<commit_message>
Updated some wording in glossary and updated table of contents.
</commit_message>
<xml_diff>
--- a/CMPSC 390 project documents/SoftwareTechnicalSpecificationTeam3AccountManager_4-29-19.docx
+++ b/CMPSC 390 project documents/SoftwareTechnicalSpecificationTeam3AccountManager_4-29-19.docx
@@ -1,6 +1,6 @@
 
 <file path=word/document.xml><?xml version="1.0" encoding="utf-8"?>
-<w:document xmlns:wpc="http://schemas.microsoft.com/office/word/2010/wordprocessingCanvas" xmlns:mc="http://schemas.openxmlformats.org/markup-compatibility/2006" xmlns:o="urn:schemas-microsoft-com:office:office" xmlns:r="http://schemas.openxmlformats.org/officeDocument/2006/relationships" xmlns:m="http://schemas.openxmlformats.org/officeDocument/2006/math" xmlns:v="urn:schemas-microsoft-com:vml" xmlns:wp14="http://schemas.microsoft.com/office/word/2010/wordprocessingDrawing" xmlns:wp="http://schemas.openxmlformats.org/drawingml/2006/wordprocessingDrawing" xmlns:w10="urn:schemas-microsoft-com:office:word" xmlns:w="http://schemas.openxmlformats.org/wordprocessingml/2006/main" xmlns:w14="http://schemas.microsoft.com/office/word/2010/wordml" xmlns:wpg="http://schemas.microsoft.com/office/word/2010/wordprocessingGroup" xmlns:wpi="http://schemas.microsoft.com/office/word/2010/wordprocessingInk" xmlns:wne="http://schemas.microsoft.com/office/word/2006/wordml" xmlns:wps="http://schemas.microsoft.com/office/word/2010/wordprocessingShape" mc:Ignorable="w14 wp14">
+<w:document xmlns:wpc="http://schemas.microsoft.com/office/word/2010/wordprocessingCanvas" xmlns:cx="http://schemas.microsoft.com/office/drawing/2014/chartex" xmlns:cx1="http://schemas.microsoft.com/office/drawing/2015/9/8/chartex" xmlns:cx2="http://schemas.microsoft.com/office/drawing/2015/10/21/chartex" xmlns:cx3="http://schemas.microsoft.com/office/drawing/2016/5/9/chartex" xmlns:cx4="http://schemas.microsoft.com/office/drawing/2016/5/10/chartex" xmlns:cx5="http://schemas.microsoft.com/office/drawing/2016/5/11/chartex" xmlns:cx6="http://schemas.microsoft.com/office/drawing/2016/5/12/chartex" xmlns:cx7="http://schemas.microsoft.com/office/drawing/2016/5/13/chartex" xmlns:cx8="http://schemas.microsoft.com/office/drawing/2016/5/14/chartex" xmlns:mc="http://schemas.openxmlformats.org/markup-compatibility/2006" xmlns:aink="http://schemas.microsoft.com/office/drawing/2016/ink" xmlns:am3d="http://schemas.microsoft.com/office/drawing/2017/model3d" xmlns:o="urn:schemas-microsoft-com:office:office" xmlns:r="http://schemas.openxmlformats.org/officeDocument/2006/relationships" xmlns:m="http://schemas.openxmlformats.org/officeDocument/2006/math" xmlns:v="urn:schemas-microsoft-com:vml" xmlns:wp14="http://schemas.microsoft.com/office/word/2010/wordprocessingDrawing" xmlns:wp="http://schemas.openxmlformats.org/drawingml/2006/wordprocessingDrawing" xmlns:w10="urn:schemas-microsoft-com:office:word" xmlns:w="http://schemas.openxmlformats.org/wordprocessingml/2006/main" xmlns:w14="http://schemas.microsoft.com/office/word/2010/wordml" xmlns:w15="http://schemas.microsoft.com/office/word/2012/wordml" xmlns:w16cid="http://schemas.microsoft.com/office/word/2016/wordml/cid" xmlns:w16se="http://schemas.microsoft.com/office/word/2015/wordml/symex" xmlns:wpg="http://schemas.microsoft.com/office/word/2010/wordprocessingGroup" xmlns:wpi="http://schemas.microsoft.com/office/word/2010/wordprocessingInk" xmlns:wne="http://schemas.microsoft.com/office/word/2006/wordml" xmlns:wps="http://schemas.microsoft.com/office/word/2010/wordprocessingShape" mc:Ignorable="w14 w15 w16se w16cid wp14">
   <w:body>
     <w:sdt>
       <w:sdtPr>
@@ -10,6 +10,7 @@
           <w:docPartUnique/>
         </w:docPartObj>
       </w:sdtPr>
+      <w:sdtEndPr/>
       <w:sdtContent>
         <w:p/>
         <w:p>
@@ -108,6 +109,7 @@
                                     <w:dataBinding w:prefixMappings="xmlns:ns0='http://purl.org/dc/elements/1.1/' xmlns:ns1='http://schemas.openxmlformats.org/package/2006/metadata/core-properties' " w:xpath="/ns1:coreProperties[1]/ns0:title[1]" w:storeItemID="{6C3C8BC8-F283-45AE-878A-BAB7291924A1}"/>
                                     <w:text/>
                                   </w:sdtPr>
+                                  <w:sdtEndPr/>
                                   <w:sdtContent>
                                     <w:r>
                                       <w:rPr>
@@ -134,6 +136,7 @@
                                   <w:dataBinding w:prefixMappings="xmlns:ns0='http://purl.org/dc/elements/1.1/' xmlns:ns1='http://schemas.openxmlformats.org/package/2006/metadata/core-properties' " w:xpath="/ns1:coreProperties[1]/ns0:subject[1]" w:storeItemID="{6C3C8BC8-F283-45AE-878A-BAB7291924A1}"/>
                                   <w:text/>
                                 </w:sdtPr>
+                                <w:sdtEndPr/>
                                 <w:sdtContent>
                                   <w:p>
                                     <w:pPr>
@@ -172,6 +175,7 @@
                                   <w:dataBinding w:prefixMappings="xmlns:ns0='http://purl.org/dc/elements/1.1/' xmlns:ns1='http://schemas.openxmlformats.org/package/2006/metadata/core-properties' " w:xpath="/ns1:coreProperties[1]/ns0:creator[1]" w:storeItemID="{6C3C8BC8-F283-45AE-878A-BAB7291924A1}"/>
                                   <w:text/>
                                 </w:sdtPr>
+                                <w:sdtEndPr/>
                                 <w:sdtContent>
                                   <w:p>
                                     <w:pPr>
@@ -218,7 +222,7 @@
               </mc:Choice>
               <mc:Fallback>
                 <w:pict>
-                  <v:shapetype id="_x0000_t202" coordsize="21600,21600" o:spt="202" path="m,l,21600r21600,l21600,xe">
+                  <v:shapetype w14:anchorId="69AA3B6F" id="_x0000_t202" coordsize="21600,21600" o:spt="202" path="m,l,21600r21600,l21600,xe">
                     <v:stroke joinstyle="miter"/>
                     <v:path gradientshapeok="t" o:connecttype="rect"/>
                   </v:shapetype>
@@ -248,6 +252,7 @@
                               <w:dataBinding w:prefixMappings="xmlns:ns0='http://purl.org/dc/elements/1.1/' xmlns:ns1='http://schemas.openxmlformats.org/package/2006/metadata/core-properties' " w:xpath="/ns1:coreProperties[1]/ns0:title[1]" w:storeItemID="{6C3C8BC8-F283-45AE-878A-BAB7291924A1}"/>
                               <w:text/>
                             </w:sdtPr>
+                            <w:sdtEndPr/>
                             <w:sdtContent>
                               <w:r>
                                 <w:rPr>
@@ -274,6 +279,7 @@
                             <w:dataBinding w:prefixMappings="xmlns:ns0='http://purl.org/dc/elements/1.1/' xmlns:ns1='http://schemas.openxmlformats.org/package/2006/metadata/core-properties' " w:xpath="/ns1:coreProperties[1]/ns0:subject[1]" w:storeItemID="{6C3C8BC8-F283-45AE-878A-BAB7291924A1}"/>
                             <w:text/>
                           </w:sdtPr>
+                          <w:sdtEndPr/>
                           <w:sdtContent>
                             <w:p>
                               <w:pPr>
@@ -312,6 +318,7 @@
                             <w:dataBinding w:prefixMappings="xmlns:ns0='http://purl.org/dc/elements/1.1/' xmlns:ns1='http://schemas.openxmlformats.org/package/2006/metadata/core-properties' " w:xpath="/ns1:coreProperties[1]/ns0:creator[1]" w:storeItemID="{6C3C8BC8-F283-45AE-878A-BAB7291924A1}"/>
                             <w:text/>
                           </w:sdtPr>
+                          <w:sdtEndPr/>
                           <w:sdtContent>
                             <w:p>
                               <w:pPr>
@@ -429,6 +436,7 @@
                                     <w:calendar w:val="gregorian"/>
                                   </w:date>
                                 </w:sdtPr>
+                                <w:sdtEndPr/>
                                 <w:sdtContent>
                                   <w:p>
                                     <w:pPr>
@@ -473,8 +481,7 @@
               </mc:Choice>
               <mc:Fallback>
                 <w:pict>
-                  <v:rect id="Rectangle 132" o:spid="_x0000_s1027" style="position:absolute;margin-left:-4.4pt;margin-top:0;width:46.8pt;height:77.75pt;z-index:251659264;visibility:visible;mso-wrap-style:square;mso-width-percent:76;mso-height-percent:98;mso-top-percent:23;mso-wrap-distance-left:9pt;mso-wrap-distance-top:0;mso-wrap-distance-right:9pt;mso-wrap-distance-bottom:0;mso-position-horizontal:right;mso-position-horizontal-relative:margin;mso-position-vertical-relative:page;mso-width-percent:76;mso-height-percent:98;mso-top-percent:23;mso-width-relative:page;mso-height-relative:page;v-text-anchor:bottom" o:gfxdata="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" fillcolor="#4472c4 [3204]" stroked="f" strokeweight="1pt">
-                    <v:path arrowok="t"/>
+                  <v:rect w14:anchorId="00CFA042" id="Rectangle 132" o:spid="_x0000_s1027" style="position:absolute;margin-left:-4.4pt;margin-top:0;width:46.8pt;height:77.75pt;z-index:251659264;visibility:visible;mso-wrap-style:square;mso-width-percent:76;mso-height-percent:98;mso-top-percent:23;mso-wrap-distance-left:9pt;mso-wrap-distance-top:0;mso-wrap-distance-right:9pt;mso-wrap-distance-bottom:0;mso-position-horizontal:right;mso-position-horizontal-relative:margin;mso-position-vertical-relative:page;mso-width-percent:76;mso-height-percent:98;mso-top-percent:23;mso-width-relative:page;mso-height-relative:page;v-text-anchor:bottom" o:gfxdata="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" fillcolor="#4472c4 [3204]" stroked="f" strokeweight="1pt">
                     <o:lock v:ext="edit" aspectratio="t"/>
                     <v:textbox inset="3.6pt,,3.6pt">
                       <w:txbxContent>
@@ -496,6 +503,7 @@
                               <w:calendar w:val="gregorian"/>
                             </w:date>
                           </w:sdtPr>
+                          <w:sdtEndPr/>
                           <w:sdtContent>
                             <w:p>
                               <w:pPr>
@@ -597,7 +605,7 @@
             </w:rPr>
             <w:fldChar w:fldCharType="separate"/>
           </w:r>
-          <w:hyperlink w:anchor="_Toc5548106" w:history="1">
+          <w:hyperlink w:anchor="_Toc7455811" w:history="1">
             <w:r>
               <w:rPr>
                 <w:rStyle w:val="Hyperlink"/>
@@ -624,7 +632,7 @@
                 <w:noProof/>
                 <w:webHidden/>
               </w:rPr>
-              <w:instrText xml:space="preserve"> PAGEREF _Toc5548106 \h </w:instrText>
+              <w:instrText xml:space="preserve"> PAGEREF _Toc7455811 \h </w:instrText>
             </w:r>
             <w:r>
               <w:rPr>
@@ -666,7 +674,7 @@
               <w:noProof/>
             </w:rPr>
           </w:pPr>
-          <w:hyperlink w:anchor="_Toc5548107" w:history="1">
+          <w:hyperlink w:anchor="_Toc7455812" w:history="1">
             <w:r>
               <w:rPr>
                 <w:rStyle w:val="Hyperlink"/>
@@ -693,7 +701,7 @@
                 <w:noProof/>
                 <w:webHidden/>
               </w:rPr>
-              <w:instrText xml:space="preserve"> PAGEREF _Toc5548107 \h </w:instrText>
+              <w:instrText xml:space="preserve"> PAGEREF _Toc7455812 \h </w:instrText>
             </w:r>
             <w:r>
               <w:rPr>
@@ -735,7 +743,7 @@
               <w:noProof/>
             </w:rPr>
           </w:pPr>
-          <w:hyperlink w:anchor="_Toc5548108" w:history="1">
+          <w:hyperlink w:anchor="_Toc7455813" w:history="1">
             <w:r>
               <w:rPr>
                 <w:rStyle w:val="Hyperlink"/>
@@ -762,7 +770,7 @@
                 <w:noProof/>
                 <w:webHidden/>
               </w:rPr>
-              <w:instrText xml:space="preserve"> PAGEREF _Toc5548108 \h </w:instrText>
+              <w:instrText xml:space="preserve"> PAGEREF _Toc7455813 \h </w:instrText>
             </w:r>
             <w:r>
               <w:rPr>
@@ -804,7 +812,7 @@
               <w:noProof/>
             </w:rPr>
           </w:pPr>
-          <w:hyperlink w:anchor="_Toc5548109" w:history="1">
+          <w:hyperlink w:anchor="_Toc7455814" w:history="1">
             <w:r>
               <w:rPr>
                 <w:rStyle w:val="Hyperlink"/>
@@ -831,7 +839,7 @@
                 <w:noProof/>
                 <w:webHidden/>
               </w:rPr>
-              <w:instrText xml:space="preserve"> PAGEREF _Toc5548109 \h </w:instrText>
+              <w:instrText xml:space="preserve"> PAGEREF _Toc7455814 \h </w:instrText>
             </w:r>
             <w:r>
               <w:rPr>
@@ -873,7 +881,7 @@
               <w:noProof/>
             </w:rPr>
           </w:pPr>
-          <w:hyperlink w:anchor="_Toc5548110" w:history="1">
+          <w:hyperlink w:anchor="_Toc7455815" w:history="1">
             <w:r>
               <w:rPr>
                 <w:rStyle w:val="Hyperlink"/>
@@ -900,7 +908,7 @@
                 <w:noProof/>
                 <w:webHidden/>
               </w:rPr>
-              <w:instrText xml:space="preserve"> PAGEREF _Toc5548110 \h </w:instrText>
+              <w:instrText xml:space="preserve"> PAGEREF _Toc7455815 \h </w:instrText>
             </w:r>
             <w:r>
               <w:rPr>
@@ -920,7 +928,7 @@
                 <w:noProof/>
                 <w:webHidden/>
               </w:rPr>
-              <w:t>3</w:t>
+              <w:t>4</w:t>
             </w:r>
             <w:r>
               <w:rPr>
@@ -942,7 +950,7 @@
               <w:noProof/>
             </w:rPr>
           </w:pPr>
-          <w:hyperlink w:anchor="_Toc5548111" w:history="1">
+          <w:hyperlink w:anchor="_Toc7455816" w:history="1">
             <w:r>
               <w:rPr>
                 <w:rStyle w:val="Hyperlink"/>
@@ -969,7 +977,7 @@
                 <w:noProof/>
                 <w:webHidden/>
               </w:rPr>
-              <w:instrText xml:space="preserve"> PAGEREF _Toc5548111 \h </w:instrText>
+              <w:instrText xml:space="preserve"> PAGEREF _Toc7455816 \h </w:instrText>
             </w:r>
             <w:r>
               <w:rPr>
@@ -989,7 +997,7 @@
                 <w:noProof/>
                 <w:webHidden/>
               </w:rPr>
-              <w:t>3</w:t>
+              <w:t>4</w:t>
             </w:r>
             <w:r>
               <w:rPr>
@@ -1011,7 +1019,7 @@
               <w:noProof/>
             </w:rPr>
           </w:pPr>
-          <w:hyperlink w:anchor="_Toc5548112" w:history="1">
+          <w:hyperlink w:anchor="_Toc7455817" w:history="1">
             <w:r>
               <w:rPr>
                 <w:rStyle w:val="Hyperlink"/>
@@ -1038,7 +1046,7 @@
                 <w:noProof/>
                 <w:webHidden/>
               </w:rPr>
-              <w:instrText xml:space="preserve"> PAGEREF _Toc5548112 \h </w:instrText>
+              <w:instrText xml:space="preserve"> PAGEREF _Toc7455817 \h </w:instrText>
             </w:r>
             <w:r>
               <w:rPr>
@@ -1058,7 +1066,7 @@
                 <w:noProof/>
                 <w:webHidden/>
               </w:rPr>
-              <w:t>3</w:t>
+              <w:t>4</w:t>
             </w:r>
             <w:r>
               <w:rPr>
@@ -1080,7 +1088,7 @@
               <w:noProof/>
             </w:rPr>
           </w:pPr>
-          <w:hyperlink w:anchor="_Toc5548113" w:history="1">
+          <w:hyperlink w:anchor="_Toc7455818" w:history="1">
             <w:r>
               <w:rPr>
                 <w:rStyle w:val="Hyperlink"/>
@@ -1107,7 +1115,7 @@
                 <w:noProof/>
                 <w:webHidden/>
               </w:rPr>
-              <w:instrText xml:space="preserve"> PAGEREF _Toc5548113 \h </w:instrText>
+              <w:instrText xml:space="preserve"> PAGEREF _Toc7455818 \h </w:instrText>
             </w:r>
             <w:r>
               <w:rPr>
@@ -1149,7 +1157,7 @@
               <w:noProof/>
             </w:rPr>
           </w:pPr>
-          <w:hyperlink w:anchor="_Toc5548114" w:history="1">
+          <w:hyperlink w:anchor="_Toc7455819" w:history="1">
             <w:r>
               <w:rPr>
                 <w:rStyle w:val="Hyperlink"/>
@@ -1176,7 +1184,7 @@
                 <w:noProof/>
                 <w:webHidden/>
               </w:rPr>
-              <w:instrText xml:space="preserve"> PAGEREF _Toc5548114 \h </w:instrText>
+              <w:instrText xml:space="preserve"> PAGEREF _Toc7455819 \h </w:instrText>
             </w:r>
             <w:r>
               <w:rPr>
@@ -1218,7 +1226,7 @@
               <w:noProof/>
             </w:rPr>
           </w:pPr>
-          <w:hyperlink w:anchor="_Toc5548115" w:history="1">
+          <w:hyperlink w:anchor="_Toc7455820" w:history="1">
             <w:r>
               <w:rPr>
                 <w:rStyle w:val="Hyperlink"/>
@@ -1245,7 +1253,7 @@
                 <w:noProof/>
                 <w:webHidden/>
               </w:rPr>
-              <w:instrText xml:space="preserve"> PAGEREF _Toc5548115 \h </w:instrText>
+              <w:instrText xml:space="preserve"> PAGEREF _Toc7455820 \h </w:instrText>
             </w:r>
             <w:r>
               <w:rPr>
@@ -1287,13 +1295,13 @@
               <w:noProof/>
             </w:rPr>
           </w:pPr>
-          <w:hyperlink w:anchor="_Toc5548116" w:history="1">
+          <w:hyperlink w:anchor="_Toc7455821" w:history="1">
             <w:r>
               <w:rPr>
                 <w:rStyle w:val="Hyperlink"/>
                 <w:noProof/>
               </w:rPr>
-              <w:t>Use Case 12</w:t>
+              <w:t>Use Case 1</w:t>
             </w:r>
             <w:r>
               <w:rPr>
@@ -1314,7 +1322,7 @@
                 <w:noProof/>
                 <w:webHidden/>
               </w:rPr>
-              <w:instrText xml:space="preserve"> PAGEREF _Toc5548116 \h </w:instrText>
+              <w:instrText xml:space="preserve"> PAGEREF _Toc7455821 \h </w:instrText>
             </w:r>
             <w:r>
               <w:rPr>
@@ -1356,13 +1364,13 @@
               <w:noProof/>
             </w:rPr>
           </w:pPr>
-          <w:hyperlink w:anchor="_Toc5548117" w:history="1">
+          <w:hyperlink w:anchor="_Toc7455822" w:history="1">
             <w:r>
               <w:rPr>
                 <w:rStyle w:val="Hyperlink"/>
                 <w:noProof/>
               </w:rPr>
-              <w:t>Use Case 16</w:t>
+              <w:t>Use Case 2</w:t>
             </w:r>
             <w:r>
               <w:rPr>
@@ -1383,7 +1391,7 @@
                 <w:noProof/>
                 <w:webHidden/>
               </w:rPr>
-              <w:instrText xml:space="preserve"> PAGEREF _Toc5548117 \h </w:instrText>
+              <w:instrText xml:space="preserve"> PAGEREF _Toc7455822 \h </w:instrText>
             </w:r>
             <w:r>
               <w:rPr>
@@ -1425,13 +1433,13 @@
               <w:noProof/>
             </w:rPr>
           </w:pPr>
-          <w:hyperlink w:anchor="_Toc5548118" w:history="1">
+          <w:hyperlink w:anchor="_Toc7455823" w:history="1">
             <w:r>
               <w:rPr>
                 <w:rStyle w:val="Hyperlink"/>
                 <w:noProof/>
               </w:rPr>
-              <w:t>Use Case 19</w:t>
+              <w:t>Use Case 3</w:t>
             </w:r>
             <w:r>
               <w:rPr>
@@ -1452,7 +1460,7 @@
                 <w:noProof/>
                 <w:webHidden/>
               </w:rPr>
-              <w:instrText xml:space="preserve"> PAGEREF _Toc5548118 \h </w:instrText>
+              <w:instrText xml:space="preserve"> PAGEREF _Toc7455823 \h </w:instrText>
             </w:r>
             <w:r>
               <w:rPr>
@@ -1472,7 +1480,7 @@
                 <w:noProof/>
                 <w:webHidden/>
               </w:rPr>
-              <w:t>7</w:t>
+              <w:t>8</w:t>
             </w:r>
             <w:r>
               <w:rPr>
@@ -1494,13 +1502,13 @@
               <w:noProof/>
             </w:rPr>
           </w:pPr>
-          <w:hyperlink w:anchor="_Toc5548119" w:history="1">
+          <w:hyperlink w:anchor="_Toc7455824" w:history="1">
             <w:r>
               <w:rPr>
                 <w:rStyle w:val="Hyperlink"/>
                 <w:noProof/>
               </w:rPr>
-              <w:t>Use Case 17</w:t>
+              <w:t>Use Case 9</w:t>
             </w:r>
             <w:r>
               <w:rPr>
@@ -1521,7 +1529,7 @@
                 <w:noProof/>
                 <w:webHidden/>
               </w:rPr>
-              <w:instrText xml:space="preserve"> PAGEREF _Toc5548119 \h </w:instrText>
+              <w:instrText xml:space="preserve"> PAGEREF _Toc7455824 \h </w:instrText>
             </w:r>
             <w:r>
               <w:rPr>
@@ -1541,7 +1549,7 @@
                 <w:noProof/>
                 <w:webHidden/>
               </w:rPr>
-              <w:t>8</w:t>
+              <w:t>9</w:t>
             </w:r>
             <w:r>
               <w:rPr>
@@ -1563,13 +1571,13 @@
               <w:noProof/>
             </w:rPr>
           </w:pPr>
-          <w:hyperlink w:anchor="_Toc5548120" w:history="1">
+          <w:hyperlink w:anchor="_Toc7455825" w:history="1">
             <w:r>
               <w:rPr>
                 <w:rStyle w:val="Hyperlink"/>
                 <w:noProof/>
               </w:rPr>
-              <w:t>Use Case 18</w:t>
+              <w:t>Use Case 10</w:t>
             </w:r>
             <w:r>
               <w:rPr>
@@ -1590,7 +1598,7 @@
                 <w:noProof/>
                 <w:webHidden/>
               </w:rPr>
-              <w:instrText xml:space="preserve"> PAGEREF _Toc5548120 \h </w:instrText>
+              <w:instrText xml:space="preserve"> PAGEREF _Toc7455825 \h </w:instrText>
             </w:r>
             <w:r>
               <w:rPr>
@@ -1610,7 +1618,7 @@
                 <w:noProof/>
                 <w:webHidden/>
               </w:rPr>
-              <w:t>9</w:t>
+              <w:t>10</w:t>
             </w:r>
             <w:r>
               <w:rPr>
@@ -1632,7 +1640,7 @@
               <w:noProof/>
             </w:rPr>
           </w:pPr>
-          <w:hyperlink w:anchor="_Toc5548121" w:history="1">
+          <w:hyperlink w:anchor="_Toc7455826" w:history="1">
             <w:r>
               <w:rPr>
                 <w:rStyle w:val="Hyperlink"/>
@@ -1659,7 +1667,7 @@
                 <w:noProof/>
                 <w:webHidden/>
               </w:rPr>
-              <w:instrText xml:space="preserve"> PAGEREF _Toc5548121 \h </w:instrText>
+              <w:instrText xml:space="preserve"> PAGEREF _Toc7455826 \h </w:instrText>
             </w:r>
             <w:r>
               <w:rPr>
@@ -1679,7 +1687,7 @@
                 <w:noProof/>
                 <w:webHidden/>
               </w:rPr>
-              <w:t>9</w:t>
+              <w:t>11</w:t>
             </w:r>
             <w:r>
               <w:rPr>
@@ -1701,7 +1709,7 @@
               <w:noProof/>
             </w:rPr>
           </w:pPr>
-          <w:hyperlink w:anchor="_Toc5548122" w:history="1">
+          <w:hyperlink w:anchor="_Toc7455827" w:history="1">
             <w:r>
               <w:rPr>
                 <w:rStyle w:val="Hyperlink"/>
@@ -1728,7 +1736,7 @@
                 <w:noProof/>
                 <w:webHidden/>
               </w:rPr>
-              <w:instrText xml:space="preserve"> PAGEREF _Toc5548122 \h </w:instrText>
+              <w:instrText xml:space="preserve"> PAGEREF _Toc7455827 \h </w:instrText>
             </w:r>
             <w:r>
               <w:rPr>
@@ -1748,7 +1756,7 @@
                 <w:noProof/>
                 <w:webHidden/>
               </w:rPr>
-              <w:t>10</w:t>
+              <w:t>11</w:t>
             </w:r>
             <w:r>
               <w:rPr>
@@ -1770,7 +1778,7 @@
               <w:noProof/>
             </w:rPr>
           </w:pPr>
-          <w:hyperlink w:anchor="_Toc5548123" w:history="1">
+          <w:hyperlink w:anchor="_Toc7455828" w:history="1">
             <w:r>
               <w:rPr>
                 <w:rStyle w:val="Hyperlink"/>
@@ -1797,7 +1805,7 @@
                 <w:noProof/>
                 <w:webHidden/>
               </w:rPr>
-              <w:instrText xml:space="preserve"> PAGEREF _Toc5548123 \h </w:instrText>
+              <w:instrText xml:space="preserve"> PAGEREF _Toc7455828 \h </w:instrText>
             </w:r>
             <w:r>
               <w:rPr>
@@ -1817,7 +1825,7 @@
                 <w:noProof/>
                 <w:webHidden/>
               </w:rPr>
-              <w:t>10</w:t>
+              <w:t>11</w:t>
             </w:r>
             <w:r>
               <w:rPr>
@@ -1839,7 +1847,7 @@
               <w:noProof/>
             </w:rPr>
           </w:pPr>
-          <w:hyperlink w:anchor="_Toc5548124" w:history="1">
+          <w:hyperlink w:anchor="_Toc7455829" w:history="1">
             <w:r>
               <w:rPr>
                 <w:rStyle w:val="Hyperlink"/>
@@ -1866,7 +1874,7 @@
                 <w:noProof/>
                 <w:webHidden/>
               </w:rPr>
-              <w:instrText xml:space="preserve"> PAGEREF _Toc5548124 \h </w:instrText>
+              <w:instrText xml:space="preserve"> PAGEREF _Toc7455829 \h </w:instrText>
             </w:r>
             <w:r>
               <w:rPr>
@@ -1886,7 +1894,7 @@
                 <w:noProof/>
                 <w:webHidden/>
               </w:rPr>
-              <w:t>10</w:t>
+              <w:t>11</w:t>
             </w:r>
             <w:r>
               <w:rPr>
@@ -1908,13 +1916,13 @@
               <w:noProof/>
             </w:rPr>
           </w:pPr>
-          <w:hyperlink w:anchor="_Toc5548125" w:history="1">
+          <w:hyperlink w:anchor="_Toc7455830" w:history="1">
             <w:r>
               <w:rPr>
                 <w:rStyle w:val="Hyperlink"/>
                 <w:noProof/>
               </w:rPr>
-              <w:t>Component 1</w:t>
+              <w:t>User</w:t>
             </w:r>
             <w:r>
               <w:rPr>
@@ -1935,7 +1943,7 @@
                 <w:noProof/>
                 <w:webHidden/>
               </w:rPr>
-              <w:instrText xml:space="preserve"> PAGEREF _Toc5548125 \h </w:instrText>
+              <w:instrText xml:space="preserve"> PAGEREF _Toc7455830 \h </w:instrText>
             </w:r>
             <w:r>
               <w:rPr>
@@ -1955,7 +1963,7 @@
                 <w:noProof/>
                 <w:webHidden/>
               </w:rPr>
-              <w:t>10</w:t>
+              <w:t>12</w:t>
             </w:r>
             <w:r>
               <w:rPr>
@@ -1977,13 +1985,13 @@
               <w:noProof/>
             </w:rPr>
           </w:pPr>
-          <w:hyperlink w:anchor="_Toc5548126" w:history="1">
+          <w:hyperlink w:anchor="_Toc7455831" w:history="1">
             <w:r>
               <w:rPr>
                 <w:rStyle w:val="Hyperlink"/>
                 <w:noProof/>
               </w:rPr>
-              <w:t>Component 2</w:t>
+              <w:t>Client</w:t>
             </w:r>
             <w:r>
               <w:rPr>
@@ -2004,7 +2012,7 @@
                 <w:noProof/>
                 <w:webHidden/>
               </w:rPr>
-              <w:instrText xml:space="preserve"> PAGEREF _Toc5548126 \h </w:instrText>
+              <w:instrText xml:space="preserve"> PAGEREF _Toc7455831 \h </w:instrText>
             </w:r>
             <w:r>
               <w:rPr>
@@ -2024,7 +2032,7 @@
                 <w:noProof/>
                 <w:webHidden/>
               </w:rPr>
-              <w:t>10</w:t>
+              <w:t>12</w:t>
             </w:r>
             <w:r>
               <w:rPr>
@@ -2046,13 +2054,13 @@
               <w:noProof/>
             </w:rPr>
           </w:pPr>
-          <w:hyperlink w:anchor="_Toc5548127" w:history="1">
+          <w:hyperlink w:anchor="_Toc7455832" w:history="1">
             <w:r>
               <w:rPr>
                 <w:rStyle w:val="Hyperlink"/>
                 <w:noProof/>
               </w:rPr>
-              <w:t>Component n</w:t>
+              <w:t>Account Manager</w:t>
             </w:r>
             <w:r>
               <w:rPr>
@@ -2073,7 +2081,7 @@
                 <w:noProof/>
                 <w:webHidden/>
               </w:rPr>
-              <w:instrText xml:space="preserve"> PAGEREF _Toc5548127 \h </w:instrText>
+              <w:instrText xml:space="preserve"> PAGEREF _Toc7455832 \h </w:instrText>
             </w:r>
             <w:r>
               <w:rPr>
@@ -2093,7 +2101,76 @@
                 <w:noProof/>
                 <w:webHidden/>
               </w:rPr>
-              <w:t>10</w:t>
+              <w:t>12</w:t>
+            </w:r>
+            <w:r>
+              <w:rPr>
+                <w:noProof/>
+                <w:webHidden/>
+              </w:rPr>
+              <w:fldChar w:fldCharType="end"/>
+            </w:r>
+          </w:hyperlink>
+        </w:p>
+        <w:p>
+          <w:pPr>
+            <w:pStyle w:val="TOC2"/>
+            <w:tabs>
+              <w:tab w:val="right" w:leader="dot" w:pos="9350"/>
+            </w:tabs>
+            <w:rPr>
+              <w:rFonts w:eastAsiaTheme="minorEastAsia"/>
+              <w:noProof/>
+            </w:rPr>
+          </w:pPr>
+          <w:hyperlink w:anchor="_Toc7455833" w:history="1">
+            <w:r>
+              <w:rPr>
+                <w:rStyle w:val="Hyperlink"/>
+                <w:noProof/>
+              </w:rPr>
+              <w:t>Database File</w:t>
+            </w:r>
+            <w:r>
+              <w:rPr>
+                <w:noProof/>
+                <w:webHidden/>
+              </w:rPr>
+              <w:tab/>
+            </w:r>
+            <w:r>
+              <w:rPr>
+                <w:noProof/>
+                <w:webHidden/>
+              </w:rPr>
+              <w:fldChar w:fldCharType="begin"/>
+            </w:r>
+            <w:r>
+              <w:rPr>
+                <w:noProof/>
+                <w:webHidden/>
+              </w:rPr>
+              <w:instrText xml:space="preserve"> PAGEREF _Toc7455833 \h </w:instrText>
+            </w:r>
+            <w:r>
+              <w:rPr>
+                <w:noProof/>
+                <w:webHidden/>
+              </w:rPr>
+            </w:r>
+            <w:r>
+              <w:rPr>
+                <w:noProof/>
+                <w:webHidden/>
+              </w:rPr>
+              <w:fldChar w:fldCharType="separate"/>
+            </w:r>
+            <w:r>
+              <w:rPr>
+                <w:noProof/>
+                <w:webHidden/>
+              </w:rPr>
+              <w:t>12</w:t>
             </w:r>
             <w:r>
               <w:rPr>
@@ -2115,7 +2192,7 @@
               <w:noProof/>
             </w:rPr>
           </w:pPr>
-          <w:hyperlink w:anchor="_Toc5548128" w:history="1">
+          <w:hyperlink w:anchor="_Toc7455834" w:history="1">
             <w:r>
               <w:rPr>
                 <w:rStyle w:val="Hyperlink"/>
@@ -2142,7 +2219,7 @@
                 <w:noProof/>
                 <w:webHidden/>
               </w:rPr>
-              <w:instrText xml:space="preserve"> PAGEREF _Toc5548128 \h </w:instrText>
+              <w:instrText xml:space="preserve"> PAGEREF _Toc7455834 \h </w:instrText>
             </w:r>
             <w:r>
               <w:rPr>
@@ -2162,214 +2239,7 @@
                 <w:noProof/>
                 <w:webHidden/>
               </w:rPr>
-              <w:t>10</w:t>
-            </w:r>
-            <w:r>
-              <w:rPr>
-                <w:noProof/>
-                <w:webHidden/>
-              </w:rPr>
-              <w:fldChar w:fldCharType="end"/>
-            </w:r>
-          </w:hyperlink>
-        </w:p>
-        <w:p>
-          <w:pPr>
-            <w:pStyle w:val="TOC2"/>
-            <w:tabs>
-              <w:tab w:val="right" w:leader="dot" w:pos="9350"/>
-            </w:tabs>
-            <w:rPr>
-              <w:rFonts w:eastAsiaTheme="minorEastAsia"/>
-              <w:noProof/>
-            </w:rPr>
-          </w:pPr>
-          <w:hyperlink w:anchor="_Toc5548129" w:history="1">
-            <w:r>
-              <w:rPr>
-                <w:rStyle w:val="Hyperlink"/>
-                <w:noProof/>
-              </w:rPr>
-              <w:t>Table 1</w:t>
-            </w:r>
-            <w:r>
-              <w:rPr>
-                <w:noProof/>
-                <w:webHidden/>
-              </w:rPr>
-              <w:tab/>
-            </w:r>
-            <w:r>
-              <w:rPr>
-                <w:noProof/>
-                <w:webHidden/>
-              </w:rPr>
-              <w:fldChar w:fldCharType="begin"/>
-            </w:r>
-            <w:r>
-              <w:rPr>
-                <w:noProof/>
-                <w:webHidden/>
-              </w:rPr>
-              <w:instrText xml:space="preserve"> PAGEREF _Toc5548129 \h </w:instrText>
-            </w:r>
-            <w:r>
-              <w:rPr>
-                <w:noProof/>
-                <w:webHidden/>
-              </w:rPr>
-            </w:r>
-            <w:r>
-              <w:rPr>
-                <w:noProof/>
-                <w:webHidden/>
-              </w:rPr>
-              <w:fldChar w:fldCharType="separate"/>
-            </w:r>
-            <w:r>
-              <w:rPr>
-                <w:noProof/>
-                <w:webHidden/>
-              </w:rPr>
-              <w:t>10</w:t>
-            </w:r>
-            <w:r>
-              <w:rPr>
-                <w:noProof/>
-                <w:webHidden/>
-              </w:rPr>
-              <w:fldChar w:fldCharType="end"/>
-            </w:r>
-          </w:hyperlink>
-        </w:p>
-        <w:p>
-          <w:pPr>
-            <w:pStyle w:val="TOC2"/>
-            <w:tabs>
-              <w:tab w:val="right" w:leader="dot" w:pos="9350"/>
-            </w:tabs>
-            <w:rPr>
-              <w:rFonts w:eastAsiaTheme="minorEastAsia"/>
-              <w:noProof/>
-            </w:rPr>
-          </w:pPr>
-          <w:hyperlink w:anchor="_Toc5548130" w:history="1">
-            <w:r>
-              <w:rPr>
-                <w:rStyle w:val="Hyperlink"/>
-                <w:noProof/>
-              </w:rPr>
-              <w:t>Table 2</w:t>
-            </w:r>
-            <w:r>
-              <w:rPr>
-                <w:noProof/>
-                <w:webHidden/>
-              </w:rPr>
-              <w:tab/>
-            </w:r>
-            <w:r>
-              <w:rPr>
-                <w:noProof/>
-                <w:webHidden/>
-              </w:rPr>
-              <w:fldChar w:fldCharType="begin"/>
-            </w:r>
-            <w:r>
-              <w:rPr>
-                <w:noProof/>
-                <w:webHidden/>
-              </w:rPr>
-              <w:instrText xml:space="preserve"> PAGEREF _Toc5548130 \h </w:instrText>
-            </w:r>
-            <w:r>
-              <w:rPr>
-                <w:noProof/>
-                <w:webHidden/>
-              </w:rPr>
-            </w:r>
-            <w:r>
-              <w:rPr>
-                <w:noProof/>
-                <w:webHidden/>
-              </w:rPr>
-              <w:fldChar w:fldCharType="separate"/>
-            </w:r>
-            <w:r>
-              <w:rPr>
-                <w:noProof/>
-                <w:webHidden/>
-              </w:rPr>
-              <w:t>10</w:t>
-            </w:r>
-            <w:r>
-              <w:rPr>
-                <w:noProof/>
-                <w:webHidden/>
-              </w:rPr>
-              <w:fldChar w:fldCharType="end"/>
-            </w:r>
-          </w:hyperlink>
-        </w:p>
-        <w:p>
-          <w:pPr>
-            <w:pStyle w:val="TOC2"/>
-            <w:tabs>
-              <w:tab w:val="right" w:leader="dot" w:pos="9350"/>
-            </w:tabs>
-            <w:rPr>
-              <w:rFonts w:eastAsiaTheme="minorEastAsia"/>
-              <w:noProof/>
-            </w:rPr>
-          </w:pPr>
-          <w:hyperlink w:anchor="_Toc5548131" w:history="1">
-            <w:r>
-              <w:rPr>
-                <w:rStyle w:val="Hyperlink"/>
-                <w:noProof/>
-              </w:rPr>
-              <w:t>Table n</w:t>
-            </w:r>
-            <w:r>
-              <w:rPr>
-                <w:noProof/>
-                <w:webHidden/>
-              </w:rPr>
-              <w:tab/>
-            </w:r>
-            <w:r>
-              <w:rPr>
-                <w:noProof/>
-                <w:webHidden/>
-              </w:rPr>
-              <w:fldChar w:fldCharType="begin"/>
-            </w:r>
-            <w:r>
-              <w:rPr>
-                <w:noProof/>
-                <w:webHidden/>
-              </w:rPr>
-              <w:instrText xml:space="preserve"> PAGEREF _Toc5548131 \h </w:instrText>
-            </w:r>
-            <w:r>
-              <w:rPr>
-                <w:noProof/>
-                <w:webHidden/>
-              </w:rPr>
-            </w:r>
-            <w:r>
-              <w:rPr>
-                <w:noProof/>
-                <w:webHidden/>
-              </w:rPr>
-              <w:fldChar w:fldCharType="separate"/>
-            </w:r>
-            <w:r>
-              <w:rPr>
-                <w:noProof/>
-                <w:webHidden/>
-              </w:rPr>
-              <w:t>10</w:t>
+              <w:t>12</w:t>
             </w:r>
             <w:r>
               <w:rPr>
@@ -2391,13 +2261,13 @@
               <w:noProof/>
             </w:rPr>
           </w:pPr>
-          <w:hyperlink w:anchor="_Toc5548132" w:history="1">
+          <w:hyperlink w:anchor="_Toc7455835" w:history="1">
             <w:r>
               <w:rPr>
                 <w:rStyle w:val="Hyperlink"/>
                 <w:noProof/>
               </w:rPr>
-              <w:t>Class Model</w:t>
+              <w:t>Appendix A: Issues List</w:t>
             </w:r>
             <w:r>
               <w:rPr>
@@ -2418,7 +2288,7 @@
                 <w:noProof/>
                 <w:webHidden/>
               </w:rPr>
-              <w:instrText xml:space="preserve"> PAGEREF _Toc5548132 \h </w:instrText>
+              <w:instrText xml:space="preserve"> PAGEREF _Toc7455835 \h </w:instrText>
             </w:r>
             <w:r>
               <w:rPr>
@@ -2438,76 +2308,7 @@
                 <w:noProof/>
                 <w:webHidden/>
               </w:rPr>
-              <w:t>10</w:t>
-            </w:r>
-            <w:r>
-              <w:rPr>
-                <w:noProof/>
-                <w:webHidden/>
-              </w:rPr>
-              <w:fldChar w:fldCharType="end"/>
-            </w:r>
-          </w:hyperlink>
-        </w:p>
-        <w:p>
-          <w:pPr>
-            <w:pStyle w:val="TOC1"/>
-            <w:tabs>
-              <w:tab w:val="right" w:leader="dot" w:pos="9350"/>
-            </w:tabs>
-            <w:rPr>
-              <w:rFonts w:eastAsiaTheme="minorEastAsia"/>
-              <w:noProof/>
-            </w:rPr>
-          </w:pPr>
-          <w:hyperlink w:anchor="_Toc5548133" w:history="1">
-            <w:r>
-              <w:rPr>
-                <w:rStyle w:val="Hyperlink"/>
-                <w:noProof/>
-              </w:rPr>
-              <w:t>Appendix A: Issues List</w:t>
-            </w:r>
-            <w:r>
-              <w:rPr>
-                <w:noProof/>
-                <w:webHidden/>
-              </w:rPr>
-              <w:tab/>
-            </w:r>
-            <w:r>
-              <w:rPr>
-                <w:noProof/>
-                <w:webHidden/>
-              </w:rPr>
-              <w:fldChar w:fldCharType="begin"/>
-            </w:r>
-            <w:r>
-              <w:rPr>
-                <w:noProof/>
-                <w:webHidden/>
-              </w:rPr>
-              <w:instrText xml:space="preserve"> PAGEREF _Toc5548133 \h </w:instrText>
-            </w:r>
-            <w:r>
-              <w:rPr>
-                <w:noProof/>
-                <w:webHidden/>
-              </w:rPr>
-            </w:r>
-            <w:r>
-              <w:rPr>
-                <w:noProof/>
-                <w:webHidden/>
-              </w:rPr>
-              <w:fldChar w:fldCharType="separate"/>
-            </w:r>
-            <w:r>
-              <w:rPr>
-                <w:noProof/>
-                <w:webHidden/>
-              </w:rPr>
-              <w:t>10</w:t>
+              <w:t>12</w:t>
             </w:r>
             <w:r>
               <w:rPr>
@@ -2539,7 +2340,7 @@
       <w:pPr>
         <w:pStyle w:val="Heading1"/>
       </w:pPr>
-      <w:bookmarkStart w:id="0" w:name="_Toc5548106"/>
+      <w:bookmarkStart w:id="0" w:name="_Toc7455811"/>
       <w:r>
         <w:lastRenderedPageBreak/>
         <w:t>Revision History</w:t>
@@ -2635,21 +2436,16 @@
           </w:tcPr>
           <w:p>
             <w:r>
-              <w:t xml:space="preserve">Damian Zylski, Barry </w:t>
+              <w:t xml:space="preserve">Damian </w:t>
             </w:r>
             <w:proofErr w:type="spellStart"/>
             <w:r>
-              <w:t>Hoinacki</w:t>
+              <w:t>Zylski</w:t>
             </w:r>
             <w:proofErr w:type="spellEnd"/>
             <w:r>
-              <w:t xml:space="preserve"> </w:t>
-            </w:r>
-            <w:proofErr w:type="spellStart"/>
-            <w:r>
-              <w:t>Jr</w:t>
-            </w:r>
-            <w:proofErr w:type="spellEnd"/>
+              <w:t>, Barry Hoinacki Jr</w:t>
+            </w:r>
           </w:p>
         </w:tc>
         <w:tc>
@@ -2658,7 +2454,7 @@
           </w:tcPr>
           <w:p>
             <w:r>
-              <w:t>04/23</w:t>
+              <w:t>4/23</w:t>
             </w:r>
             <w:r>
               <w:t>/2019</w:t>
@@ -2709,7 +2505,7 @@
           </w:tcPr>
           <w:p>
             <w:r>
-              <w:t>04/</w:t>
+              <w:t>4/</w:t>
             </w:r>
             <w:r>
               <w:t>23</w:t>
@@ -2750,21 +2546,8 @@
           </w:tcPr>
           <w:p>
             <w:r>
-              <w:t xml:space="preserve">Barry </w:t>
-            </w:r>
-            <w:proofErr w:type="spellStart"/>
-            <w:r>
-              <w:t>Hoinacki</w:t>
-            </w:r>
-            <w:proofErr w:type="spellEnd"/>
-            <w:r>
-              <w:t xml:space="preserve"> </w:t>
-            </w:r>
-            <w:proofErr w:type="spellStart"/>
-            <w:r>
-              <w:t>Jr</w:t>
-            </w:r>
-            <w:proofErr w:type="spellEnd"/>
+              <w:t>Barry Hoinacki Jr</w:t>
+            </w:r>
           </w:p>
         </w:tc>
         <w:tc>
@@ -2773,7 +2556,7 @@
           </w:tcPr>
           <w:p>
             <w:r>
-              <w:t>04/28/2019</w:t>
+              <w:t>4/28/2019</w:t>
             </w:r>
           </w:p>
         </w:tc>
@@ -2811,21 +2594,8 @@
           </w:tcPr>
           <w:p>
             <w:r>
-              <w:t xml:space="preserve">Barry </w:t>
-            </w:r>
-            <w:proofErr w:type="spellStart"/>
-            <w:r>
-              <w:t>Hoinacki</w:t>
-            </w:r>
-            <w:proofErr w:type="spellEnd"/>
-            <w:r>
-              <w:t xml:space="preserve"> </w:t>
-            </w:r>
-            <w:proofErr w:type="spellStart"/>
-            <w:r>
-              <w:t>Jr</w:t>
-            </w:r>
-            <w:proofErr w:type="spellEnd"/>
+              <w:t>Barry Hoinacki Jr</w:t>
+            </w:r>
           </w:p>
         </w:tc>
         <w:tc>
@@ -2834,7 +2604,7 @@
           </w:tcPr>
           <w:p>
             <w:r>
-              <w:t>04/29/2019</w:t>
+              <w:t>4/29/2019</w:t>
             </w:r>
           </w:p>
         </w:tc>
@@ -2923,21 +2693,8 @@
           </w:tcPr>
           <w:p>
             <w:r>
-              <w:t xml:space="preserve">Barry </w:t>
-            </w:r>
-            <w:proofErr w:type="spellStart"/>
-            <w:r>
-              <w:t>Hoinacki</w:t>
-            </w:r>
-            <w:proofErr w:type="spellEnd"/>
-            <w:r>
-              <w:t xml:space="preserve"> </w:t>
-            </w:r>
-            <w:proofErr w:type="spellStart"/>
-            <w:r>
-              <w:t>Jr</w:t>
-            </w:r>
-            <w:proofErr w:type="spellEnd"/>
+              <w:t>Barry Hoinacki Jr</w:t>
+            </w:r>
           </w:p>
         </w:tc>
         <w:tc>
@@ -3054,6 +2811,69 @@
             <w:r>
               <w:t>and data model</w:t>
             </w:r>
+          </w:p>
+        </w:tc>
+      </w:tr>
+      <w:tr>
+        <w:trPr>
+          <w:cnfStyle w:val="000000100000" w:firstRow="0" w:lastRow="0" w:firstColumn="0" w:lastColumn="0" w:oddVBand="0" w:evenVBand="0" w:oddHBand="1" w:evenHBand="0" w:firstRowFirstColumn="0" w:firstRowLastColumn="0" w:lastRowFirstColumn="0" w:lastRowLastColumn="0"/>
+        </w:trPr>
+        <w:tc>
+          <w:tcPr>
+            <w:tcW w:w="1165" w:type="dxa"/>
+          </w:tcPr>
+          <w:p>
+            <w:r>
+              <w:t>1.</w:t>
+            </w:r>
+            <w:r>
+              <w:t>71</w:t>
+            </w:r>
+          </w:p>
+        </w:tc>
+        <w:tc>
+          <w:tcPr>
+            <w:tcW w:w="1530" w:type="dxa"/>
+          </w:tcPr>
+          <w:p>
+            <w:r>
+              <w:t>Barry Hoinacki Jr</w:t>
+            </w:r>
+          </w:p>
+        </w:tc>
+        <w:tc>
+          <w:tcPr>
+            <w:tcW w:w="1710" w:type="dxa"/>
+          </w:tcPr>
+          <w:p>
+            <w:r>
+              <w:t>4/29/2019</w:t>
+            </w:r>
+          </w:p>
+        </w:tc>
+        <w:tc>
+          <w:tcPr>
+            <w:tcW w:w="4945" w:type="dxa"/>
+          </w:tcPr>
+          <w:p>
+            <w:r>
+              <w:t>Changed wording in glossary a bit</w:t>
+            </w:r>
+            <w:r>
+              <w:t xml:space="preserve"> and </w:t>
+            </w:r>
+            <w:r>
+              <w:t>update</w:t>
+            </w:r>
+            <w:r>
+              <w:t>d</w:t>
+            </w:r>
+            <w:r>
+              <w:t xml:space="preserve"> table of contents</w:t>
+            </w:r>
+            <w:r>
+              <w:t>.</w:t>
+            </w:r>
             <w:bookmarkStart w:id="1" w:name="_GoBack"/>
             <w:bookmarkEnd w:id="1"/>
           </w:p>
@@ -3070,7 +2890,7 @@
       <w:pPr>
         <w:pStyle w:val="Heading1"/>
       </w:pPr>
-      <w:bookmarkStart w:id="2" w:name="_Toc5548107"/>
+      <w:bookmarkStart w:id="2" w:name="_Toc7455812"/>
       <w:r>
         <w:lastRenderedPageBreak/>
         <w:t>Introduction</w:t>
@@ -3142,7 +2962,7 @@
       <w:pPr>
         <w:pStyle w:val="Heading2"/>
       </w:pPr>
-      <w:bookmarkStart w:id="3" w:name="_Toc5548108"/>
+      <w:bookmarkStart w:id="3" w:name="_Toc7455813"/>
       <w:r>
         <w:t>Project Scope</w:t>
       </w:r>
@@ -3239,15 +3059,7 @@
         </w:numPr>
       </w:pPr>
       <w:r>
-        <w:t xml:space="preserve">The ability to use </w:t>
-      </w:r>
-      <w:proofErr w:type="spellStart"/>
-      <w:r>
-        <w:t>autofill</w:t>
-      </w:r>
-      <w:proofErr w:type="spellEnd"/>
-      <w:r>
-        <w:t xml:space="preserve"> on a particular website or login screen</w:t>
+        <w:t>The ability to use autofill on a particular website or login screen</w:t>
       </w:r>
     </w:p>
     <w:p>
@@ -3311,7 +3123,7 @@
       <w:pPr>
         <w:pStyle w:val="Heading1"/>
       </w:pPr>
-      <w:bookmarkStart w:id="4" w:name="_Toc5548109"/>
+      <w:bookmarkStart w:id="4" w:name="_Toc7455814"/>
       <w:r>
         <w:t>Glossary</w:t>
       </w:r>
@@ -3513,33 +3325,19 @@
               <w:rPr>
                 <w:rFonts w:cstheme="minorHAnsi"/>
               </w:rPr>
-              <w:t xml:space="preserve">Process of taking information that was encrypted and trying to reverse the effects </w:t>
-            </w:r>
-            <w:proofErr w:type="gramStart"/>
+              <w:t>Process of taking information that was encrypted and trying to reverse the effects o</w:t>
+            </w:r>
             <w:r>
               <w:rPr>
                 <w:rFonts w:cstheme="minorHAnsi"/>
               </w:rPr>
-              <w:t>o</w:t>
+              <w:t>f</w:t>
             </w:r>
             <w:r>
               <w:rPr>
                 <w:rFonts w:cstheme="minorHAnsi"/>
               </w:rPr>
-              <w:t xml:space="preserve">f </w:t>
-            </w:r>
-            <w:r>
-              <w:rPr>
-                <w:rFonts w:cstheme="minorHAnsi"/>
-              </w:rPr>
-              <w:t xml:space="preserve"> masking</w:t>
-            </w:r>
-            <w:proofErr w:type="gramEnd"/>
-            <w:r>
-              <w:rPr>
-                <w:rFonts w:cstheme="minorHAnsi"/>
-              </w:rPr>
-              <w:t xml:space="preserve"> </w:t>
+              <w:t xml:space="preserve"> masking </w:t>
             </w:r>
             <w:r>
               <w:rPr>
@@ -3697,31 +3495,65 @@
                 <w:rFonts w:cstheme="minorHAnsi"/>
               </w:rPr>
             </w:pPr>
-            <w:proofErr w:type="gramStart"/>
             <w:r>
               <w:rPr>
                 <w:rFonts w:cstheme="minorHAnsi"/>
               </w:rPr>
-              <w:t>A storage</w:t>
-            </w:r>
-            <w:proofErr w:type="gramEnd"/>
+              <w:t>A storage of various information</w:t>
+            </w:r>
             <w:r>
               <w:rPr>
                 <w:rFonts w:cstheme="minorHAnsi"/>
               </w:rPr>
-              <w:t xml:space="preserve"> of various information, in this case</w:t>
+              <w:t>.</w:t>
             </w:r>
             <w:r>
               <w:rPr>
                 <w:rFonts w:cstheme="minorHAnsi"/>
               </w:rPr>
-              <w:t xml:space="preserve"> is a JSON file</w:t>
+              <w:t xml:space="preserve"> </w:t>
             </w:r>
             <w:r>
               <w:rPr>
                 <w:rFonts w:cstheme="minorHAnsi"/>
               </w:rPr>
-              <w:t xml:space="preserve"> storing the master password and the various </w:t>
+              <w:t>I</w:t>
+            </w:r>
+            <w:r>
+              <w:rPr>
+                <w:rFonts w:cstheme="minorHAnsi"/>
+              </w:rPr>
+              <w:t>n this case</w:t>
+            </w:r>
+            <w:r>
+              <w:rPr>
+                <w:rFonts w:cstheme="minorHAnsi"/>
+              </w:rPr>
+              <w:t xml:space="preserve"> a JSON file</w:t>
+            </w:r>
+            <w:r>
+              <w:rPr>
+                <w:rFonts w:cstheme="minorHAnsi"/>
+              </w:rPr>
+              <w:t xml:space="preserve"> was used in</w:t>
+            </w:r>
+            <w:r>
+              <w:rPr>
+                <w:rFonts w:cstheme="minorHAnsi"/>
+              </w:rPr>
+              <w:t xml:space="preserve"> storing the master password</w:t>
+            </w:r>
+            <w:r>
+              <w:rPr>
+                <w:rFonts w:cstheme="minorHAnsi"/>
+              </w:rPr>
+              <w:t xml:space="preserve"> along with </w:t>
+            </w:r>
+            <w:r>
+              <w:rPr>
+                <w:rFonts w:cstheme="minorHAnsi"/>
+              </w:rPr>
+              <w:t xml:space="preserve">various </w:t>
             </w:r>
             <w:r>
               <w:rPr>
@@ -3957,6 +3789,12 @@
               </w:rPr>
               <w:t>The software that is used by the user to store, display, and edit the database of user accounts</w:t>
             </w:r>
+            <w:r>
+              <w:rPr>
+                <w:rFonts w:cstheme="minorHAnsi"/>
+              </w:rPr>
+              <w:t>.</w:t>
+            </w:r>
           </w:p>
         </w:tc>
       </w:tr>
@@ -3994,6 +3832,12 @@
                 <w:rFonts w:cstheme="minorHAnsi"/>
               </w:rPr>
               <w:t>Another name for the account manager</w:t>
+            </w:r>
+            <w:r>
+              <w:rPr>
+                <w:rFonts w:cstheme="minorHAnsi"/>
+              </w:rPr>
+              <w:t>.</w:t>
             </w:r>
           </w:p>
         </w:tc>
@@ -4057,7 +3901,7 @@
       <w:pPr>
         <w:pStyle w:val="Heading1"/>
       </w:pPr>
-      <w:bookmarkStart w:id="5" w:name="_Toc5548110"/>
+      <w:bookmarkStart w:id="5" w:name="_Toc7455815"/>
       <w:r>
         <w:t>Requirements</w:t>
       </w:r>
@@ -4075,7 +3919,7 @@
       <w:pPr>
         <w:pStyle w:val="Heading2"/>
       </w:pPr>
-      <w:bookmarkStart w:id="6" w:name="_Toc5548111"/>
+      <w:bookmarkStart w:id="6" w:name="_Toc7455816"/>
       <w:r>
         <w:t>Summary</w:t>
       </w:r>
@@ -4120,7 +3964,7 @@
       <w:pPr>
         <w:pStyle w:val="Heading2"/>
       </w:pPr>
-      <w:bookmarkStart w:id="7" w:name="_Toc5548112"/>
+      <w:bookmarkStart w:id="7" w:name="_Toc7455817"/>
       <w:r>
         <w:t>Assumptions and Dependencies</w:t>
       </w:r>
@@ -4196,7 +4040,7 @@
         <w:pStyle w:val="Heading2"/>
       </w:pPr>
       <w:bookmarkStart w:id="8" w:name="_Ref5046651"/>
-      <w:bookmarkStart w:id="9" w:name="_Toc5548113"/>
+      <w:bookmarkStart w:id="9" w:name="_Toc7455818"/>
       <w:r>
         <w:t>Use Cases</w:t>
       </w:r>
@@ -4225,24 +4069,12 @@
       <w:r>
         <w:t xml:space="preserve">  For details on the other use cases see the project on </w:t>
       </w:r>
-      <w:hyperlink r:id="rId10" w:history="1">
+      <w:hyperlink r:id="rId9" w:history="1">
         <w:r>
           <w:rPr>
             <w:rStyle w:val="Hyperlink"/>
           </w:rPr>
-          <w:t>Ta</w:t>
-        </w:r>
-        <w:r>
-          <w:rPr>
-            <w:rStyle w:val="Hyperlink"/>
-          </w:rPr>
-          <w:t>i</w:t>
-        </w:r>
-        <w:r>
-          <w:rPr>
-            <w:rStyle w:val="Hyperlink"/>
-          </w:rPr>
-          <w:t>ga</w:t>
+          <w:t>Taiga</w:t>
         </w:r>
       </w:hyperlink>
       <w:r>
@@ -4545,7 +4377,7 @@
                     </pic:cNvPicPr>
                   </pic:nvPicPr>
                   <pic:blipFill>
-                    <a:blip r:embed="rId11">
+                    <a:blip r:embed="rId10">
                       <a:extLst>
                         <a:ext uri="{28A0092B-C50C-407E-A947-70E740481C1C}">
                           <a14:useLocalDpi xmlns:a14="http://schemas.microsoft.com/office/drawing/2010/main" val="0"/>
@@ -4581,7 +4413,7 @@
       <w:pPr>
         <w:pStyle w:val="Heading3"/>
       </w:pPr>
-      <w:bookmarkStart w:id="10" w:name="_Toc5548114"/>
+      <w:bookmarkStart w:id="10" w:name="_Toc7455819"/>
       <w:r>
         <w:t>Actors</w:t>
       </w:r>
@@ -4758,7 +4590,7 @@
       <w:pPr>
         <w:pStyle w:val="Heading1"/>
       </w:pPr>
-      <w:bookmarkStart w:id="11" w:name="_Toc5548115"/>
+      <w:bookmarkStart w:id="11" w:name="_Toc7455820"/>
       <w:r>
         <w:t>Use Case Details</w:t>
       </w:r>
@@ -4768,7 +4600,7 @@
       <w:pPr>
         <w:pStyle w:val="Heading2"/>
       </w:pPr>
-      <w:bookmarkStart w:id="12" w:name="_Toc5548116"/>
+      <w:bookmarkStart w:id="12" w:name="_Toc7455821"/>
       <w:r>
         <w:t>Use Case</w:t>
       </w:r>
@@ -5544,17 +5376,17 @@
       <w:pPr>
         <w:pStyle w:val="Heading2"/>
       </w:pPr>
-      <w:bookmarkStart w:id="13" w:name="_Toc5548117"/>
+      <w:bookmarkStart w:id="13" w:name="_Toc7455822"/>
       <w:r>
         <w:t>Use Case</w:t>
       </w:r>
       <w:r>
         <w:t xml:space="preserve"> </w:t>
       </w:r>
+      <w:r>
+        <w:t>2</w:t>
+      </w:r>
       <w:bookmarkEnd w:id="13"/>
-      <w:r>
-        <w:t>2</w:t>
-      </w:r>
     </w:p>
     <w:tbl>
       <w:tblPr>
@@ -5864,13 +5696,7 @@
               </w:numPr>
             </w:pPr>
             <w:r>
-              <w:t xml:space="preserve">User inputs required account label, username, password, confirm password, and category for the account they want to add. Description and </w:t>
-            </w:r>
-            <w:r>
-              <w:t>URL</w:t>
-            </w:r>
-            <w:r>
-              <w:t xml:space="preserve"> fields are optional. </w:t>
+              <w:t xml:space="preserve">User inputs required account label, username, password, confirm password, and category for the account they want to add. Description and URL fields are optional. </w:t>
             </w:r>
           </w:p>
           <w:p>
@@ -5894,10 +5720,7 @@
               </w:numPr>
             </w:pPr>
             <w:r>
-              <w:t xml:space="preserve">New entry added </w:t>
-            </w:r>
-            <w:r>
-              <w:t>with account information that user inputted.</w:t>
+              <w:t>New entry added with account information that user inputted.</w:t>
             </w:r>
           </w:p>
         </w:tc>
@@ -6325,7 +6148,7 @@
       <w:pPr>
         <w:pStyle w:val="Heading2"/>
       </w:pPr>
-      <w:bookmarkStart w:id="14" w:name="_Toc5548118"/>
+      <w:bookmarkStart w:id="14" w:name="_Toc7455823"/>
       <w:r>
         <w:lastRenderedPageBreak/>
         <w:t>Use Case</w:t>
@@ -6333,10 +6156,10 @@
       <w:r>
         <w:t xml:space="preserve"> </w:t>
       </w:r>
+      <w:r>
+        <w:t>3</w:t>
+      </w:r>
       <w:bookmarkEnd w:id="14"/>
-      <w:r>
-        <w:t>3</w:t>
-      </w:r>
     </w:p>
     <w:tbl>
       <w:tblPr>
@@ -6632,11 +6455,11 @@
               </w:numPr>
             </w:pPr>
             <w:r>
-              <w:t>User selects account entry and initiates “edit account</w:t>
+              <w:t xml:space="preserve">User selects account entry and initiates “edit </w:t>
             </w:r>
             <w:proofErr w:type="gramStart"/>
             <w:r>
-              <w:t>“ option</w:t>
+              <w:t>account“ option</w:t>
             </w:r>
             <w:proofErr w:type="gramEnd"/>
             <w:r>
@@ -6652,13 +6475,7 @@
               </w:numPr>
             </w:pPr>
             <w:r>
-              <w:t xml:space="preserve">User is prompted with a screen of preexisting information of the account to edit, which is the label, username, password, verify password, </w:t>
-            </w:r>
-            <w:r>
-              <w:t>URL</w:t>
-            </w:r>
-            <w:r>
-              <w:t>, description, category.</w:t>
+              <w:t>User is prompted with a screen of preexisting information of the account to edit, which is the label, username, password, verify password, URL, description, category.</w:t>
             </w:r>
           </w:p>
           <w:p>
@@ -6694,15 +6511,7 @@
               </w:numPr>
             </w:pPr>
             <w:r>
-              <w:t xml:space="preserve">User then submits the information and the account entry </w:t>
-            </w:r>
-            <w:proofErr w:type="gramStart"/>
-            <w:r>
-              <w:t>is</w:t>
-            </w:r>
-            <w:proofErr w:type="gramEnd"/>
-            <w:r>
-              <w:t xml:space="preserve"> successfully edited.</w:t>
+              <w:t>User then submits the information and the account entry is successfully edited.</w:t>
             </w:r>
           </w:p>
         </w:tc>
@@ -7137,14 +6946,14 @@
       <w:pPr>
         <w:pStyle w:val="Heading2"/>
       </w:pPr>
-      <w:bookmarkStart w:id="15" w:name="_Toc5548119"/>
+      <w:bookmarkStart w:id="15" w:name="_Toc7455824"/>
       <w:r>
         <w:t xml:space="preserve">Use Case </w:t>
       </w:r>
+      <w:r>
+        <w:t>9</w:t>
+      </w:r>
       <w:bookmarkEnd w:id="15"/>
-      <w:r>
-        <w:t>9</w:t>
-      </w:r>
     </w:p>
     <w:tbl>
       <w:tblPr>
@@ -7765,19 +7574,8 @@
           </w:p>
           <w:p>
             <w:r>
-              <w:t xml:space="preserve">Do all the prompts successfully prevent a blank or </w:t>
-            </w:r>
-            <w:r>
-              <w:t>non-existent</w:t>
-            </w:r>
-            <w:r>
-              <w:t xml:space="preserve"> password from being </w:t>
-            </w:r>
-            <w:proofErr w:type="gramStart"/>
-            <w:r>
-              <w:t>used.</w:t>
-            </w:r>
-            <w:proofErr w:type="gramEnd"/>
+              <w:t>Do all the prompts successfully prevent a blank or non-existent password from being used.</w:t>
+            </w:r>
           </w:p>
         </w:tc>
       </w:tr>
@@ -7787,14 +7585,14 @@
       <w:pPr>
         <w:pStyle w:val="Heading2"/>
       </w:pPr>
-      <w:bookmarkStart w:id="16" w:name="_Toc5548120"/>
+      <w:bookmarkStart w:id="16" w:name="_Toc7455825"/>
       <w:r>
         <w:t xml:space="preserve">Use Case </w:t>
       </w:r>
+      <w:r>
+        <w:t>10</w:t>
+      </w:r>
       <w:bookmarkEnd w:id="16"/>
-      <w:r>
-        <w:t>10</w:t>
-      </w:r>
     </w:p>
     <w:tbl>
       <w:tblPr>
@@ -8450,7 +8248,7 @@
       <w:pPr>
         <w:pStyle w:val="Heading1"/>
       </w:pPr>
-      <w:bookmarkStart w:id="17" w:name="_Toc5548121"/>
+      <w:bookmarkStart w:id="17" w:name="_Toc7455826"/>
       <w:r>
         <w:t>External Interface Requirements</w:t>
       </w:r>
@@ -8465,7 +8263,7 @@
       <w:pPr>
         <w:pStyle w:val="Heading1"/>
       </w:pPr>
-      <w:bookmarkStart w:id="18" w:name="_Toc5548122"/>
+      <w:bookmarkStart w:id="18" w:name="_Toc7455827"/>
       <w:r>
         <w:t>Technical Solutions Description</w:t>
       </w:r>
@@ -8481,15 +8279,13 @@
       <w:r>
         <w:t xml:space="preserve"> is developed as a </w:t>
       </w:r>
-      <w:hyperlink r:id="rId12" w:history="1">
-        <w:proofErr w:type="spellStart"/>
+      <w:hyperlink r:id="rId11" w:history="1">
         <w:r>
           <w:rPr>
             <w:rStyle w:val="Hyperlink"/>
           </w:rPr>
           <w:t>JavaFX</w:t>
         </w:r>
-        <w:proofErr w:type="spellEnd"/>
       </w:hyperlink>
       <w:r>
         <w:t xml:space="preserve"> application designed to run on</w:t>
@@ -8503,7 +8299,7 @@
       <w:r>
         <w:t xml:space="preserve"> the </w:t>
       </w:r>
-      <w:hyperlink r:id="rId13" w:history="1">
+      <w:hyperlink r:id="rId12" w:history="1">
         <w:r>
           <w:rPr>
             <w:rStyle w:val="Hyperlink"/>
@@ -8575,7 +8371,7 @@
       <w:pPr>
         <w:pStyle w:val="Heading1"/>
       </w:pPr>
-      <w:bookmarkStart w:id="19" w:name="_Toc5548123"/>
+      <w:bookmarkStart w:id="19" w:name="_Toc7455828"/>
       <w:r>
         <w:t>Interfaces</w:t>
       </w:r>
@@ -8596,7 +8392,7 @@
       <w:pPr>
         <w:pStyle w:val="Heading1"/>
       </w:pPr>
-      <w:bookmarkStart w:id="20" w:name="_Toc5548124"/>
+      <w:bookmarkStart w:id="20" w:name="_Toc7455829"/>
       <w:r>
         <w:t>Architecture</w:t>
       </w:r>
@@ -8651,7 +8447,7 @@
                     </pic:cNvPicPr>
                   </pic:nvPicPr>
                   <pic:blipFill>
-                    <a:blip r:embed="rId14">
+                    <a:blip r:embed="rId13">
                       <a:extLst>
                         <a:ext uri="{28A0092B-C50C-407E-A947-70E740481C1C}">
                           <a14:useLocalDpi xmlns:a14="http://schemas.microsoft.com/office/drawing/2010/main" val="0"/>
@@ -8687,243 +8483,246 @@
       <w:pPr>
         <w:pStyle w:val="Heading2"/>
       </w:pPr>
+      <w:bookmarkStart w:id="21" w:name="_Toc7455830"/>
       <w:r>
         <w:lastRenderedPageBreak/>
         <w:t>User</w:t>
-      </w:r>
-    </w:p>
-    <w:p>
-      <w:r>
-        <w:t>The user</w:t>
-      </w:r>
-      <w:r>
-        <w:t xml:space="preserve"> is the person</w:t>
-      </w:r>
-      <w:r>
-        <w:t xml:space="preserve"> who is using interacting with the client to use the Account Manager.</w:t>
-      </w:r>
-    </w:p>
-    <w:p>
-      <w:pPr>
-        <w:pStyle w:val="Heading2"/>
-      </w:pPr>
-      <w:r>
-        <w:t>Client</w:t>
-      </w:r>
-    </w:p>
-    <w:p>
-      <w:r>
-        <w:t xml:space="preserve">The client is the user’s local machine.  This is where the </w:t>
-      </w:r>
-      <w:r>
-        <w:t xml:space="preserve">Account Manager </w:t>
-      </w:r>
-      <w:r>
-        <w:t xml:space="preserve">will be </w:t>
-      </w:r>
-      <w:r>
-        <w:t>launched</w:t>
-      </w:r>
-      <w:r>
-        <w:t xml:space="preserve"> and where the local files and directories are located.</w:t>
-      </w:r>
-    </w:p>
-    <w:p>
-      <w:pPr>
-        <w:pStyle w:val="Heading2"/>
-      </w:pPr>
-      <w:r>
-        <w:t>Account Manager</w:t>
-      </w:r>
-    </w:p>
-    <w:p>
-      <w:r>
-        <w:t xml:space="preserve">The software described in this document. </w:t>
-      </w:r>
-      <w:r>
-        <w:t>The Account Manager is respons</w:t>
-      </w:r>
-      <w:r>
-        <w:t>ible for the creation</w:t>
-      </w:r>
-      <w:r>
-        <w:t xml:space="preserve"> of the </w:t>
-      </w:r>
-      <w:r>
-        <w:t xml:space="preserve">account </w:t>
-      </w:r>
-      <w:r>
-        <w:t>database</w:t>
-      </w:r>
-      <w:r>
-        <w:t xml:space="preserve"> and getting the master password for the database</w:t>
-      </w:r>
-      <w:r>
-        <w:t xml:space="preserve"> by getting information input from the user</w:t>
-      </w:r>
-      <w:r>
-        <w:t>. It will also be responsible</w:t>
-      </w:r>
-      <w:r>
-        <w:t xml:space="preserve"> </w:t>
-      </w:r>
-      <w:r>
-        <w:t>for</w:t>
-      </w:r>
-      <w:r>
-        <w:t xml:space="preserve"> the adding, deleting, and editing of the accounts in the data</w:t>
-      </w:r>
-      <w:r>
-        <w:t>base file itself</w:t>
-      </w:r>
-      <w:r>
-        <w:t xml:space="preserve"> per the user’s input</w:t>
-      </w:r>
-      <w:r>
-        <w:t xml:space="preserve">. </w:t>
-      </w:r>
-      <w:r>
-        <w:t xml:space="preserve">The program will be storing the database file in </w:t>
-      </w:r>
-      <w:r>
-        <w:t xml:space="preserve">a </w:t>
-      </w:r>
-      <w:r>
-        <w:t>JSON</w:t>
-      </w:r>
-      <w:r>
-        <w:t xml:space="preserve"> file</w:t>
-      </w:r>
-      <w:r>
-        <w:t xml:space="preserve"> and utilize GSON to accomplish these tasks. </w:t>
-      </w:r>
-      <w:r>
-        <w:t xml:space="preserve">Also </w:t>
-      </w:r>
-      <w:r>
-        <w:t>it will do</w:t>
-      </w:r>
-      <w:r>
-        <w:t xml:space="preserve"> encryption and decryption of the file via </w:t>
-      </w:r>
-      <w:r>
-        <w:t xml:space="preserve">the </w:t>
-      </w:r>
-      <w:r>
-        <w:t xml:space="preserve">Blowfish </w:t>
-      </w:r>
-      <w:r>
-        <w:t xml:space="preserve">encryption algorithm, </w:t>
-      </w:r>
-      <w:r>
-        <w:t>using a key that is the master password for the database.</w:t>
-      </w:r>
-      <w:r>
-        <w:t xml:space="preserve"> </w:t>
-      </w:r>
-    </w:p>
-    <w:p>
-      <w:r>
-        <w:t xml:space="preserve">The program </w:t>
-      </w:r>
-      <w:r>
-        <w:t>will also be responsible for the finding of the file, with the user’s help of getting to the location and giving the name. Than ask the user for the master password and see if it matches the master password needed to get into th</w:t>
-      </w:r>
-      <w:r>
-        <w:t>e database. If it is a match the</w:t>
-      </w:r>
-      <w:r>
-        <w:t xml:space="preserve">n </w:t>
-      </w:r>
-      <w:r>
-        <w:t>it will</w:t>
-      </w:r>
-      <w:r>
-        <w:t xml:space="preserve"> display all the accounts and their information, with some information like security questions and passwords per account being hidden unless a button is pressed to reveal them.</w:t>
-      </w:r>
-      <w:r>
-        <w:t xml:space="preserve"> This will also allow the user to edit, delete, or add accounts to the currently open database.</w:t>
-      </w:r>
-    </w:p>
-    <w:p>
-      <w:pPr>
-        <w:pStyle w:val="Heading2"/>
-      </w:pPr>
-      <w:r>
-        <w:t>Database File</w:t>
-      </w:r>
-    </w:p>
-    <w:p>
-      <w:proofErr w:type="gramStart"/>
-      <w:r>
-        <w:t>The file in which the master password for the database to be accessed</w:t>
-      </w:r>
-      <w:r>
-        <w:t>,</w:t>
-      </w:r>
-      <w:r>
-        <w:t xml:space="preserve"> as well as the accounts</w:t>
-      </w:r>
-      <w:r>
-        <w:t>,</w:t>
-      </w:r>
-      <w:r>
-        <w:t xml:space="preserve"> are stored in</w:t>
-      </w:r>
-      <w:r>
-        <w:t>.</w:t>
-      </w:r>
-      <w:proofErr w:type="gramEnd"/>
-      <w:r>
-        <w:t xml:space="preserve"> The file will be in the JSON format and will be encrypted via Blowfish and decrypted via Blowfish as well by using a key that is the master password for the database.</w:t>
-      </w:r>
-    </w:p>
-    <w:p>
-      <w:pPr>
-        <w:pStyle w:val="Heading1"/>
-      </w:pPr>
-      <w:bookmarkStart w:id="21" w:name="_Toc5548128"/>
-      <w:r>
-        <w:t>Data Model</w:t>
       </w:r>
       <w:bookmarkEnd w:id="21"/>
     </w:p>
     <w:p>
       <w:r>
-        <w:t>There are no</w:t>
-      </w:r>
-      <w:r>
-        <w:t xml:space="preserve"> actual</w:t>
-      </w:r>
-      <w:r>
-        <w:t xml:space="preserve"> databases used in the </w:t>
-      </w:r>
-      <w:r>
-        <w:t>Account Manager.</w:t>
-      </w:r>
-      <w:r>
-        <w:t xml:space="preserve"> The database is simply a JSON file that is read into the account manager. </w:t>
+        <w:t>The user</w:t>
+      </w:r>
+      <w:r>
+        <w:t xml:space="preserve"> is the person</w:t>
+      </w:r>
+      <w:r>
+        <w:t xml:space="preserve"> who is using interacting with the client to use the Account Manager.</w:t>
       </w:r>
     </w:p>
     <w:p>
       <w:pPr>
-        <w:pStyle w:val="Heading1"/>
-      </w:pPr>
-      <w:bookmarkStart w:id="22" w:name="_Toc5548133"/>
-      <w:r>
-        <w:t xml:space="preserve">Appendix </w:t>
-      </w:r>
-      <w:r>
-        <w:t>A</w:t>
-      </w:r>
-      <w:r>
-        <w:t>: Issues List</w:t>
+        <w:pStyle w:val="Heading2"/>
+      </w:pPr>
+      <w:bookmarkStart w:id="22" w:name="_Toc7455831"/>
+      <w:r>
+        <w:t>Client</w:t>
       </w:r>
       <w:bookmarkEnd w:id="22"/>
     </w:p>
+    <w:p>
+      <w:r>
+        <w:t xml:space="preserve">The client is the user’s local machine.  This is where the </w:t>
+      </w:r>
+      <w:r>
+        <w:t xml:space="preserve">Account Manager </w:t>
+      </w:r>
+      <w:r>
+        <w:t xml:space="preserve">will be </w:t>
+      </w:r>
+      <w:r>
+        <w:t>launched</w:t>
+      </w:r>
+      <w:r>
+        <w:t xml:space="preserve"> and where the local files and directories are located.</w:t>
+      </w:r>
+    </w:p>
+    <w:p>
+      <w:pPr>
+        <w:pStyle w:val="Heading2"/>
+      </w:pPr>
+      <w:bookmarkStart w:id="23" w:name="_Toc7455832"/>
+      <w:r>
+        <w:t>Account Manager</w:t>
+      </w:r>
+      <w:bookmarkEnd w:id="23"/>
+    </w:p>
+    <w:p>
+      <w:r>
+        <w:t xml:space="preserve">The software described in this document. </w:t>
+      </w:r>
+      <w:r>
+        <w:t>The Account Manager is respons</w:t>
+      </w:r>
+      <w:r>
+        <w:t>ible for the creation</w:t>
+      </w:r>
+      <w:r>
+        <w:t xml:space="preserve"> of the </w:t>
+      </w:r>
+      <w:r>
+        <w:t xml:space="preserve">account </w:t>
+      </w:r>
+      <w:r>
+        <w:t>database</w:t>
+      </w:r>
+      <w:r>
+        <w:t xml:space="preserve"> and getting the master password for the database</w:t>
+      </w:r>
+      <w:r>
+        <w:t xml:space="preserve"> by getting information input from the user</w:t>
+      </w:r>
+      <w:r>
+        <w:t>. It will also be responsible</w:t>
+      </w:r>
+      <w:r>
+        <w:t xml:space="preserve"> </w:t>
+      </w:r>
+      <w:r>
+        <w:t>for</w:t>
+      </w:r>
+      <w:r>
+        <w:t xml:space="preserve"> the adding, deleting, and editing of the accounts in the data</w:t>
+      </w:r>
+      <w:r>
+        <w:t>base file itself</w:t>
+      </w:r>
+      <w:r>
+        <w:t xml:space="preserve"> per the user’s input</w:t>
+      </w:r>
+      <w:r>
+        <w:t xml:space="preserve">. </w:t>
+      </w:r>
+      <w:r>
+        <w:t xml:space="preserve">The program will be storing the database file in </w:t>
+      </w:r>
+      <w:r>
+        <w:t xml:space="preserve">a </w:t>
+      </w:r>
+      <w:r>
+        <w:t>JSON</w:t>
+      </w:r>
+      <w:r>
+        <w:t xml:space="preserve"> file</w:t>
+      </w:r>
+      <w:r>
+        <w:t xml:space="preserve"> and utilize GSON to accomplish these tasks. </w:t>
+      </w:r>
+      <w:r>
+        <w:t xml:space="preserve">Also </w:t>
+      </w:r>
+      <w:r>
+        <w:t>it will do</w:t>
+      </w:r>
+      <w:r>
+        <w:t xml:space="preserve"> encryption and decryption of the file via </w:t>
+      </w:r>
+      <w:r>
+        <w:t xml:space="preserve">the </w:t>
+      </w:r>
+      <w:r>
+        <w:t xml:space="preserve">Blowfish </w:t>
+      </w:r>
+      <w:r>
+        <w:t xml:space="preserve">encryption algorithm, </w:t>
+      </w:r>
+      <w:r>
+        <w:t>using a key that is the master password for the database.</w:t>
+      </w:r>
+      <w:r>
+        <w:t xml:space="preserve"> </w:t>
+      </w:r>
+    </w:p>
+    <w:p>
+      <w:r>
+        <w:t xml:space="preserve">The program </w:t>
+      </w:r>
+      <w:r>
+        <w:t>will also be responsible for the finding of the file, with the user’s help of getting to the location and giving the name. Than ask the user for the master password and see if it matches the master password needed to get into th</w:t>
+      </w:r>
+      <w:r>
+        <w:t>e database. If it is a match the</w:t>
+      </w:r>
+      <w:r>
+        <w:t xml:space="preserve">n </w:t>
+      </w:r>
+      <w:r>
+        <w:t>it will</w:t>
+      </w:r>
+      <w:r>
+        <w:t xml:space="preserve"> display all the accounts and their information, with some information like security questions and passwords per account being hidden unless a button is pressed to reveal them.</w:t>
+      </w:r>
+      <w:r>
+        <w:t xml:space="preserve"> This will also allow the user to edit, delete, or add accounts to the currently open database.</w:t>
+      </w:r>
+    </w:p>
+    <w:p>
+      <w:pPr>
+        <w:pStyle w:val="Heading2"/>
+      </w:pPr>
+      <w:bookmarkStart w:id="24" w:name="_Toc7455833"/>
+      <w:r>
+        <w:t>Database File</w:t>
+      </w:r>
+      <w:bookmarkEnd w:id="24"/>
+    </w:p>
+    <w:p>
+      <w:r>
+        <w:t>The file in which the master password for the database to be accessed</w:t>
+      </w:r>
+      <w:r>
+        <w:t>,</w:t>
+      </w:r>
+      <w:r>
+        <w:t xml:space="preserve"> as well as the accounts</w:t>
+      </w:r>
+      <w:r>
+        <w:t>,</w:t>
+      </w:r>
+      <w:r>
+        <w:t xml:space="preserve"> are stored in</w:t>
+      </w:r>
+      <w:r>
+        <w:t>. The file will be in the JSON format and will be encrypted via Blowfish and decrypted via Blowfish as well by using a key that is the master password for the database.</w:t>
+      </w:r>
+    </w:p>
+    <w:p>
+      <w:pPr>
+        <w:pStyle w:val="Heading1"/>
+      </w:pPr>
+      <w:bookmarkStart w:id="25" w:name="_Toc7455834"/>
+      <w:r>
+        <w:t>Data Model</w:t>
+      </w:r>
+      <w:bookmarkEnd w:id="25"/>
+    </w:p>
+    <w:p>
+      <w:r>
+        <w:t>There are no</w:t>
+      </w:r>
+      <w:r>
+        <w:t xml:space="preserve"> actual</w:t>
+      </w:r>
+      <w:r>
+        <w:t xml:space="preserve"> databases used in the </w:t>
+      </w:r>
+      <w:r>
+        <w:t>Account Manager.</w:t>
+      </w:r>
+      <w:r>
+        <w:t xml:space="preserve"> The database is simply a JSON file that is read into the account manager. </w:t>
+      </w:r>
+    </w:p>
+    <w:p>
+      <w:pPr>
+        <w:pStyle w:val="Heading1"/>
+      </w:pPr>
+      <w:bookmarkStart w:id="26" w:name="_Toc7455835"/>
+      <w:r>
+        <w:t xml:space="preserve">Appendix </w:t>
+      </w:r>
+      <w:r>
+        <w:t>A</w:t>
+      </w:r>
+      <w:r>
+        <w:t>: Issues List</w:t>
+      </w:r>
+      <w:bookmarkEnd w:id="26"/>
+    </w:p>
     <w:sectPr>
-      <w:headerReference w:type="default" r:id="rId15"/>
-      <w:footerReference w:type="default" r:id="rId16"/>
+      <w:headerReference w:type="default" r:id="rId14"/>
+      <w:footerReference w:type="default" r:id="rId15"/>
       <w:pgSz w:w="12240" w:h="15840"/>
       <w:pgMar w:top="1440" w:right="1440" w:bottom="1440" w:left="1440" w:header="720" w:footer="720" w:gutter="0"/>
       <w:pgNumType w:start="0"/>
@@ -8936,7 +8735,7 @@
 </file>
 
 <file path=word/endnotes.xml><?xml version="1.0" encoding="utf-8"?>
-<w:endnotes xmlns:wpc="http://schemas.microsoft.com/office/word/2010/wordprocessingCanvas" xmlns:mc="http://schemas.openxmlformats.org/markup-compatibility/2006" xmlns:o="urn:schemas-microsoft-com:office:office" xmlns:r="http://schemas.openxmlformats.org/officeDocument/2006/relationships" xmlns:m="http://schemas.openxmlformats.org/officeDocument/2006/math" xmlns:v="urn:schemas-microsoft-com:vml" xmlns:wp14="http://schemas.microsoft.com/office/word/2010/wordprocessingDrawing" xmlns:wp="http://schemas.openxmlformats.org/drawingml/2006/wordprocessingDrawing" xmlns:w10="urn:schemas-microsoft-com:office:word" xmlns:w="http://schemas.openxmlformats.org/wordprocessingml/2006/main" xmlns:w14="http://schemas.microsoft.com/office/word/2010/wordml" xmlns:wpg="http://schemas.microsoft.com/office/word/2010/wordprocessingGroup" xmlns:wpi="http://schemas.microsoft.com/office/word/2010/wordprocessingInk" xmlns:wne="http://schemas.microsoft.com/office/word/2006/wordml" xmlns:wps="http://schemas.microsoft.com/office/word/2010/wordprocessingShape" mc:Ignorable="w14 wp14">
+<w:endnotes xmlns:wpc="http://schemas.microsoft.com/office/word/2010/wordprocessingCanvas" xmlns:cx="http://schemas.microsoft.com/office/drawing/2014/chartex" xmlns:cx1="http://schemas.microsoft.com/office/drawing/2015/9/8/chartex" xmlns:cx2="http://schemas.microsoft.com/office/drawing/2015/10/21/chartex" xmlns:cx3="http://schemas.microsoft.com/office/drawing/2016/5/9/chartex" xmlns:cx4="http://schemas.microsoft.com/office/drawing/2016/5/10/chartex" xmlns:cx5="http://schemas.microsoft.com/office/drawing/2016/5/11/chartex" xmlns:cx6="http://schemas.microsoft.com/office/drawing/2016/5/12/chartex" xmlns:cx7="http://schemas.microsoft.com/office/drawing/2016/5/13/chartex" xmlns:cx8="http://schemas.microsoft.com/office/drawing/2016/5/14/chartex" xmlns:mc="http://schemas.openxmlformats.org/markup-compatibility/2006" xmlns:aink="http://schemas.microsoft.com/office/drawing/2016/ink" xmlns:am3d="http://schemas.microsoft.com/office/drawing/2017/model3d" xmlns:o="urn:schemas-microsoft-com:office:office" xmlns:r="http://schemas.openxmlformats.org/officeDocument/2006/relationships" xmlns:m="http://schemas.openxmlformats.org/officeDocument/2006/math" xmlns:v="urn:schemas-microsoft-com:vml" xmlns:wp14="http://schemas.microsoft.com/office/word/2010/wordprocessingDrawing" xmlns:wp="http://schemas.openxmlformats.org/drawingml/2006/wordprocessingDrawing" xmlns:w10="urn:schemas-microsoft-com:office:word" xmlns:w="http://schemas.openxmlformats.org/wordprocessingml/2006/main" xmlns:w14="http://schemas.microsoft.com/office/word/2010/wordml" xmlns:w15="http://schemas.microsoft.com/office/word/2012/wordml" xmlns:w16cid="http://schemas.microsoft.com/office/word/2016/wordml/cid" xmlns:w16se="http://schemas.microsoft.com/office/word/2015/wordml/symex" xmlns:wpg="http://schemas.microsoft.com/office/word/2010/wordprocessingGroup" xmlns:wpi="http://schemas.microsoft.com/office/word/2010/wordprocessingInk" xmlns:wne="http://schemas.microsoft.com/office/word/2006/wordml" xmlns:wps="http://schemas.microsoft.com/office/word/2010/wordprocessingShape" mc:Ignorable="w14 w15 w16se w16cid wp14">
   <w:endnote w:type="separator" w:id="-1">
     <w:p>
       <w:pPr>
@@ -8961,7 +8760,7 @@
 </file>
 
 <file path=word/footer1.xml><?xml version="1.0" encoding="utf-8"?>
-<w:ftr xmlns:wpc="http://schemas.microsoft.com/office/word/2010/wordprocessingCanvas" xmlns:mc="http://schemas.openxmlformats.org/markup-compatibility/2006" xmlns:o="urn:schemas-microsoft-com:office:office" xmlns:r="http://schemas.openxmlformats.org/officeDocument/2006/relationships" xmlns:m="http://schemas.openxmlformats.org/officeDocument/2006/math" xmlns:v="urn:schemas-microsoft-com:vml" xmlns:wp14="http://schemas.microsoft.com/office/word/2010/wordprocessingDrawing" xmlns:wp="http://schemas.openxmlformats.org/drawingml/2006/wordprocessingDrawing" xmlns:w10="urn:schemas-microsoft-com:office:word" xmlns:w="http://schemas.openxmlformats.org/wordprocessingml/2006/main" xmlns:w14="http://schemas.microsoft.com/office/word/2010/wordml" xmlns:wpg="http://schemas.microsoft.com/office/word/2010/wordprocessingGroup" xmlns:wpi="http://schemas.microsoft.com/office/word/2010/wordprocessingInk" xmlns:wne="http://schemas.microsoft.com/office/word/2006/wordml" xmlns:wps="http://schemas.microsoft.com/office/word/2010/wordprocessingShape" mc:Ignorable="w14 wp14">
+<w:ftr xmlns:wpc="http://schemas.microsoft.com/office/word/2010/wordprocessingCanvas" xmlns:cx="http://schemas.microsoft.com/office/drawing/2014/chartex" xmlns:cx1="http://schemas.microsoft.com/office/drawing/2015/9/8/chartex" xmlns:cx2="http://schemas.microsoft.com/office/drawing/2015/10/21/chartex" xmlns:cx3="http://schemas.microsoft.com/office/drawing/2016/5/9/chartex" xmlns:cx4="http://schemas.microsoft.com/office/drawing/2016/5/10/chartex" xmlns:cx5="http://schemas.microsoft.com/office/drawing/2016/5/11/chartex" xmlns:cx6="http://schemas.microsoft.com/office/drawing/2016/5/12/chartex" xmlns:cx7="http://schemas.microsoft.com/office/drawing/2016/5/13/chartex" xmlns:cx8="http://schemas.microsoft.com/office/drawing/2016/5/14/chartex" xmlns:mc="http://schemas.openxmlformats.org/markup-compatibility/2006" xmlns:aink="http://schemas.microsoft.com/office/drawing/2016/ink" xmlns:am3d="http://schemas.microsoft.com/office/drawing/2017/model3d" xmlns:o="urn:schemas-microsoft-com:office:office" xmlns:r="http://schemas.openxmlformats.org/officeDocument/2006/relationships" xmlns:m="http://schemas.openxmlformats.org/officeDocument/2006/math" xmlns:v="urn:schemas-microsoft-com:vml" xmlns:wp14="http://schemas.microsoft.com/office/word/2010/wordprocessingDrawing" xmlns:wp="http://schemas.openxmlformats.org/drawingml/2006/wordprocessingDrawing" xmlns:w10="urn:schemas-microsoft-com:office:word" xmlns:w="http://schemas.openxmlformats.org/wordprocessingml/2006/main" xmlns:w14="http://schemas.microsoft.com/office/word/2010/wordml" xmlns:w15="http://schemas.microsoft.com/office/word/2012/wordml" xmlns:w16cid="http://schemas.microsoft.com/office/word/2016/wordml/cid" xmlns:w16se="http://schemas.microsoft.com/office/word/2015/wordml/symex" xmlns:wpg="http://schemas.microsoft.com/office/word/2010/wordprocessingGroup" xmlns:wpi="http://schemas.microsoft.com/office/word/2010/wordprocessingInk" xmlns:wne="http://schemas.microsoft.com/office/word/2006/wordml" xmlns:wps="http://schemas.microsoft.com/office/word/2010/wordprocessingShape" mc:Ignorable="w14 w15 w16se w16cid wp14">
   <w:tbl>
     <w:tblPr>
       <w:tblW w:w="5000" w:type="pct"/>
@@ -9009,6 +8808,7 @@
               <w:dataBinding w:prefixMappings="xmlns:ns0='http://purl.org/dc/elements/1.1/' xmlns:ns1='http://schemas.openxmlformats.org/package/2006/metadata/core-properties' " w:xpath="/ns1:coreProperties[1]/ns0:title[1]" w:storeItemID="{6C3C8BC8-F283-45AE-878A-BAB7291924A1}"/>
               <w:text/>
             </w:sdtPr>
+            <w:sdtEndPr/>
             <w:sdtContent>
               <w:r>
                 <w:rPr>
@@ -9061,6 +8861,7 @@
             <w:dataBinding w:prefixMappings="xmlns:ns0='http://purl.org/dc/elements/1.1/' xmlns:ns1='http://schemas.openxmlformats.org/package/2006/metadata/core-properties' " w:xpath="/ns1:coreProperties[1]/ns0:creator[1]" w:storeItemID="{6C3C8BC8-F283-45AE-878A-BAB7291924A1}"/>
             <w:text/>
           </w:sdtPr>
+          <w:sdtEndPr/>
           <w:sdtContent>
             <w:p>
               <w:pPr>
@@ -9101,7 +8902,7 @@
 </file>
 
 <file path=word/footnotes.xml><?xml version="1.0" encoding="utf-8"?>
-<w:footnotes xmlns:wpc="http://schemas.microsoft.com/office/word/2010/wordprocessingCanvas" xmlns:mc="http://schemas.openxmlformats.org/markup-compatibility/2006" xmlns:o="urn:schemas-microsoft-com:office:office" xmlns:r="http://schemas.openxmlformats.org/officeDocument/2006/relationships" xmlns:m="http://schemas.openxmlformats.org/officeDocument/2006/math" xmlns:v="urn:schemas-microsoft-com:vml" xmlns:wp14="http://schemas.microsoft.com/office/word/2010/wordprocessingDrawing" xmlns:wp="http://schemas.openxmlformats.org/drawingml/2006/wordprocessingDrawing" xmlns:w10="urn:schemas-microsoft-com:office:word" xmlns:w="http://schemas.openxmlformats.org/wordprocessingml/2006/main" xmlns:w14="http://schemas.microsoft.com/office/word/2010/wordml" xmlns:wpg="http://schemas.microsoft.com/office/word/2010/wordprocessingGroup" xmlns:wpi="http://schemas.microsoft.com/office/word/2010/wordprocessingInk" xmlns:wne="http://schemas.microsoft.com/office/word/2006/wordml" xmlns:wps="http://schemas.microsoft.com/office/word/2010/wordprocessingShape" mc:Ignorable="w14 wp14">
+<w:footnotes xmlns:wpc="http://schemas.microsoft.com/office/word/2010/wordprocessingCanvas" xmlns:cx="http://schemas.microsoft.com/office/drawing/2014/chartex" xmlns:cx1="http://schemas.microsoft.com/office/drawing/2015/9/8/chartex" xmlns:cx2="http://schemas.microsoft.com/office/drawing/2015/10/21/chartex" xmlns:cx3="http://schemas.microsoft.com/office/drawing/2016/5/9/chartex" xmlns:cx4="http://schemas.microsoft.com/office/drawing/2016/5/10/chartex" xmlns:cx5="http://schemas.microsoft.com/office/drawing/2016/5/11/chartex" xmlns:cx6="http://schemas.microsoft.com/office/drawing/2016/5/12/chartex" xmlns:cx7="http://schemas.microsoft.com/office/drawing/2016/5/13/chartex" xmlns:cx8="http://schemas.microsoft.com/office/drawing/2016/5/14/chartex" xmlns:mc="http://schemas.openxmlformats.org/markup-compatibility/2006" xmlns:aink="http://schemas.microsoft.com/office/drawing/2016/ink" xmlns:am3d="http://schemas.microsoft.com/office/drawing/2017/model3d" xmlns:o="urn:schemas-microsoft-com:office:office" xmlns:r="http://schemas.openxmlformats.org/officeDocument/2006/relationships" xmlns:m="http://schemas.openxmlformats.org/officeDocument/2006/math" xmlns:v="urn:schemas-microsoft-com:vml" xmlns:wp14="http://schemas.microsoft.com/office/word/2010/wordprocessingDrawing" xmlns:wp="http://schemas.openxmlformats.org/drawingml/2006/wordprocessingDrawing" xmlns:w10="urn:schemas-microsoft-com:office:word" xmlns:w="http://schemas.openxmlformats.org/wordprocessingml/2006/main" xmlns:w14="http://schemas.microsoft.com/office/word/2010/wordml" xmlns:w15="http://schemas.microsoft.com/office/word/2012/wordml" xmlns:w16cid="http://schemas.microsoft.com/office/word/2016/wordml/cid" xmlns:w16se="http://schemas.microsoft.com/office/word/2015/wordml/symex" xmlns:wpg="http://schemas.microsoft.com/office/word/2010/wordprocessingGroup" xmlns:wpi="http://schemas.microsoft.com/office/word/2010/wordprocessingInk" xmlns:wne="http://schemas.microsoft.com/office/word/2006/wordml" xmlns:wps="http://schemas.microsoft.com/office/word/2010/wordprocessingShape" mc:Ignorable="w14 w15 w16se w16cid wp14">
   <w:footnote w:type="separator" w:id="-1">
     <w:p>
       <w:pPr>
@@ -9126,7 +8927,7 @@
 </file>
 
 <file path=word/header1.xml><?xml version="1.0" encoding="utf-8"?>
-<w:hdr xmlns:wpc="http://schemas.microsoft.com/office/word/2010/wordprocessingCanvas" xmlns:mc="http://schemas.openxmlformats.org/markup-compatibility/2006" xmlns:o="urn:schemas-microsoft-com:office:office" xmlns:r="http://schemas.openxmlformats.org/officeDocument/2006/relationships" xmlns:m="http://schemas.openxmlformats.org/officeDocument/2006/math" xmlns:v="urn:schemas-microsoft-com:vml" xmlns:wp14="http://schemas.microsoft.com/office/word/2010/wordprocessingDrawing" xmlns:wp="http://schemas.openxmlformats.org/drawingml/2006/wordprocessingDrawing" xmlns:w10="urn:schemas-microsoft-com:office:word" xmlns:w="http://schemas.openxmlformats.org/wordprocessingml/2006/main" xmlns:w14="http://schemas.microsoft.com/office/word/2010/wordml" xmlns:wpg="http://schemas.microsoft.com/office/word/2010/wordprocessingGroup" xmlns:wpi="http://schemas.microsoft.com/office/word/2010/wordprocessingInk" xmlns:wne="http://schemas.microsoft.com/office/word/2006/wordml" xmlns:wps="http://schemas.microsoft.com/office/word/2010/wordprocessingShape" mc:Ignorable="w14 wp14">
+<w:hdr xmlns:wpc="http://schemas.microsoft.com/office/word/2010/wordprocessingCanvas" xmlns:cx="http://schemas.microsoft.com/office/drawing/2014/chartex" xmlns:cx1="http://schemas.microsoft.com/office/drawing/2015/9/8/chartex" xmlns:cx2="http://schemas.microsoft.com/office/drawing/2015/10/21/chartex" xmlns:cx3="http://schemas.microsoft.com/office/drawing/2016/5/9/chartex" xmlns:cx4="http://schemas.microsoft.com/office/drawing/2016/5/10/chartex" xmlns:cx5="http://schemas.microsoft.com/office/drawing/2016/5/11/chartex" xmlns:cx6="http://schemas.microsoft.com/office/drawing/2016/5/12/chartex" xmlns:cx7="http://schemas.microsoft.com/office/drawing/2016/5/13/chartex" xmlns:cx8="http://schemas.microsoft.com/office/drawing/2016/5/14/chartex" xmlns:mc="http://schemas.openxmlformats.org/markup-compatibility/2006" xmlns:aink="http://schemas.microsoft.com/office/drawing/2016/ink" xmlns:am3d="http://schemas.microsoft.com/office/drawing/2017/model3d" xmlns:o="urn:schemas-microsoft-com:office:office" xmlns:r="http://schemas.openxmlformats.org/officeDocument/2006/relationships" xmlns:m="http://schemas.openxmlformats.org/officeDocument/2006/math" xmlns:v="urn:schemas-microsoft-com:vml" xmlns:wp14="http://schemas.microsoft.com/office/word/2010/wordprocessingDrawing" xmlns:wp="http://schemas.openxmlformats.org/drawingml/2006/wordprocessingDrawing" xmlns:w10="urn:schemas-microsoft-com:office:word" xmlns:w="http://schemas.openxmlformats.org/wordprocessingml/2006/main" xmlns:w14="http://schemas.microsoft.com/office/word/2010/wordml" xmlns:w15="http://schemas.microsoft.com/office/word/2012/wordml" xmlns:w16cid="http://schemas.microsoft.com/office/word/2016/wordml/cid" xmlns:w16se="http://schemas.microsoft.com/office/word/2015/wordml/symex" xmlns:wpg="http://schemas.microsoft.com/office/word/2010/wordprocessingGroup" xmlns:wpi="http://schemas.microsoft.com/office/word/2010/wordprocessingInk" xmlns:wne="http://schemas.microsoft.com/office/word/2006/wordml" xmlns:wps="http://schemas.microsoft.com/office/word/2010/wordprocessingShape" mc:Ignorable="w14 w15 w16se w16cid wp14">
   <w:tbl>
     <w:tblPr>
       <w:tblW w:w="5000" w:type="pct"/>
@@ -9250,8 +9051,8 @@
 </file>
 
 <file path=word/numbering.xml><?xml version="1.0" encoding="utf-8"?>
-<w:numbering xmlns:wpc="http://schemas.microsoft.com/office/word/2010/wordprocessingCanvas" xmlns:mc="http://schemas.openxmlformats.org/markup-compatibility/2006" xmlns:o="urn:schemas-microsoft-com:office:office" xmlns:r="http://schemas.openxmlformats.org/officeDocument/2006/relationships" xmlns:m="http://schemas.openxmlformats.org/officeDocument/2006/math" xmlns:v="urn:schemas-microsoft-com:vml" xmlns:wp14="http://schemas.microsoft.com/office/word/2010/wordprocessingDrawing" xmlns:wp="http://schemas.openxmlformats.org/drawingml/2006/wordprocessingDrawing" xmlns:w10="urn:schemas-microsoft-com:office:word" xmlns:w="http://schemas.openxmlformats.org/wordprocessingml/2006/main" xmlns:w14="http://schemas.microsoft.com/office/word/2010/wordml" xmlns:wpg="http://schemas.microsoft.com/office/word/2010/wordprocessingGroup" xmlns:wpi="http://schemas.microsoft.com/office/word/2010/wordprocessingInk" xmlns:wne="http://schemas.microsoft.com/office/word/2006/wordml" xmlns:wps="http://schemas.microsoft.com/office/word/2010/wordprocessingShape" mc:Ignorable="w14 wp14">
-  <w:abstractNum w:abstractNumId="0">
+<w:numbering xmlns:wpc="http://schemas.microsoft.com/office/word/2010/wordprocessingCanvas" xmlns:cx="http://schemas.microsoft.com/office/drawing/2014/chartex" xmlns:cx1="http://schemas.microsoft.com/office/drawing/2015/9/8/chartex" xmlns:cx2="http://schemas.microsoft.com/office/drawing/2015/10/21/chartex" xmlns:cx3="http://schemas.microsoft.com/office/drawing/2016/5/9/chartex" xmlns:cx4="http://schemas.microsoft.com/office/drawing/2016/5/10/chartex" xmlns:cx5="http://schemas.microsoft.com/office/drawing/2016/5/11/chartex" xmlns:cx6="http://schemas.microsoft.com/office/drawing/2016/5/12/chartex" xmlns:cx7="http://schemas.microsoft.com/office/drawing/2016/5/13/chartex" xmlns:cx8="http://schemas.microsoft.com/office/drawing/2016/5/14/chartex" xmlns:mc="http://schemas.openxmlformats.org/markup-compatibility/2006" xmlns:aink="http://schemas.microsoft.com/office/drawing/2016/ink" xmlns:am3d="http://schemas.microsoft.com/office/drawing/2017/model3d" xmlns:o="urn:schemas-microsoft-com:office:office" xmlns:r="http://schemas.openxmlformats.org/officeDocument/2006/relationships" xmlns:m="http://schemas.openxmlformats.org/officeDocument/2006/math" xmlns:v="urn:schemas-microsoft-com:vml" xmlns:wp14="http://schemas.microsoft.com/office/word/2010/wordprocessingDrawing" xmlns:wp="http://schemas.openxmlformats.org/drawingml/2006/wordprocessingDrawing" xmlns:w10="urn:schemas-microsoft-com:office:word" xmlns:w="http://schemas.openxmlformats.org/wordprocessingml/2006/main" xmlns:w14="http://schemas.microsoft.com/office/word/2010/wordml" xmlns:w15="http://schemas.microsoft.com/office/word/2012/wordml" xmlns:w16cid="http://schemas.microsoft.com/office/word/2016/wordml/cid" xmlns:w16se="http://schemas.microsoft.com/office/word/2015/wordml/symex" xmlns:wpg="http://schemas.microsoft.com/office/word/2010/wordprocessingGroup" xmlns:wpi="http://schemas.microsoft.com/office/word/2010/wordprocessingInk" xmlns:wne="http://schemas.microsoft.com/office/word/2006/wordml" xmlns:wps="http://schemas.microsoft.com/office/word/2010/wordprocessingShape" mc:Ignorable="w14 w15 w16se w16cid wp14">
+  <w:abstractNum w:abstractNumId="0" w15:restartNumberingAfterBreak="0">
     <w:nsid w:val="04B6667C"/>
     <w:multiLevelType w:val="hybridMultilevel"/>
     <w:tmpl w:val="CCE85670"/>
@@ -9364,7 +9165,7 @@
       </w:rPr>
     </w:lvl>
   </w:abstractNum>
-  <w:abstractNum w:abstractNumId="1">
+  <w:abstractNum w:abstractNumId="1" w15:restartNumberingAfterBreak="0">
     <w:nsid w:val="06F4627D"/>
     <w:multiLevelType w:val="hybridMultilevel"/>
     <w:tmpl w:val="CE82E85C"/>
@@ -9450,7 +9251,7 @@
       </w:pPr>
     </w:lvl>
   </w:abstractNum>
-  <w:abstractNum w:abstractNumId="2">
+  <w:abstractNum w:abstractNumId="2" w15:restartNumberingAfterBreak="0">
     <w:nsid w:val="0A9C4707"/>
     <w:multiLevelType w:val="hybridMultilevel"/>
     <w:tmpl w:val="330CDB12"/>
@@ -9536,7 +9337,7 @@
       </w:pPr>
     </w:lvl>
   </w:abstractNum>
-  <w:abstractNum w:abstractNumId="3">
+  <w:abstractNum w:abstractNumId="3" w15:restartNumberingAfterBreak="0">
     <w:nsid w:val="0C9A211D"/>
     <w:multiLevelType w:val="hybridMultilevel"/>
     <w:tmpl w:val="330CDB12"/>
@@ -9622,7 +9423,7 @@
       </w:pPr>
     </w:lvl>
   </w:abstractNum>
-  <w:abstractNum w:abstractNumId="4">
+  <w:abstractNum w:abstractNumId="4" w15:restartNumberingAfterBreak="0">
     <w:nsid w:val="100B341C"/>
     <w:multiLevelType w:val="hybridMultilevel"/>
     <w:tmpl w:val="6052AEE8"/>
@@ -9711,7 +9512,7 @@
       </w:pPr>
     </w:lvl>
   </w:abstractNum>
-  <w:abstractNum w:abstractNumId="5">
+  <w:abstractNum w:abstractNumId="5" w15:restartNumberingAfterBreak="0">
     <w:nsid w:val="14DB5198"/>
     <w:multiLevelType w:val="hybridMultilevel"/>
     <w:tmpl w:val="330CDB12"/>
@@ -9797,7 +9598,7 @@
       </w:pPr>
     </w:lvl>
   </w:abstractNum>
-  <w:abstractNum w:abstractNumId="6">
+  <w:abstractNum w:abstractNumId="6" w15:restartNumberingAfterBreak="0">
     <w:nsid w:val="15173F87"/>
     <w:multiLevelType w:val="hybridMultilevel"/>
     <w:tmpl w:val="8E0E4118"/>
@@ -9883,7 +9684,7 @@
       </w:pPr>
     </w:lvl>
   </w:abstractNum>
-  <w:abstractNum w:abstractNumId="7">
+  <w:abstractNum w:abstractNumId="7" w15:restartNumberingAfterBreak="0">
     <w:nsid w:val="1E81761D"/>
     <w:multiLevelType w:val="hybridMultilevel"/>
     <w:tmpl w:val="330CDB12"/>
@@ -9969,7 +9770,7 @@
       </w:pPr>
     </w:lvl>
   </w:abstractNum>
-  <w:abstractNum w:abstractNumId="8">
+  <w:abstractNum w:abstractNumId="8" w15:restartNumberingAfterBreak="0">
     <w:nsid w:val="22B70F33"/>
     <w:multiLevelType w:val="hybridMultilevel"/>
     <w:tmpl w:val="7BA0486A"/>
@@ -10082,7 +9883,7 @@
       </w:rPr>
     </w:lvl>
   </w:abstractNum>
-  <w:abstractNum w:abstractNumId="9">
+  <w:abstractNum w:abstractNumId="9" w15:restartNumberingAfterBreak="0">
     <w:nsid w:val="22C225A5"/>
     <w:multiLevelType w:val="hybridMultilevel"/>
     <w:tmpl w:val="D50020EA"/>
@@ -10195,7 +9996,7 @@
       </w:rPr>
     </w:lvl>
   </w:abstractNum>
-  <w:abstractNum w:abstractNumId="10">
+  <w:abstractNum w:abstractNumId="10" w15:restartNumberingAfterBreak="0">
     <w:nsid w:val="23510848"/>
     <w:multiLevelType w:val="hybridMultilevel"/>
     <w:tmpl w:val="330CDB12"/>
@@ -10281,7 +10082,7 @@
       </w:pPr>
     </w:lvl>
   </w:abstractNum>
-  <w:abstractNum w:abstractNumId="11">
+  <w:abstractNum w:abstractNumId="11" w15:restartNumberingAfterBreak="0">
     <w:nsid w:val="2565515E"/>
     <w:multiLevelType w:val="hybridMultilevel"/>
     <w:tmpl w:val="8E0E4118"/>
@@ -10367,7 +10168,7 @@
       </w:pPr>
     </w:lvl>
   </w:abstractNum>
-  <w:abstractNum w:abstractNumId="12">
+  <w:abstractNum w:abstractNumId="12" w15:restartNumberingAfterBreak="0">
     <w:nsid w:val="25D764BA"/>
     <w:multiLevelType w:val="hybridMultilevel"/>
     <w:tmpl w:val="6052AEE8"/>
@@ -10456,7 +10257,7 @@
       </w:pPr>
     </w:lvl>
   </w:abstractNum>
-  <w:abstractNum w:abstractNumId="13">
+  <w:abstractNum w:abstractNumId="13" w15:restartNumberingAfterBreak="0">
     <w:nsid w:val="260B348C"/>
     <w:multiLevelType w:val="hybridMultilevel"/>
     <w:tmpl w:val="594E76E0"/>
@@ -10569,7 +10370,7 @@
       </w:rPr>
     </w:lvl>
   </w:abstractNum>
-  <w:abstractNum w:abstractNumId="14">
+  <w:abstractNum w:abstractNumId="14" w15:restartNumberingAfterBreak="0">
     <w:nsid w:val="2EA777BF"/>
     <w:multiLevelType w:val="hybridMultilevel"/>
     <w:tmpl w:val="330CDB12"/>
@@ -10655,7 +10456,7 @@
       </w:pPr>
     </w:lvl>
   </w:abstractNum>
-  <w:abstractNum w:abstractNumId="15">
+  <w:abstractNum w:abstractNumId="15" w15:restartNumberingAfterBreak="0">
     <w:nsid w:val="341B2C89"/>
     <w:multiLevelType w:val="hybridMultilevel"/>
     <w:tmpl w:val="330CDB12"/>
@@ -10741,7 +10542,7 @@
       </w:pPr>
     </w:lvl>
   </w:abstractNum>
-  <w:abstractNum w:abstractNumId="16">
+  <w:abstractNum w:abstractNumId="16" w15:restartNumberingAfterBreak="0">
     <w:nsid w:val="35C75CDC"/>
     <w:multiLevelType w:val="hybridMultilevel"/>
     <w:tmpl w:val="C73857C8"/>
@@ -10830,7 +10631,7 @@
       </w:pPr>
     </w:lvl>
   </w:abstractNum>
-  <w:abstractNum w:abstractNumId="17">
+  <w:abstractNum w:abstractNumId="17" w15:restartNumberingAfterBreak="0">
     <w:nsid w:val="397D34CE"/>
     <w:multiLevelType w:val="hybridMultilevel"/>
     <w:tmpl w:val="CE82E85C"/>
@@ -10916,7 +10717,7 @@
       </w:pPr>
     </w:lvl>
   </w:abstractNum>
-  <w:abstractNum w:abstractNumId="18">
+  <w:abstractNum w:abstractNumId="18" w15:restartNumberingAfterBreak="0">
     <w:nsid w:val="41CB531E"/>
     <w:multiLevelType w:val="hybridMultilevel"/>
     <w:tmpl w:val="C73857C8"/>
@@ -11005,7 +10806,7 @@
       </w:pPr>
     </w:lvl>
   </w:abstractNum>
-  <w:abstractNum w:abstractNumId="19">
+  <w:abstractNum w:abstractNumId="19" w15:restartNumberingAfterBreak="0">
     <w:nsid w:val="44A07861"/>
     <w:multiLevelType w:val="hybridMultilevel"/>
     <w:tmpl w:val="E42899A6"/>
@@ -11118,7 +10919,7 @@
       </w:rPr>
     </w:lvl>
   </w:abstractNum>
-  <w:abstractNum w:abstractNumId="20">
+  <w:abstractNum w:abstractNumId="20" w15:restartNumberingAfterBreak="0">
     <w:nsid w:val="4A34726E"/>
     <w:multiLevelType w:val="hybridMultilevel"/>
     <w:tmpl w:val="330CDB12"/>
@@ -11204,7 +11005,7 @@
       </w:pPr>
     </w:lvl>
   </w:abstractNum>
-  <w:abstractNum w:abstractNumId="21">
+  <w:abstractNum w:abstractNumId="21" w15:restartNumberingAfterBreak="0">
     <w:nsid w:val="4B4B4F42"/>
     <w:multiLevelType w:val="hybridMultilevel"/>
     <w:tmpl w:val="C73857C8"/>
@@ -11293,7 +11094,7 @@
       </w:pPr>
     </w:lvl>
   </w:abstractNum>
-  <w:abstractNum w:abstractNumId="22">
+  <w:abstractNum w:abstractNumId="22" w15:restartNumberingAfterBreak="0">
     <w:nsid w:val="4BA54E37"/>
     <w:multiLevelType w:val="hybridMultilevel"/>
     <w:tmpl w:val="8E0E4118"/>
@@ -11379,7 +11180,7 @@
       </w:pPr>
     </w:lvl>
   </w:abstractNum>
-  <w:abstractNum w:abstractNumId="23">
+  <w:abstractNum w:abstractNumId="23" w15:restartNumberingAfterBreak="0">
     <w:nsid w:val="4E5A1510"/>
     <w:multiLevelType w:val="hybridMultilevel"/>
     <w:tmpl w:val="6B0C17F6"/>
@@ -11492,7 +11293,7 @@
       </w:rPr>
     </w:lvl>
   </w:abstractNum>
-  <w:abstractNum w:abstractNumId="24">
+  <w:abstractNum w:abstractNumId="24" w15:restartNumberingAfterBreak="0">
     <w:nsid w:val="511A16F5"/>
     <w:multiLevelType w:val="hybridMultilevel"/>
     <w:tmpl w:val="8E0E4118"/>
@@ -11578,7 +11379,7 @@
       </w:pPr>
     </w:lvl>
   </w:abstractNum>
-  <w:abstractNum w:abstractNumId="25">
+  <w:abstractNum w:abstractNumId="25" w15:restartNumberingAfterBreak="0">
     <w:nsid w:val="57C8699B"/>
     <w:multiLevelType w:val="hybridMultilevel"/>
     <w:tmpl w:val="330CDB12"/>
@@ -11664,7 +11465,7 @@
       </w:pPr>
     </w:lvl>
   </w:abstractNum>
-  <w:abstractNum w:abstractNumId="26">
+  <w:abstractNum w:abstractNumId="26" w15:restartNumberingAfterBreak="0">
     <w:nsid w:val="5CDB00CC"/>
     <w:multiLevelType w:val="hybridMultilevel"/>
     <w:tmpl w:val="330CDB12"/>
@@ -11750,7 +11551,7 @@
       </w:pPr>
     </w:lvl>
   </w:abstractNum>
-  <w:abstractNum w:abstractNumId="27">
+  <w:abstractNum w:abstractNumId="27" w15:restartNumberingAfterBreak="0">
     <w:nsid w:val="5E31379E"/>
     <w:multiLevelType w:val="hybridMultilevel"/>
     <w:tmpl w:val="EBD052B2"/>
@@ -11863,7 +11664,7 @@
       </w:rPr>
     </w:lvl>
   </w:abstractNum>
-  <w:abstractNum w:abstractNumId="28">
+  <w:abstractNum w:abstractNumId="28" w15:restartNumberingAfterBreak="0">
     <w:nsid w:val="60961546"/>
     <w:multiLevelType w:val="hybridMultilevel"/>
     <w:tmpl w:val="9264A782"/>
@@ -11976,7 +11777,7 @@
       </w:rPr>
     </w:lvl>
   </w:abstractNum>
-  <w:abstractNum w:abstractNumId="29">
+  <w:abstractNum w:abstractNumId="29" w15:restartNumberingAfterBreak="0">
     <w:nsid w:val="67FC00F8"/>
     <w:multiLevelType w:val="hybridMultilevel"/>
     <w:tmpl w:val="8E0E4118"/>
@@ -12062,7 +11863,7 @@
       </w:pPr>
     </w:lvl>
   </w:abstractNum>
-  <w:abstractNum w:abstractNumId="30">
+  <w:abstractNum w:abstractNumId="30" w15:restartNumberingAfterBreak="0">
     <w:nsid w:val="68804827"/>
     <w:multiLevelType w:val="hybridMultilevel"/>
     <w:tmpl w:val="8416C4FE"/>
@@ -12175,7 +11976,7 @@
       </w:rPr>
     </w:lvl>
   </w:abstractNum>
-  <w:abstractNum w:abstractNumId="31">
+  <w:abstractNum w:abstractNumId="31" w15:restartNumberingAfterBreak="0">
     <w:nsid w:val="71C43F3A"/>
     <w:multiLevelType w:val="hybridMultilevel"/>
     <w:tmpl w:val="CE82E85C"/>
@@ -12261,7 +12062,7 @@
       </w:pPr>
     </w:lvl>
   </w:abstractNum>
-  <w:abstractNum w:abstractNumId="32">
+  <w:abstractNum w:abstractNumId="32" w15:restartNumberingAfterBreak="0">
     <w:nsid w:val="72DA6BAB"/>
     <w:multiLevelType w:val="hybridMultilevel"/>
     <w:tmpl w:val="A3F814B4"/>
@@ -12347,7 +12148,7 @@
       </w:pPr>
     </w:lvl>
   </w:abstractNum>
-  <w:abstractNum w:abstractNumId="33">
+  <w:abstractNum w:abstractNumId="33" w15:restartNumberingAfterBreak="0">
     <w:nsid w:val="74CE55DE"/>
     <w:multiLevelType w:val="hybridMultilevel"/>
     <w:tmpl w:val="CE82E85C"/>
@@ -12433,7 +12234,7 @@
       </w:pPr>
     </w:lvl>
   </w:abstractNum>
-  <w:abstractNum w:abstractNumId="34">
+  <w:abstractNum w:abstractNumId="34" w15:restartNumberingAfterBreak="0">
     <w:nsid w:val="7ACD6E36"/>
     <w:multiLevelType w:val="hybridMultilevel"/>
     <w:tmpl w:val="330CDB12"/>
@@ -12519,7 +12320,7 @@
       </w:pPr>
     </w:lvl>
   </w:abstractNum>
-  <w:abstractNum w:abstractNumId="35">
+  <w:abstractNum w:abstractNumId="35" w15:restartNumberingAfterBreak="0">
     <w:nsid w:val="7D43556F"/>
     <w:multiLevelType w:val="hybridMultilevel"/>
     <w:tmpl w:val="B6CC4B2C"/>
@@ -12744,7 +12545,7 @@
 </file>
 
 <file path=word/styles.xml><?xml version="1.0" encoding="utf-8"?>
-<w:styles xmlns:mc="http://schemas.openxmlformats.org/markup-compatibility/2006" xmlns:r="http://schemas.openxmlformats.org/officeDocument/2006/relationships" xmlns:w="http://schemas.openxmlformats.org/wordprocessingml/2006/main" xmlns:w14="http://schemas.microsoft.com/office/word/2010/wordml" mc:Ignorable="w14">
+<w:styles xmlns:mc="http://schemas.openxmlformats.org/markup-compatibility/2006" xmlns:r="http://schemas.openxmlformats.org/officeDocument/2006/relationships" xmlns:w="http://schemas.openxmlformats.org/wordprocessingml/2006/main" xmlns:w14="http://schemas.microsoft.com/office/word/2010/wordml" xmlns:w15="http://schemas.microsoft.com/office/word/2012/wordml" xmlns:w16cid="http://schemas.microsoft.com/office/word/2016/wordml/cid" xmlns:w16se="http://schemas.microsoft.com/office/word/2015/wordml/symex" mc:Ignorable="w14 w15 w16se w16cid">
   <w:docDefaults>
     <w:rPrDefault>
       <w:rPr>
@@ -12760,144 +12561,382 @@
       </w:pPr>
     </w:pPrDefault>
   </w:docDefaults>
-  <w:latentStyles w:defLockedState="0" w:defUIPriority="99" w:defSemiHidden="1" w:defUnhideWhenUsed="1" w:defQFormat="0" w:count="267">
-    <w:lsdException w:name="Normal" w:semiHidden="0" w:uiPriority="0" w:unhideWhenUsed="0" w:qFormat="1"/>
-    <w:lsdException w:name="heading 1" w:semiHidden="0" w:uiPriority="9" w:unhideWhenUsed="0" w:qFormat="1"/>
-    <w:lsdException w:name="heading 2" w:uiPriority="9" w:qFormat="1"/>
-    <w:lsdException w:name="heading 3" w:uiPriority="9" w:qFormat="1"/>
-    <w:lsdException w:name="heading 4" w:uiPriority="9" w:qFormat="1"/>
-    <w:lsdException w:name="heading 5" w:uiPriority="9" w:qFormat="1"/>
-    <w:lsdException w:name="heading 6" w:uiPriority="9" w:qFormat="1"/>
-    <w:lsdException w:name="heading 7" w:uiPriority="9" w:qFormat="1"/>
-    <w:lsdException w:name="heading 8" w:uiPriority="9" w:qFormat="1"/>
-    <w:lsdException w:name="heading 9" w:uiPriority="9" w:qFormat="1"/>
-    <w:lsdException w:name="toc 1" w:uiPriority="39"/>
-    <w:lsdException w:name="toc 2" w:uiPriority="39"/>
-    <w:lsdException w:name="toc 3" w:uiPriority="39"/>
-    <w:lsdException w:name="toc 4" w:uiPriority="39"/>
-    <w:lsdException w:name="toc 5" w:uiPriority="39"/>
-    <w:lsdException w:name="toc 6" w:uiPriority="39"/>
-    <w:lsdException w:name="toc 7" w:uiPriority="39"/>
-    <w:lsdException w:name="toc 8" w:uiPriority="39"/>
-    <w:lsdException w:name="toc 9" w:uiPriority="39"/>
-    <w:lsdException w:name="caption" w:uiPriority="35" w:qFormat="1"/>
-    <w:lsdException w:name="Title" w:semiHidden="0" w:uiPriority="10" w:unhideWhenUsed="0" w:qFormat="1"/>
-    <w:lsdException w:name="Default Paragraph Font" w:uiPriority="1"/>
-    <w:lsdException w:name="Subtitle" w:semiHidden="0" w:uiPriority="11" w:unhideWhenUsed="0" w:qFormat="1"/>
-    <w:lsdException w:name="Strong" w:semiHidden="0" w:uiPriority="22" w:unhideWhenUsed="0" w:qFormat="1"/>
-    <w:lsdException w:name="Emphasis" w:semiHidden="0" w:uiPriority="20" w:unhideWhenUsed="0" w:qFormat="1"/>
-    <w:lsdException w:name="Table Grid" w:semiHidden="0" w:uiPriority="39" w:unhideWhenUsed="0"/>
-    <w:lsdException w:name="Placeholder Text" w:unhideWhenUsed="0"/>
-    <w:lsdException w:name="No Spacing" w:semiHidden="0" w:uiPriority="1" w:unhideWhenUsed="0" w:qFormat="1"/>
-    <w:lsdException w:name="Light Shading" w:semiHidden="0" w:uiPriority="60" w:unhideWhenUsed="0"/>
-    <w:lsdException w:name="Light List" w:semiHidden="0" w:uiPriority="61" w:unhideWhenUsed="0"/>
-    <w:lsdException w:name="Light Grid" w:semiHidden="0" w:uiPriority="62" w:unhideWhenUsed="0"/>
-    <w:lsdException w:name="Medium Shading 1" w:semiHidden="0" w:uiPriority="63" w:unhideWhenUsed="0"/>
-    <w:lsdException w:name="Medium Shading 2" w:semiHidden="0" w:uiPriority="64" w:unhideWhenUsed="0"/>
-    <w:lsdException w:name="Medium List 1" w:semiHidden="0" w:uiPriority="65" w:unhideWhenUsed="0"/>
-    <w:lsdException w:name="Medium List 2" w:semiHidden="0" w:uiPriority="66" w:unhideWhenUsed="0"/>
-    <w:lsdException w:name="Medium Grid 1" w:semiHidden="0" w:uiPriority="67" w:unhideWhenUsed="0"/>
-    <w:lsdException w:name="Medium Grid 2" w:semiHidden="0" w:uiPriority="68" w:unhideWhenUsed="0"/>
-    <w:lsdException w:name="Medium Grid 3" w:semiHidden="0" w:uiPriority="69" w:unhideWhenUsed="0"/>
-    <w:lsdException w:name="Dark List" w:semiHidden="0" w:uiPriority="70" w:unhideWhenUsed="0"/>
-    <w:lsdException w:name="Colorful Shading" w:semiHidden="0" w:uiPriority="71" w:unhideWhenUsed="0"/>
-    <w:lsdException w:name="Colorful List" w:semiHidden="0" w:uiPriority="72" w:unhideWhenUsed="0"/>
-    <w:lsdException w:name="Colorful Grid" w:semiHidden="0" w:uiPriority="73" w:unhideWhenUsed="0"/>
-    <w:lsdException w:name="Light Shading Accent 1" w:semiHidden="0" w:uiPriority="60" w:unhideWhenUsed="0"/>
-    <w:lsdException w:name="Light List Accent 1" w:semiHidden="0" w:uiPriority="61" w:unhideWhenUsed="0"/>
-    <w:lsdException w:name="Light Grid Accent 1" w:semiHidden="0" w:uiPriority="62" w:unhideWhenUsed="0"/>
-    <w:lsdException w:name="Medium Shading 1 Accent 1" w:semiHidden="0" w:uiPriority="63" w:unhideWhenUsed="0"/>
-    <w:lsdException w:name="Medium Shading 2 Accent 1" w:semiHidden="0" w:uiPriority="64" w:unhideWhenUsed="0"/>
-    <w:lsdException w:name="Medium List 1 Accent 1" w:semiHidden="0" w:uiPriority="65" w:unhideWhenUsed="0"/>
-    <w:lsdException w:name="Revision" w:unhideWhenUsed="0"/>
-    <w:lsdException w:name="List Paragraph" w:semiHidden="0" w:uiPriority="34" w:unhideWhenUsed="0" w:qFormat="1"/>
-    <w:lsdException w:name="Quote" w:semiHidden="0" w:uiPriority="29" w:unhideWhenUsed="0" w:qFormat="1"/>
-    <w:lsdException w:name="Intense Quote" w:semiHidden="0" w:uiPriority="30" w:unhideWhenUsed="0" w:qFormat="1"/>
-    <w:lsdException w:name="Medium List 2 Accent 1" w:semiHidden="0" w:uiPriority="66" w:unhideWhenUsed="0"/>
-    <w:lsdException w:name="Medium Grid 1 Accent 1" w:semiHidden="0" w:uiPriority="67" w:unhideWhenUsed="0"/>
-    <w:lsdException w:name="Medium Grid 2 Accent 1" w:semiHidden="0" w:uiPriority="68" w:unhideWhenUsed="0"/>
-    <w:lsdException w:name="Medium Grid 3 Accent 1" w:semiHidden="0" w:uiPriority="69" w:unhideWhenUsed="0"/>
-    <w:lsdException w:name="Dark List Accent 1" w:semiHidden="0" w:uiPriority="70" w:unhideWhenUsed="0"/>
-    <w:lsdException w:name="Colorful Shading Accent 1" w:semiHidden="0" w:uiPriority="71" w:unhideWhenUsed="0"/>
-    <w:lsdException w:name="Colorful List Accent 1" w:semiHidden="0" w:uiPriority="72" w:unhideWhenUsed="0"/>
-    <w:lsdException w:name="Colorful Grid Accent 1" w:semiHidden="0" w:uiPriority="73" w:unhideWhenUsed="0"/>
-    <w:lsdException w:name="Light Shading Accent 2" w:semiHidden="0" w:uiPriority="60" w:unhideWhenUsed="0"/>
-    <w:lsdException w:name="Light List Accent 2" w:semiHidden="0" w:uiPriority="61" w:unhideWhenUsed="0"/>
-    <w:lsdException w:name="Light Grid Accent 2" w:semiHidden="0" w:uiPriority="62" w:unhideWhenUsed="0"/>
-    <w:lsdException w:name="Medium Shading 1 Accent 2" w:semiHidden="0" w:uiPriority="63" w:unhideWhenUsed="0"/>
-    <w:lsdException w:name="Medium Shading 2 Accent 2" w:semiHidden="0" w:uiPriority="64" w:unhideWhenUsed="0"/>
-    <w:lsdException w:name="Medium List 1 Accent 2" w:semiHidden="0" w:uiPriority="65" w:unhideWhenUsed="0"/>
-    <w:lsdException w:name="Medium List 2 Accent 2" w:semiHidden="0" w:uiPriority="66" w:unhideWhenUsed="0"/>
-    <w:lsdException w:name="Medium Grid 1 Accent 2" w:semiHidden="0" w:uiPriority="67" w:unhideWhenUsed="0"/>
-    <w:lsdException w:name="Medium Grid 2 Accent 2" w:semiHidden="0" w:uiPriority="68" w:unhideWhenUsed="0"/>
-    <w:lsdException w:name="Medium Grid 3 Accent 2" w:semiHidden="0" w:uiPriority="69" w:unhideWhenUsed="0"/>
-    <w:lsdException w:name="Dark List Accent 2" w:semiHidden="0" w:uiPriority="70" w:unhideWhenUsed="0"/>
-    <w:lsdException w:name="Colorful Shading Accent 2" w:semiHidden="0" w:uiPriority="71" w:unhideWhenUsed="0"/>
-    <w:lsdException w:name="Colorful List Accent 2" w:semiHidden="0" w:uiPriority="72" w:unhideWhenUsed="0"/>
-    <w:lsdException w:name="Colorful Grid Accent 2" w:semiHidden="0" w:uiPriority="73" w:unhideWhenUsed="0"/>
-    <w:lsdException w:name="Light Shading Accent 3" w:semiHidden="0" w:uiPriority="60" w:unhideWhenUsed="0"/>
-    <w:lsdException w:name="Light List Accent 3" w:semiHidden="0" w:uiPriority="61" w:unhideWhenUsed="0"/>
-    <w:lsdException w:name="Light Grid Accent 3" w:semiHidden="0" w:uiPriority="62" w:unhideWhenUsed="0"/>
-    <w:lsdException w:name="Medium Shading 1 Accent 3" w:semiHidden="0" w:uiPriority="63" w:unhideWhenUsed="0"/>
-    <w:lsdException w:name="Medium Shading 2 Accent 3" w:semiHidden="0" w:uiPriority="64" w:unhideWhenUsed="0"/>
-    <w:lsdException w:name="Medium List 1 Accent 3" w:semiHidden="0" w:uiPriority="65" w:unhideWhenUsed="0"/>
-    <w:lsdException w:name="Medium List 2 Accent 3" w:semiHidden="0" w:uiPriority="66" w:unhideWhenUsed="0"/>
-    <w:lsdException w:name="Medium Grid 1 Accent 3" w:semiHidden="0" w:uiPriority="67" w:unhideWhenUsed="0"/>
-    <w:lsdException w:name="Medium Grid 2 Accent 3" w:semiHidden="0" w:uiPriority="68" w:unhideWhenUsed="0"/>
-    <w:lsdException w:name="Medium Grid 3 Accent 3" w:semiHidden="0" w:uiPriority="69" w:unhideWhenUsed="0"/>
-    <w:lsdException w:name="Dark List Accent 3" w:semiHidden="0" w:uiPriority="70" w:unhideWhenUsed="0"/>
-    <w:lsdException w:name="Colorful Shading Accent 3" w:semiHidden="0" w:uiPriority="71" w:unhideWhenUsed="0"/>
-    <w:lsdException w:name="Colorful List Accent 3" w:semiHidden="0" w:uiPriority="72" w:unhideWhenUsed="0"/>
-    <w:lsdException w:name="Colorful Grid Accent 3" w:semiHidden="0" w:uiPriority="73" w:unhideWhenUsed="0"/>
-    <w:lsdException w:name="Light Shading Accent 4" w:semiHidden="0" w:uiPriority="60" w:unhideWhenUsed="0"/>
-    <w:lsdException w:name="Light List Accent 4" w:semiHidden="0" w:uiPriority="61" w:unhideWhenUsed="0"/>
-    <w:lsdException w:name="Light Grid Accent 4" w:semiHidden="0" w:uiPriority="62" w:unhideWhenUsed="0"/>
-    <w:lsdException w:name="Medium Shading 1 Accent 4" w:semiHidden="0" w:uiPriority="63" w:unhideWhenUsed="0"/>
-    <w:lsdException w:name="Medium Shading 2 Accent 4" w:semiHidden="0" w:uiPriority="64" w:unhideWhenUsed="0"/>
-    <w:lsdException w:name="Medium List 1 Accent 4" w:semiHidden="0" w:uiPriority="65" w:unhideWhenUsed="0"/>
-    <w:lsdException w:name="Medium List 2 Accent 4" w:semiHidden="0" w:uiPriority="66" w:unhideWhenUsed="0"/>
-    <w:lsdException w:name="Medium Grid 1 Accent 4" w:semiHidden="0" w:uiPriority="67" w:unhideWhenUsed="0"/>
-    <w:lsdException w:name="Medium Grid 2 Accent 4" w:semiHidden="0" w:uiPriority="68" w:unhideWhenUsed="0"/>
-    <w:lsdException w:name="Medium Grid 3 Accent 4" w:semiHidden="0" w:uiPriority="69" w:unhideWhenUsed="0"/>
-    <w:lsdException w:name="Dark List Accent 4" w:semiHidden="0" w:uiPriority="70" w:unhideWhenUsed="0"/>
-    <w:lsdException w:name="Colorful Shading Accent 4" w:semiHidden="0" w:uiPriority="71" w:unhideWhenUsed="0"/>
-    <w:lsdException w:name="Colorful List Accent 4" w:semiHidden="0" w:uiPriority="72" w:unhideWhenUsed="0"/>
-    <w:lsdException w:name="Colorful Grid Accent 4" w:semiHidden="0" w:uiPriority="73" w:unhideWhenUsed="0"/>
-    <w:lsdException w:name="Light Shading Accent 5" w:semiHidden="0" w:uiPriority="60" w:unhideWhenUsed="0"/>
-    <w:lsdException w:name="Light List Accent 5" w:semiHidden="0" w:uiPriority="61" w:unhideWhenUsed="0"/>
-    <w:lsdException w:name="Light Grid Accent 5" w:semiHidden="0" w:uiPriority="62" w:unhideWhenUsed="0"/>
-    <w:lsdException w:name="Medium Shading 1 Accent 5" w:semiHidden="0" w:uiPriority="63" w:unhideWhenUsed="0"/>
-    <w:lsdException w:name="Medium Shading 2 Accent 5" w:semiHidden="0" w:uiPriority="64" w:unhideWhenUsed="0"/>
-    <w:lsdException w:name="Medium List 1 Accent 5" w:semiHidden="0" w:uiPriority="65" w:unhideWhenUsed="0"/>
-    <w:lsdException w:name="Medium List 2 Accent 5" w:semiHidden="0" w:uiPriority="66" w:unhideWhenUsed="0"/>
-    <w:lsdException w:name="Medium Grid 1 Accent 5" w:semiHidden="0" w:uiPriority="67" w:unhideWhenUsed="0"/>
-    <w:lsdException w:name="Medium Grid 2 Accent 5" w:semiHidden="0" w:uiPriority="68" w:unhideWhenUsed="0"/>
-    <w:lsdException w:name="Medium Grid 3 Accent 5" w:semiHidden="0" w:uiPriority="69" w:unhideWhenUsed="0"/>
-    <w:lsdException w:name="Dark List Accent 5" w:semiHidden="0" w:uiPriority="70" w:unhideWhenUsed="0"/>
-    <w:lsdException w:name="Colorful Shading Accent 5" w:semiHidden="0" w:uiPriority="71" w:unhideWhenUsed="0"/>
-    <w:lsdException w:name="Colorful List Accent 5" w:semiHidden="0" w:uiPriority="72" w:unhideWhenUsed="0"/>
-    <w:lsdException w:name="Colorful Grid Accent 5" w:semiHidden="0" w:uiPriority="73" w:unhideWhenUsed="0"/>
-    <w:lsdException w:name="Light Shading Accent 6" w:semiHidden="0" w:uiPriority="60" w:unhideWhenUsed="0"/>
-    <w:lsdException w:name="Light List Accent 6" w:semiHidden="0" w:uiPriority="61" w:unhideWhenUsed="0"/>
-    <w:lsdException w:name="Light Grid Accent 6" w:semiHidden="0" w:uiPriority="62" w:unhideWhenUsed="0"/>
-    <w:lsdException w:name="Medium Shading 1 Accent 6" w:semiHidden="0" w:uiPriority="63" w:unhideWhenUsed="0"/>
-    <w:lsdException w:name="Medium Shading 2 Accent 6" w:semiHidden="0" w:uiPriority="64" w:unhideWhenUsed="0"/>
-    <w:lsdException w:name="Medium List 1 Accent 6" w:semiHidden="0" w:uiPriority="65" w:unhideWhenUsed="0"/>
-    <w:lsdException w:name="Medium List 2 Accent 6" w:semiHidden="0" w:uiPriority="66" w:unhideWhenUsed="0"/>
-    <w:lsdException w:name="Medium Grid 1 Accent 6" w:semiHidden="0" w:uiPriority="67" w:unhideWhenUsed="0"/>
-    <w:lsdException w:name="Medium Grid 2 Accent 6" w:semiHidden="0" w:uiPriority="68" w:unhideWhenUsed="0"/>
-    <w:lsdException w:name="Medium Grid 3 Accent 6" w:semiHidden="0" w:uiPriority="69" w:unhideWhenUsed="0"/>
-    <w:lsdException w:name="Dark List Accent 6" w:semiHidden="0" w:uiPriority="70" w:unhideWhenUsed="0"/>
-    <w:lsdException w:name="Colorful Shading Accent 6" w:semiHidden="0" w:uiPriority="71" w:unhideWhenUsed="0"/>
-    <w:lsdException w:name="Colorful List Accent 6" w:semiHidden="0" w:uiPriority="72" w:unhideWhenUsed="0"/>
-    <w:lsdException w:name="Colorful Grid Accent 6" w:semiHidden="0" w:uiPriority="73" w:unhideWhenUsed="0"/>
-    <w:lsdException w:name="Subtle Emphasis" w:semiHidden="0" w:uiPriority="19" w:unhideWhenUsed="0" w:qFormat="1"/>
-    <w:lsdException w:name="Intense Emphasis" w:semiHidden="0" w:uiPriority="21" w:unhideWhenUsed="0" w:qFormat="1"/>
-    <w:lsdException w:name="Subtle Reference" w:semiHidden="0" w:uiPriority="31" w:unhideWhenUsed="0" w:qFormat="1"/>
-    <w:lsdException w:name="Intense Reference" w:semiHidden="0" w:uiPriority="32" w:unhideWhenUsed="0" w:qFormat="1"/>
-    <w:lsdException w:name="Book Title" w:semiHidden="0" w:uiPriority="33" w:unhideWhenUsed="0" w:qFormat="1"/>
-    <w:lsdException w:name="Bibliography" w:uiPriority="37"/>
-    <w:lsdException w:name="TOC Heading" w:uiPriority="39" w:qFormat="1"/>
+  <w:latentStyles w:defLockedState="0" w:defUIPriority="99" w:defSemiHidden="0" w:defUnhideWhenUsed="0" w:defQFormat="0" w:count="375">
+    <w:lsdException w:name="Normal" w:uiPriority="0" w:qFormat="1"/>
+    <w:lsdException w:name="heading 1" w:uiPriority="9" w:qFormat="1"/>
+    <w:lsdException w:name="heading 2" w:semiHidden="1" w:uiPriority="9" w:unhideWhenUsed="1" w:qFormat="1"/>
+    <w:lsdException w:name="heading 3" w:semiHidden="1" w:uiPriority="9" w:unhideWhenUsed="1" w:qFormat="1"/>
+    <w:lsdException w:name="heading 4" w:semiHidden="1" w:uiPriority="9" w:unhideWhenUsed="1" w:qFormat="1"/>
+    <w:lsdException w:name="heading 5" w:semiHidden="1" w:uiPriority="9" w:unhideWhenUsed="1" w:qFormat="1"/>
+    <w:lsdException w:name="heading 6" w:semiHidden="1" w:uiPriority="9" w:unhideWhenUsed="1" w:qFormat="1"/>
+    <w:lsdException w:name="heading 7" w:semiHidden="1" w:uiPriority="9" w:unhideWhenUsed="1" w:qFormat="1"/>
+    <w:lsdException w:name="heading 8" w:semiHidden="1" w:uiPriority="9" w:unhideWhenUsed="1" w:qFormat="1"/>
+    <w:lsdException w:name="heading 9" w:semiHidden="1" w:uiPriority="9" w:unhideWhenUsed="1" w:qFormat="1"/>
+    <w:lsdException w:name="index 1" w:semiHidden="1" w:unhideWhenUsed="1"/>
+    <w:lsdException w:name="index 2" w:semiHidden="1" w:unhideWhenUsed="1"/>
+    <w:lsdException w:name="index 3" w:semiHidden="1" w:unhideWhenUsed="1"/>
+    <w:lsdException w:name="index 4" w:semiHidden="1" w:unhideWhenUsed="1"/>
+    <w:lsdException w:name="index 5" w:semiHidden="1" w:unhideWhenUsed="1"/>
+    <w:lsdException w:name="index 6" w:semiHidden="1" w:unhideWhenUsed="1"/>
+    <w:lsdException w:name="index 7" w:semiHidden="1" w:unhideWhenUsed="1"/>
+    <w:lsdException w:name="index 8" w:semiHidden="1" w:unhideWhenUsed="1"/>
+    <w:lsdException w:name="index 9" w:semiHidden="1" w:unhideWhenUsed="1"/>
+    <w:lsdException w:name="toc 1" w:semiHidden="1" w:uiPriority="39" w:unhideWhenUsed="1"/>
+    <w:lsdException w:name="toc 2" w:semiHidden="1" w:uiPriority="39" w:unhideWhenUsed="1"/>
+    <w:lsdException w:name="toc 3" w:semiHidden="1" w:uiPriority="39" w:unhideWhenUsed="1"/>
+    <w:lsdException w:name="toc 4" w:semiHidden="1" w:uiPriority="39" w:unhideWhenUsed="1"/>
+    <w:lsdException w:name="toc 5" w:semiHidden="1" w:uiPriority="39" w:unhideWhenUsed="1"/>
+    <w:lsdException w:name="toc 6" w:semiHidden="1" w:uiPriority="39" w:unhideWhenUsed="1"/>
+    <w:lsdException w:name="toc 7" w:semiHidden="1" w:uiPriority="39" w:unhideWhenUsed="1"/>
+    <w:lsdException w:name="toc 8" w:semiHidden="1" w:uiPriority="39" w:unhideWhenUsed="1"/>
+    <w:lsdException w:name="toc 9" w:semiHidden="1" w:uiPriority="39" w:unhideWhenUsed="1"/>
+    <w:lsdException w:name="Normal Indent" w:semiHidden="1" w:unhideWhenUsed="1"/>
+    <w:lsdException w:name="footnote text" w:semiHidden="1" w:unhideWhenUsed="1"/>
+    <w:lsdException w:name="annotation text" w:semiHidden="1" w:unhideWhenUsed="1"/>
+    <w:lsdException w:name="header" w:semiHidden="1" w:unhideWhenUsed="1"/>
+    <w:lsdException w:name="footer" w:semiHidden="1" w:unhideWhenUsed="1"/>
+    <w:lsdException w:name="index heading" w:semiHidden="1" w:unhideWhenUsed="1"/>
+    <w:lsdException w:name="caption" w:semiHidden="1" w:uiPriority="35" w:unhideWhenUsed="1" w:qFormat="1"/>
+    <w:lsdException w:name="table of figures" w:semiHidden="1" w:unhideWhenUsed="1"/>
+    <w:lsdException w:name="envelope address" w:semiHidden="1" w:unhideWhenUsed="1"/>
+    <w:lsdException w:name="envelope return" w:semiHidden="1" w:unhideWhenUsed="1"/>
+    <w:lsdException w:name="footnote reference" w:semiHidden="1" w:unhideWhenUsed="1"/>
+    <w:lsdException w:name="annotation reference" w:semiHidden="1" w:unhideWhenUsed="1"/>
+    <w:lsdException w:name="line number" w:semiHidden="1" w:unhideWhenUsed="1"/>
+    <w:lsdException w:name="page number" w:semiHidden="1" w:unhideWhenUsed="1"/>
+    <w:lsdException w:name="endnote reference" w:semiHidden="1" w:unhideWhenUsed="1"/>
+    <w:lsdException w:name="endnote text" w:semiHidden="1" w:unhideWhenUsed="1"/>
+    <w:lsdException w:name="table of authorities" w:semiHidden="1" w:unhideWhenUsed="1"/>
+    <w:lsdException w:name="macro" w:semiHidden="1" w:unhideWhenUsed="1"/>
+    <w:lsdException w:name="toa heading" w:semiHidden="1" w:unhideWhenUsed="1"/>
+    <w:lsdException w:name="List" w:semiHidden="1" w:unhideWhenUsed="1"/>
+    <w:lsdException w:name="List Bullet" w:semiHidden="1" w:unhideWhenUsed="1"/>
+    <w:lsdException w:name="List Number" w:semiHidden="1" w:unhideWhenUsed="1"/>
+    <w:lsdException w:name="List 2" w:semiHidden="1" w:unhideWhenUsed="1"/>
+    <w:lsdException w:name="List 3" w:semiHidden="1" w:unhideWhenUsed="1"/>
+    <w:lsdException w:name="List 4" w:semiHidden="1" w:unhideWhenUsed="1"/>
+    <w:lsdException w:name="List 5" w:semiHidden="1" w:unhideWhenUsed="1"/>
+    <w:lsdException w:name="List Bullet 2" w:semiHidden="1" w:unhideWhenUsed="1"/>
+    <w:lsdException w:name="List Bullet 3" w:semiHidden="1" w:unhideWhenUsed="1"/>
+    <w:lsdException w:name="List Bullet 4" w:semiHidden="1" w:unhideWhenUsed="1"/>
+    <w:lsdException w:name="List Bullet 5" w:semiHidden="1" w:unhideWhenUsed="1"/>
+    <w:lsdException w:name="List Number 2" w:semiHidden="1" w:unhideWhenUsed="1"/>
+    <w:lsdException w:name="List Number 3" w:semiHidden="1" w:unhideWhenUsed="1"/>
+    <w:lsdException w:name="List Number 4" w:semiHidden="1" w:unhideWhenUsed="1"/>
+    <w:lsdException w:name="List Number 5" w:semiHidden="1" w:unhideWhenUsed="1"/>
+    <w:lsdException w:name="Title" w:uiPriority="10" w:qFormat="1"/>
+    <w:lsdException w:name="Closing" w:semiHidden="1" w:unhideWhenUsed="1"/>
+    <w:lsdException w:name="Signature" w:semiHidden="1" w:unhideWhenUsed="1"/>
+    <w:lsdException w:name="Default Paragraph Font" w:semiHidden="1" w:uiPriority="1" w:unhideWhenUsed="1"/>
+    <w:lsdException w:name="Body Text" w:semiHidden="1" w:unhideWhenUsed="1"/>
+    <w:lsdException w:name="Body Text Indent" w:semiHidden="1" w:unhideWhenUsed="1"/>
+    <w:lsdException w:name="List Continue" w:semiHidden="1" w:unhideWhenUsed="1"/>
+    <w:lsdException w:name="List Continue 2" w:semiHidden="1" w:unhideWhenUsed="1"/>
+    <w:lsdException w:name="List Continue 3" w:semiHidden="1" w:unhideWhenUsed="1"/>
+    <w:lsdException w:name="List Continue 4" w:semiHidden="1" w:unhideWhenUsed="1"/>
+    <w:lsdException w:name="List Continue 5" w:semiHidden="1" w:unhideWhenUsed="1"/>
+    <w:lsdException w:name="Message Header" w:semiHidden="1" w:unhideWhenUsed="1"/>
+    <w:lsdException w:name="Subtitle" w:uiPriority="11" w:qFormat="1"/>
+    <w:lsdException w:name="Salutation" w:semiHidden="1" w:unhideWhenUsed="1"/>
+    <w:lsdException w:name="Date" w:semiHidden="1" w:unhideWhenUsed="1"/>
+    <w:lsdException w:name="Body Text First Indent" w:semiHidden="1" w:unhideWhenUsed="1"/>
+    <w:lsdException w:name="Body Text First Indent 2" w:semiHidden="1" w:unhideWhenUsed="1"/>
+    <w:lsdException w:name="Note Heading" w:semiHidden="1" w:unhideWhenUsed="1"/>
+    <w:lsdException w:name="Body Text 2" w:semiHidden="1" w:unhideWhenUsed="1"/>
+    <w:lsdException w:name="Body Text 3" w:semiHidden="1" w:unhideWhenUsed="1"/>
+    <w:lsdException w:name="Body Text Indent 2" w:semiHidden="1" w:unhideWhenUsed="1"/>
+    <w:lsdException w:name="Body Text Indent 3" w:semiHidden="1" w:unhideWhenUsed="1"/>
+    <w:lsdException w:name="Block Text" w:semiHidden="1" w:unhideWhenUsed="1"/>
+    <w:lsdException w:name="Hyperlink" w:semiHidden="1" w:unhideWhenUsed="1"/>
+    <w:lsdException w:name="FollowedHyperlink" w:semiHidden="1" w:unhideWhenUsed="1"/>
+    <w:lsdException w:name="Strong" w:uiPriority="22" w:qFormat="1"/>
+    <w:lsdException w:name="Emphasis" w:uiPriority="20" w:qFormat="1"/>
+    <w:lsdException w:name="Document Map" w:semiHidden="1" w:unhideWhenUsed="1"/>
+    <w:lsdException w:name="Plain Text" w:semiHidden="1" w:unhideWhenUsed="1"/>
+    <w:lsdException w:name="E-mail Signature" w:semiHidden="1" w:unhideWhenUsed="1"/>
+    <w:lsdException w:name="HTML Top of Form" w:semiHidden="1" w:unhideWhenUsed="1"/>
+    <w:lsdException w:name="HTML Bottom of Form" w:semiHidden="1" w:unhideWhenUsed="1"/>
+    <w:lsdException w:name="Normal (Web)" w:semiHidden="1" w:unhideWhenUsed="1"/>
+    <w:lsdException w:name="HTML Acronym" w:semiHidden="1" w:unhideWhenUsed="1"/>
+    <w:lsdException w:name="HTML Address" w:semiHidden="1" w:unhideWhenUsed="1"/>
+    <w:lsdException w:name="HTML Cite" w:semiHidden="1" w:unhideWhenUsed="1"/>
+    <w:lsdException w:name="HTML Code" w:semiHidden="1" w:unhideWhenUsed="1"/>
+    <w:lsdException w:name="HTML Definition" w:semiHidden="1" w:unhideWhenUsed="1"/>
+    <w:lsdException w:name="HTML Keyboard" w:semiHidden="1" w:unhideWhenUsed="1"/>
+    <w:lsdException w:name="HTML Preformatted" w:semiHidden="1" w:unhideWhenUsed="1"/>
+    <w:lsdException w:name="HTML Sample" w:semiHidden="1" w:unhideWhenUsed="1"/>
+    <w:lsdException w:name="HTML Typewriter" w:semiHidden="1" w:unhideWhenUsed="1"/>
+    <w:lsdException w:name="HTML Variable" w:semiHidden="1" w:unhideWhenUsed="1"/>
+    <w:lsdException w:name="Normal Table" w:semiHidden="1" w:unhideWhenUsed="1"/>
+    <w:lsdException w:name="annotation subject" w:semiHidden="1" w:unhideWhenUsed="1"/>
+    <w:lsdException w:name="No List" w:semiHidden="1" w:unhideWhenUsed="1"/>
+    <w:lsdException w:name="Outline List 1" w:semiHidden="1" w:unhideWhenUsed="1"/>
+    <w:lsdException w:name="Outline List 2" w:semiHidden="1" w:unhideWhenUsed="1"/>
+    <w:lsdException w:name="Outline List 3" w:semiHidden="1" w:unhideWhenUsed="1"/>
+    <w:lsdException w:name="Table Simple 1" w:semiHidden="1" w:unhideWhenUsed="1"/>
+    <w:lsdException w:name="Table Simple 2" w:semiHidden="1" w:unhideWhenUsed="1"/>
+    <w:lsdException w:name="Table Simple 3" w:semiHidden="1" w:unhideWhenUsed="1"/>
+    <w:lsdException w:name="Table Classic 1" w:semiHidden="1" w:unhideWhenUsed="1"/>
+    <w:lsdException w:name="Table Classic 2" w:semiHidden="1" w:unhideWhenUsed="1"/>
+    <w:lsdException w:name="Table Classic 3" w:semiHidden="1" w:unhideWhenUsed="1"/>
+    <w:lsdException w:name="Table Classic 4" w:semiHidden="1" w:unhideWhenUsed="1"/>
+    <w:lsdException w:name="Table Colorful 1" w:semiHidden="1" w:unhideWhenUsed="1"/>
+    <w:lsdException w:name="Table Colorful 2" w:semiHidden="1" w:unhideWhenUsed="1"/>
+    <w:lsdException w:name="Table Colorful 3" w:semiHidden="1" w:unhideWhenUsed="1"/>
+    <w:lsdException w:name="Table Columns 1" w:semiHidden="1" w:unhideWhenUsed="1"/>
+    <w:lsdException w:name="Table Columns 2" w:semiHidden="1" w:unhideWhenUsed="1"/>
+    <w:lsdException w:name="Table Columns 3" w:semiHidden="1" w:unhideWhenUsed="1"/>
+    <w:lsdException w:name="Table Columns 4" w:semiHidden="1" w:unhideWhenUsed="1"/>
+    <w:lsdException w:name="Table Columns 5" w:semiHidden="1" w:unhideWhenUsed="1"/>
+    <w:lsdException w:name="Table Grid 1" w:semiHidden="1" w:unhideWhenUsed="1"/>
+    <w:lsdException w:name="Table Grid 2" w:semiHidden="1" w:unhideWhenUsed="1"/>
+    <w:lsdException w:name="Table Grid 3" w:semiHidden="1" w:unhideWhenUsed="1"/>
+    <w:lsdException w:name="Table Grid 4" w:semiHidden="1" w:unhideWhenUsed="1"/>
+    <w:lsdException w:name="Table Grid 5" w:semiHidden="1" w:unhideWhenUsed="1"/>
+    <w:lsdException w:name="Table Grid 6" w:semiHidden="1" w:unhideWhenUsed="1"/>
+    <w:lsdException w:name="Table Grid 7" w:semiHidden="1" w:unhideWhenUsed="1"/>
+    <w:lsdException w:name="Table Grid 8" w:semiHidden="1" w:unhideWhenUsed="1"/>
+    <w:lsdException w:name="Table List 1" w:semiHidden="1" w:unhideWhenUsed="1"/>
+    <w:lsdException w:name="Table List 2" w:semiHidden="1" w:unhideWhenUsed="1"/>
+    <w:lsdException w:name="Table List 3" w:semiHidden="1" w:unhideWhenUsed="1"/>
+    <w:lsdException w:name="Table List 4" w:semiHidden="1" w:unhideWhenUsed="1"/>
+    <w:lsdException w:name="Table List 5" w:semiHidden="1" w:unhideWhenUsed="1"/>
+    <w:lsdException w:name="Table List 6" w:semiHidden="1" w:unhideWhenUsed="1"/>
+    <w:lsdException w:name="Table List 7" w:semiHidden="1" w:unhideWhenUsed="1"/>
+    <w:lsdException w:name="Table List 8" w:semiHidden="1" w:unhideWhenUsed="1"/>
+    <w:lsdException w:name="Table 3D effects 1" w:semiHidden="1" w:unhideWhenUsed="1"/>
+    <w:lsdException w:name="Table 3D effects 2" w:semiHidden="1" w:unhideWhenUsed="1"/>
+    <w:lsdException w:name="Table 3D effects 3" w:semiHidden="1" w:unhideWhenUsed="1"/>
+    <w:lsdException w:name="Table Contemporary" w:semiHidden="1" w:unhideWhenUsed="1"/>
+    <w:lsdException w:name="Table Elegant" w:semiHidden="1" w:unhideWhenUsed="1"/>
+    <w:lsdException w:name="Table Professional" w:semiHidden="1" w:unhideWhenUsed="1"/>
+    <w:lsdException w:name="Table Subtle 1" w:semiHidden="1" w:unhideWhenUsed="1"/>
+    <w:lsdException w:name="Table Subtle 2" w:semiHidden="1" w:unhideWhenUsed="1"/>
+    <w:lsdException w:name="Table Web 1" w:semiHidden="1" w:unhideWhenUsed="1"/>
+    <w:lsdException w:name="Table Web 2" w:semiHidden="1" w:unhideWhenUsed="1"/>
+    <w:lsdException w:name="Table Web 3" w:semiHidden="1" w:unhideWhenUsed="1"/>
+    <w:lsdException w:name="Balloon Text" w:semiHidden="1" w:unhideWhenUsed="1"/>
+    <w:lsdException w:name="Table Grid" w:uiPriority="39"/>
+    <w:lsdException w:name="Table Theme" w:semiHidden="1" w:unhideWhenUsed="1"/>
+    <w:lsdException w:name="Placeholder Text" w:semiHidden="1"/>
+    <w:lsdException w:name="No Spacing" w:uiPriority="1" w:qFormat="1"/>
+    <w:lsdException w:name="Light Shading" w:uiPriority="60"/>
+    <w:lsdException w:name="Light List" w:uiPriority="61"/>
+    <w:lsdException w:name="Light Grid" w:uiPriority="62"/>
+    <w:lsdException w:name="Medium Shading 1" w:uiPriority="63"/>
+    <w:lsdException w:name="Medium Shading 2" w:uiPriority="64"/>
+    <w:lsdException w:name="Medium List 1" w:uiPriority="65"/>
+    <w:lsdException w:name="Medium List 2" w:uiPriority="66"/>
+    <w:lsdException w:name="Medium Grid 1" w:uiPriority="67"/>
+    <w:lsdException w:name="Medium Grid 2" w:uiPriority="68"/>
+    <w:lsdException w:name="Medium Grid 3" w:uiPriority="69"/>
+    <w:lsdException w:name="Dark List" w:uiPriority="70"/>
+    <w:lsdException w:name="Colorful Shading" w:uiPriority="71"/>
+    <w:lsdException w:name="Colorful List" w:uiPriority="72"/>
+    <w:lsdException w:name="Colorful Grid" w:uiPriority="73"/>
+    <w:lsdException w:name="Light Shading Accent 1" w:uiPriority="60"/>
+    <w:lsdException w:name="Light List Accent 1" w:uiPriority="61"/>
+    <w:lsdException w:name="Light Grid Accent 1" w:uiPriority="62"/>
+    <w:lsdException w:name="Medium Shading 1 Accent 1" w:uiPriority="63"/>
+    <w:lsdException w:name="Medium Shading 2 Accent 1" w:uiPriority="64"/>
+    <w:lsdException w:name="Medium List 1 Accent 1" w:uiPriority="65"/>
+    <w:lsdException w:name="Revision" w:semiHidden="1"/>
+    <w:lsdException w:name="List Paragraph" w:uiPriority="34" w:qFormat="1"/>
+    <w:lsdException w:name="Quote" w:uiPriority="29" w:qFormat="1"/>
+    <w:lsdException w:name="Intense Quote" w:uiPriority="30" w:qFormat="1"/>
+    <w:lsdException w:name="Medium List 2 Accent 1" w:uiPriority="66"/>
+    <w:lsdException w:name="Medium Grid 1 Accent 1" w:uiPriority="67"/>
+    <w:lsdException w:name="Medium Grid 2 Accent 1" w:uiPriority="68"/>
+    <w:lsdException w:name="Medium Grid 3 Accent 1" w:uiPriority="69"/>
+    <w:lsdException w:name="Dark List Accent 1" w:uiPriority="70"/>
+    <w:lsdException w:name="Colorful Shading Accent 1" w:uiPriority="71"/>
+    <w:lsdException w:name="Colorful List Accent 1" w:uiPriority="72"/>
+    <w:lsdException w:name="Colorful Grid Accent 1" w:uiPriority="73"/>
+    <w:lsdException w:name="Light Shading Accent 2" w:uiPriority="60"/>
+    <w:lsdException w:name="Light List Accent 2" w:uiPriority="61"/>
+    <w:lsdException w:name="Light Grid Accent 2" w:uiPriority="62"/>
+    <w:lsdException w:name="Medium Shading 1 Accent 2" w:uiPriority="63"/>
+    <w:lsdException w:name="Medium Shading 2 Accent 2" w:uiPriority="64"/>
+    <w:lsdException w:name="Medium List 1 Accent 2" w:uiPriority="65"/>
+    <w:lsdException w:name="Medium List 2 Accent 2" w:uiPriority="66"/>
+    <w:lsdException w:name="Medium Grid 1 Accent 2" w:uiPriority="67"/>
+    <w:lsdException w:name="Medium Grid 2 Accent 2" w:uiPriority="68"/>
+    <w:lsdException w:name="Medium Grid 3 Accent 2" w:uiPriority="69"/>
+    <w:lsdException w:name="Dark List Accent 2" w:uiPriority="70"/>
+    <w:lsdException w:name="Colorful Shading Accent 2" w:uiPriority="71"/>
+    <w:lsdException w:name="Colorful List Accent 2" w:uiPriority="72"/>
+    <w:lsdException w:name="Colorful Grid Accent 2" w:uiPriority="73"/>
+    <w:lsdException w:name="Light Shading Accent 3" w:uiPriority="60"/>
+    <w:lsdException w:name="Light List Accent 3" w:uiPriority="61"/>
+    <w:lsdException w:name="Light Grid Accent 3" w:uiPriority="62"/>
+    <w:lsdException w:name="Medium Shading 1 Accent 3" w:uiPriority="63"/>
+    <w:lsdException w:name="Medium Shading 2 Accent 3" w:uiPriority="64"/>
+    <w:lsdException w:name="Medium List 1 Accent 3" w:uiPriority="65"/>
+    <w:lsdException w:name="Medium List 2 Accent 3" w:uiPriority="66"/>
+    <w:lsdException w:name="Medium Grid 1 Accent 3" w:uiPriority="67"/>
+    <w:lsdException w:name="Medium Grid 2 Accent 3" w:uiPriority="68"/>
+    <w:lsdException w:name="Medium Grid 3 Accent 3" w:uiPriority="69"/>
+    <w:lsdException w:name="Dark List Accent 3" w:uiPriority="70"/>
+    <w:lsdException w:name="Colorful Shading Accent 3" w:uiPriority="71"/>
+    <w:lsdException w:name="Colorful List Accent 3" w:uiPriority="72"/>
+    <w:lsdException w:name="Colorful Grid Accent 3" w:uiPriority="73"/>
+    <w:lsdException w:name="Light Shading Accent 4" w:uiPriority="60"/>
+    <w:lsdException w:name="Light List Accent 4" w:uiPriority="61"/>
+    <w:lsdException w:name="Light Grid Accent 4" w:uiPriority="62"/>
+    <w:lsdException w:name="Medium Shading 1 Accent 4" w:uiPriority="63"/>
+    <w:lsdException w:name="Medium Shading 2 Accent 4" w:uiPriority="64"/>
+    <w:lsdException w:name="Medium List 1 Accent 4" w:uiPriority="65"/>
+    <w:lsdException w:name="Medium List 2 Accent 4" w:uiPriority="66"/>
+    <w:lsdException w:name="Medium Grid 1 Accent 4" w:uiPriority="67"/>
+    <w:lsdException w:name="Medium Grid 2 Accent 4" w:uiPriority="68"/>
+    <w:lsdException w:name="Medium Grid 3 Accent 4" w:uiPriority="69"/>
+    <w:lsdException w:name="Dark List Accent 4" w:uiPriority="70"/>
+    <w:lsdException w:name="Colorful Shading Accent 4" w:uiPriority="71"/>
+    <w:lsdException w:name="Colorful List Accent 4" w:uiPriority="72"/>
+    <w:lsdException w:name="Colorful Grid Accent 4" w:uiPriority="73"/>
+    <w:lsdException w:name="Light Shading Accent 5" w:uiPriority="60"/>
+    <w:lsdException w:name="Light List Accent 5" w:uiPriority="61"/>
+    <w:lsdException w:name="Light Grid Accent 5" w:uiPriority="62"/>
+    <w:lsdException w:name="Medium Shading 1 Accent 5" w:uiPriority="63"/>
+    <w:lsdException w:name="Medium Shading 2 Accent 5" w:uiPriority="64"/>
+    <w:lsdException w:name="Medium List 1 Accent 5" w:uiPriority="65"/>
+    <w:lsdException w:name="Medium List 2 Accent 5" w:uiPriority="66"/>
+    <w:lsdException w:name="Medium Grid 1 Accent 5" w:uiPriority="67"/>
+    <w:lsdException w:name="Medium Grid 2 Accent 5" w:uiPriority="68"/>
+    <w:lsdException w:name="Medium Grid 3 Accent 5" w:uiPriority="69"/>
+    <w:lsdException w:name="Dark List Accent 5" w:uiPriority="70"/>
+    <w:lsdException w:name="Colorful Shading Accent 5" w:uiPriority="71"/>
+    <w:lsdException w:name="Colorful List Accent 5" w:uiPriority="72"/>
+    <w:lsdException w:name="Colorful Grid Accent 5" w:uiPriority="73"/>
+    <w:lsdException w:name="Light Shading Accent 6" w:uiPriority="60"/>
+    <w:lsdException w:name="Light List Accent 6" w:uiPriority="61"/>
+    <w:lsdException w:name="Light Grid Accent 6" w:uiPriority="62"/>
+    <w:lsdException w:name="Medium Shading 1 Accent 6" w:uiPriority="63"/>
+    <w:lsdException w:name="Medium Shading 2 Accent 6" w:uiPriority="64"/>
+    <w:lsdException w:name="Medium List 1 Accent 6" w:uiPriority="65"/>
+    <w:lsdException w:name="Medium List 2 Accent 6" w:uiPriority="66"/>
+    <w:lsdException w:name="Medium Grid 1 Accent 6" w:uiPriority="67"/>
+    <w:lsdException w:name="Medium Grid 2 Accent 6" w:uiPriority="68"/>
+    <w:lsdException w:name="Medium Grid 3 Accent 6" w:uiPriority="69"/>
+    <w:lsdException w:name="Dark List Accent 6" w:uiPriority="70"/>
+    <w:lsdException w:name="Colorful Shading Accent 6" w:uiPriority="71"/>
+    <w:lsdException w:name="Colorful List Accent 6" w:uiPriority="72"/>
+    <w:lsdException w:name="Colorful Grid Accent 6" w:uiPriority="73"/>
+    <w:lsdException w:name="Subtle Emphasis" w:uiPriority="19" w:qFormat="1"/>
+    <w:lsdException w:name="Intense Emphasis" w:uiPriority="21" w:qFormat="1"/>
+    <w:lsdException w:name="Subtle Reference" w:uiPriority="31" w:qFormat="1"/>
+    <w:lsdException w:name="Intense Reference" w:uiPriority="32" w:qFormat="1"/>
+    <w:lsdException w:name="Book Title" w:uiPriority="33" w:qFormat="1"/>
+    <w:lsdException w:name="Bibliography" w:semiHidden="1" w:uiPriority="37" w:unhideWhenUsed="1"/>
+    <w:lsdException w:name="TOC Heading" w:semiHidden="1" w:uiPriority="39" w:unhideWhenUsed="1" w:qFormat="1"/>
+    <w:lsdException w:name="Plain Table 1" w:uiPriority="41"/>
+    <w:lsdException w:name="Plain Table 2" w:uiPriority="42"/>
+    <w:lsdException w:name="Plain Table 3" w:uiPriority="43"/>
+    <w:lsdException w:name="Plain Table 4" w:uiPriority="44"/>
+    <w:lsdException w:name="Plain Table 5" w:uiPriority="45"/>
+    <w:lsdException w:name="Grid Table Light" w:uiPriority="40"/>
+    <w:lsdException w:name="Grid Table 1 Light" w:uiPriority="46"/>
+    <w:lsdException w:name="Grid Table 2" w:uiPriority="47"/>
+    <w:lsdException w:name="Grid Table 3" w:uiPriority="48"/>
+    <w:lsdException w:name="Grid Table 4" w:uiPriority="49"/>
+    <w:lsdException w:name="Grid Table 5 Dark" w:uiPriority="50"/>
+    <w:lsdException w:name="Grid Table 6 Colorful" w:uiPriority="51"/>
+    <w:lsdException w:name="Grid Table 7 Colorful" w:uiPriority="52"/>
+    <w:lsdException w:name="Grid Table 1 Light Accent 1" w:uiPriority="46"/>
+    <w:lsdException w:name="Grid Table 2 Accent 1" w:uiPriority="47"/>
+    <w:lsdException w:name="Grid Table 3 Accent 1" w:uiPriority="48"/>
+    <w:lsdException w:name="Grid Table 4 Accent 1" w:uiPriority="49"/>
+    <w:lsdException w:name="Grid Table 5 Dark Accent 1" w:uiPriority="50"/>
+    <w:lsdException w:name="Grid Table 6 Colorful Accent 1" w:uiPriority="51"/>
+    <w:lsdException w:name="Grid Table 7 Colorful Accent 1" w:uiPriority="52"/>
+    <w:lsdException w:name="Grid Table 1 Light Accent 2" w:uiPriority="46"/>
+    <w:lsdException w:name="Grid Table 2 Accent 2" w:uiPriority="47"/>
+    <w:lsdException w:name="Grid Table 3 Accent 2" w:uiPriority="48"/>
+    <w:lsdException w:name="Grid Table 4 Accent 2" w:uiPriority="49"/>
+    <w:lsdException w:name="Grid Table 5 Dark Accent 2" w:uiPriority="50"/>
+    <w:lsdException w:name="Grid Table 6 Colorful Accent 2" w:uiPriority="51"/>
+    <w:lsdException w:name="Grid Table 7 Colorful Accent 2" w:uiPriority="52"/>
+    <w:lsdException w:name="Grid Table 1 Light Accent 3" w:uiPriority="46"/>
+    <w:lsdException w:name="Grid Table 2 Accent 3" w:uiPriority="47"/>
+    <w:lsdException w:name="Grid Table 3 Accent 3" w:uiPriority="48"/>
+    <w:lsdException w:name="Grid Table 4 Accent 3" w:uiPriority="49"/>
+    <w:lsdException w:name="Grid Table 5 Dark Accent 3" w:uiPriority="50"/>
+    <w:lsdException w:name="Grid Table 6 Colorful Accent 3" w:uiPriority="51"/>
+    <w:lsdException w:name="Grid Table 7 Colorful Accent 3" w:uiPriority="52"/>
+    <w:lsdException w:name="Grid Table 1 Light Accent 4" w:uiPriority="46"/>
+    <w:lsdException w:name="Grid Table 2 Accent 4" w:uiPriority="47"/>
+    <w:lsdException w:name="Grid Table 3 Accent 4" w:uiPriority="48"/>
+    <w:lsdException w:name="Grid Table 4 Accent 4" w:uiPriority="49"/>
+    <w:lsdException w:name="Grid Table 5 Dark Accent 4" w:uiPriority="50"/>
+    <w:lsdException w:name="Grid Table 6 Colorful Accent 4" w:uiPriority="51"/>
+    <w:lsdException w:name="Grid Table 7 Colorful Accent 4" w:uiPriority="52"/>
+    <w:lsdException w:name="Grid Table 1 Light Accent 5" w:uiPriority="46"/>
+    <w:lsdException w:name="Grid Table 2 Accent 5" w:uiPriority="47"/>
+    <w:lsdException w:name="Grid Table 3 Accent 5" w:uiPriority="48"/>
+    <w:lsdException w:name="Grid Table 4 Accent 5" w:uiPriority="49"/>
+    <w:lsdException w:name="Grid Table 5 Dark Accent 5" w:uiPriority="50"/>
+    <w:lsdException w:name="Grid Table 6 Colorful Accent 5" w:uiPriority="51"/>
+    <w:lsdException w:name="Grid Table 7 Colorful Accent 5" w:uiPriority="52"/>
+    <w:lsdException w:name="Grid Table 1 Light Accent 6" w:uiPriority="46"/>
+    <w:lsdException w:name="Grid Table 2 Accent 6" w:uiPriority="47"/>
+    <w:lsdException w:name="Grid Table 3 Accent 6" w:uiPriority="48"/>
+    <w:lsdException w:name="Grid Table 4 Accent 6" w:uiPriority="49"/>
+    <w:lsdException w:name="Grid Table 5 Dark Accent 6" w:uiPriority="50"/>
+    <w:lsdException w:name="Grid Table 6 Colorful Accent 6" w:uiPriority="51"/>
+    <w:lsdException w:name="Grid Table 7 Colorful Accent 6" w:uiPriority="52"/>
+    <w:lsdException w:name="List Table 1 Light" w:uiPriority="46"/>
+    <w:lsdException w:name="List Table 2" w:uiPriority="47"/>
+    <w:lsdException w:name="List Table 3" w:uiPriority="48"/>
+    <w:lsdException w:name="List Table 4" w:uiPriority="49"/>
+    <w:lsdException w:name="List Table 5 Dark" w:uiPriority="50"/>
+    <w:lsdException w:name="List Table 6 Colorful" w:uiPriority="51"/>
+    <w:lsdException w:name="List Table 7 Colorful" w:uiPriority="52"/>
+    <w:lsdException w:name="List Table 1 Light Accent 1" w:uiPriority="46"/>
+    <w:lsdException w:name="List Table 2 Accent 1" w:uiPriority="47"/>
+    <w:lsdException w:name="List Table 3 Accent 1" w:uiPriority="48"/>
+    <w:lsdException w:name="List Table 4 Accent 1" w:uiPriority="49"/>
+    <w:lsdException w:name="List Table 5 Dark Accent 1" w:uiPriority="50"/>
+    <w:lsdException w:name="List Table 6 Colorful Accent 1" w:uiPriority="51"/>
+    <w:lsdException w:name="List Table 7 Colorful Accent 1" w:uiPriority="52"/>
+    <w:lsdException w:name="List Table 1 Light Accent 2" w:uiPriority="46"/>
+    <w:lsdException w:name="List Table 2 Accent 2" w:uiPriority="47"/>
+    <w:lsdException w:name="List Table 3 Accent 2" w:uiPriority="48"/>
+    <w:lsdException w:name="List Table 4 Accent 2" w:uiPriority="49"/>
+    <w:lsdException w:name="List Table 5 Dark Accent 2" w:uiPriority="50"/>
+    <w:lsdException w:name="List Table 6 Colorful Accent 2" w:uiPriority="51"/>
+    <w:lsdException w:name="List Table 7 Colorful Accent 2" w:uiPriority="52"/>
+    <w:lsdException w:name="List Table 1 Light Accent 3" w:uiPriority="46"/>
+    <w:lsdException w:name="List Table 2 Accent 3" w:uiPriority="47"/>
+    <w:lsdException w:name="List Table 3 Accent 3" w:uiPriority="48"/>
+    <w:lsdException w:name="List Table 4 Accent 3" w:uiPriority="49"/>
+    <w:lsdException w:name="List Table 5 Dark Accent 3" w:uiPriority="50"/>
+    <w:lsdException w:name="List Table 6 Colorful Accent 3" w:uiPriority="51"/>
+    <w:lsdException w:name="List Table 7 Colorful Accent 3" w:uiPriority="52"/>
+    <w:lsdException w:name="List Table 1 Light Accent 4" w:uiPriority="46"/>
+    <w:lsdException w:name="List Table 2 Accent 4" w:uiPriority="47"/>
+    <w:lsdException w:name="List Table 3 Accent 4" w:uiPriority="48"/>
+    <w:lsdException w:name="List Table 4 Accent 4" w:uiPriority="49"/>
+    <w:lsdException w:name="List Table 5 Dark Accent 4" w:uiPriority="50"/>
+    <w:lsdException w:name="List Table 6 Colorful Accent 4" w:uiPriority="51"/>
+    <w:lsdException w:name="List Table 7 Colorful Accent 4" w:uiPriority="52"/>
+    <w:lsdException w:name="List Table 1 Light Accent 5" w:uiPriority="46"/>
+    <w:lsdException w:name="List Table 2 Accent 5" w:uiPriority="47"/>
+    <w:lsdException w:name="List Table 3 Accent 5" w:uiPriority="48"/>
+    <w:lsdException w:name="List Table 4 Accent 5" w:uiPriority="49"/>
+    <w:lsdException w:name="List Table 5 Dark Accent 5" w:uiPriority="50"/>
+    <w:lsdException w:name="List Table 6 Colorful Accent 5" w:uiPriority="51"/>
+    <w:lsdException w:name="List Table 7 Colorful Accent 5" w:uiPriority="52"/>
+    <w:lsdException w:name="List Table 1 Light Accent 6" w:uiPriority="46"/>
+    <w:lsdException w:name="List Table 2 Accent 6" w:uiPriority="47"/>
+    <w:lsdException w:name="List Table 3 Accent 6" w:uiPriority="48"/>
+    <w:lsdException w:name="List Table 4 Accent 6" w:uiPriority="49"/>
+    <w:lsdException w:name="List Table 5 Dark Accent 6" w:uiPriority="50"/>
+    <w:lsdException w:name="List Table 6 Colorful Accent 6" w:uiPriority="51"/>
+    <w:lsdException w:name="List Table 7 Colorful Accent 6" w:uiPriority="52"/>
+    <w:lsdException w:name="Mention" w:semiHidden="1" w:unhideWhenUsed="1"/>
+    <w:lsdException w:name="Smart Hyperlink" w:semiHidden="1" w:unhideWhenUsed="1"/>
+    <w:lsdException w:name="Hashtag" w:semiHidden="1" w:unhideWhenUsed="1"/>
+    <w:lsdException w:name="Unresolved Mention" w:semiHidden="1" w:unhideWhenUsed="1"/>
   </w:latentStyles>
   <w:style w:type="paragraph" w:default="1" w:styleId="Normal">
     <w:name w:val="Normal"/>
@@ -13053,7 +13092,6 @@
       <w:spacing w:after="0" w:line="240" w:lineRule="auto"/>
     </w:pPr>
     <w:tblPr>
-      <w:tblInd w:w="0" w:type="dxa"/>
       <w:tblBorders>
         <w:top w:val="single" w:sz="4" w:space="0" w:color="auto"/>
         <w:left w:val="single" w:sz="4" w:space="0" w:color="auto"/>
@@ -13062,12 +13100,6 @@
         <w:insideH w:val="single" w:sz="4" w:space="0" w:color="auto"/>
         <w:insideV w:val="single" w:sz="4" w:space="0" w:color="auto"/>
       </w:tblBorders>
-      <w:tblCellMar>
-        <w:top w:w="0" w:type="dxa"/>
-        <w:left w:w="108" w:type="dxa"/>
-        <w:bottom w:w="0" w:type="dxa"/>
-        <w:right w:w="108" w:type="dxa"/>
-      </w:tblCellMar>
     </w:tblPr>
   </w:style>
   <w:style w:type="table" w:customStyle="1" w:styleId="ListTable3-Accent11">
@@ -13081,687 +13113,12 @@
     <w:tblPr>
       <w:tblStyleRowBandSize w:val="1"/>
       <w:tblStyleColBandSize w:val="1"/>
-      <w:tblInd w:w="0" w:type="dxa"/>
       <w:tblBorders>
         <w:top w:val="single" w:sz="4" w:space="0" w:color="4472C4" w:themeColor="accent1"/>
         <w:left w:val="single" w:sz="4" w:space="0" w:color="4472C4" w:themeColor="accent1"/>
         <w:bottom w:val="single" w:sz="4" w:space="0" w:color="4472C4" w:themeColor="accent1"/>
         <w:right w:val="single" w:sz="4" w:space="0" w:color="4472C4" w:themeColor="accent1"/>
       </w:tblBorders>
-      <w:tblCellMar>
-        <w:top w:w="0" w:type="dxa"/>
-        <w:left w:w="108" w:type="dxa"/>
-        <w:bottom w:w="0" w:type="dxa"/>
-        <w:right w:w="108" w:type="dxa"/>
-      </w:tblCellMar>
-    </w:tblPr>
-    <w:tblStylePr w:type="firstRow">
-      <w:rPr>
-        <w:b/>
-        <w:bCs/>
-        <w:color w:val="FFFFFF" w:themeColor="background1"/>
-      </w:rPr>
-      <w:tblPr/>
-      <w:tcPr>
-        <w:shd w:val="clear" w:color="auto" w:fill="4472C4" w:themeFill="accent1"/>
-      </w:tcPr>
-    </w:tblStylePr>
-    <w:tblStylePr w:type="lastRow">
-      <w:rPr>
-        <w:b/>
-        <w:bCs/>
-      </w:rPr>
-      <w:tblPr/>
-      <w:tcPr>
-        <w:tcBorders>
-          <w:top w:val="double" w:sz="4" w:space="0" w:color="4472C4" w:themeColor="accent1"/>
-        </w:tcBorders>
-        <w:shd w:val="clear" w:color="auto" w:fill="FFFFFF" w:themeFill="background1"/>
-      </w:tcPr>
-    </w:tblStylePr>
-    <w:tblStylePr w:type="firstCol">
-      <w:rPr>
-        <w:b/>
-        <w:bCs/>
-      </w:rPr>
-      <w:tblPr/>
-      <w:tcPr>
-        <w:tcBorders>
-          <w:right w:val="nil"/>
-        </w:tcBorders>
-        <w:shd w:val="clear" w:color="auto" w:fill="FFFFFF" w:themeFill="background1"/>
-      </w:tcPr>
-    </w:tblStylePr>
-    <w:tblStylePr w:type="lastCol">
-      <w:rPr>
-        <w:b/>
-        <w:bCs/>
-      </w:rPr>
-      <w:tblPr/>
-      <w:tcPr>
-        <w:tcBorders>
-          <w:left w:val="nil"/>
-        </w:tcBorders>
-        <w:shd w:val="clear" w:color="auto" w:fill="FFFFFF" w:themeFill="background1"/>
-      </w:tcPr>
-    </w:tblStylePr>
-    <w:tblStylePr w:type="band1Vert">
-      <w:tblPr/>
-      <w:tcPr>
-        <w:tcBorders>
-          <w:left w:val="single" w:sz="4" w:space="0" w:color="4472C4" w:themeColor="accent1"/>
-          <w:right w:val="single" w:sz="4" w:space="0" w:color="4472C4" w:themeColor="accent1"/>
-        </w:tcBorders>
-      </w:tcPr>
-    </w:tblStylePr>
-    <w:tblStylePr w:type="band1Horz">
-      <w:tblPr/>
-      <w:tcPr>
-        <w:tcBorders>
-          <w:top w:val="single" w:sz="4" w:space="0" w:color="4472C4" w:themeColor="accent1"/>
-          <w:bottom w:val="single" w:sz="4" w:space="0" w:color="4472C4" w:themeColor="accent1"/>
-          <w:insideH w:val="nil"/>
-        </w:tcBorders>
-      </w:tcPr>
-    </w:tblStylePr>
-    <w:tblStylePr w:type="neCell">
-      <w:tblPr/>
-      <w:tcPr>
-        <w:tcBorders>
-          <w:left w:val="nil"/>
-          <w:bottom w:val="nil"/>
-        </w:tcBorders>
-      </w:tcPr>
-    </w:tblStylePr>
-    <w:tblStylePr w:type="nwCell">
-      <w:tblPr/>
-      <w:tcPr>
-        <w:tcBorders>
-          <w:bottom w:val="nil"/>
-          <w:right w:val="nil"/>
-        </w:tcBorders>
-      </w:tcPr>
-    </w:tblStylePr>
-    <w:tblStylePr w:type="seCell">
-      <w:tblPr/>
-      <w:tcPr>
-        <w:tcBorders>
-          <w:top w:val="double" w:sz="4" w:space="0" w:color="4472C4" w:themeColor="accent1"/>
-          <w:left w:val="nil"/>
-        </w:tcBorders>
-      </w:tcPr>
-    </w:tblStylePr>
-    <w:tblStylePr w:type="swCell">
-      <w:tblPr/>
-      <w:tcPr>
-        <w:tcBorders>
-          <w:top w:val="double" w:sz="4" w:space="0" w:color="4472C4" w:themeColor="accent1"/>
-          <w:right w:val="nil"/>
-        </w:tcBorders>
-      </w:tcPr>
-    </w:tblStylePr>
-  </w:style>
-  <w:style w:type="character" w:customStyle="1" w:styleId="Heading2Char">
-    <w:name w:val="Heading 2 Char"/>
-    <w:basedOn w:val="DefaultParagraphFont"/>
-    <w:link w:val="Heading2"/>
-    <w:uiPriority w:val="9"/>
-    <w:rsid w:val="00781DB0"/>
-    <w:rPr>
-      <w:rFonts w:asciiTheme="majorHAnsi" w:eastAsiaTheme="majorEastAsia" w:hAnsiTheme="majorHAnsi" w:cstheme="majorBidi"/>
-      <w:color w:val="2F5496" w:themeColor="accent1" w:themeShade="BF"/>
-      <w:sz w:val="26"/>
-      <w:szCs w:val="26"/>
-    </w:rPr>
-  </w:style>
-  <w:style w:type="paragraph" w:styleId="TOC1">
-    <w:name w:val="toc 1"/>
-    <w:basedOn w:val="Normal"/>
-    <w:next w:val="Normal"/>
-    <w:autoRedefine/>
-    <w:uiPriority w:val="39"/>
-    <w:unhideWhenUsed/>
-    <w:rsid w:val="00781DB0"/>
-    <w:pPr>
-      <w:spacing w:after="100"/>
-    </w:pPr>
-  </w:style>
-  <w:style w:type="paragraph" w:styleId="TOC2">
-    <w:name w:val="toc 2"/>
-    <w:basedOn w:val="Normal"/>
-    <w:next w:val="Normal"/>
-    <w:autoRedefine/>
-    <w:uiPriority w:val="39"/>
-    <w:unhideWhenUsed/>
-    <w:rsid w:val="00781DB0"/>
-    <w:pPr>
-      <w:spacing w:after="100"/>
-      <w:ind w:left="220"/>
-    </w:pPr>
-  </w:style>
-  <w:style w:type="character" w:styleId="Hyperlink">
-    <w:name w:val="Hyperlink"/>
-    <w:basedOn w:val="DefaultParagraphFont"/>
-    <w:uiPriority w:val="99"/>
-    <w:unhideWhenUsed/>
-    <w:rsid w:val="00781DB0"/>
-    <w:rPr>
-      <w:color w:val="0563C1" w:themeColor="hyperlink"/>
-      <w:u w:val="single"/>
-    </w:rPr>
-  </w:style>
-  <w:style w:type="paragraph" w:styleId="Header">
-    <w:name w:val="header"/>
-    <w:basedOn w:val="Normal"/>
-    <w:link w:val="HeaderChar"/>
-    <w:uiPriority w:val="99"/>
-    <w:unhideWhenUsed/>
-    <w:rsid w:val="00781DB0"/>
-    <w:pPr>
-      <w:tabs>
-        <w:tab w:val="center" w:pos="4680"/>
-        <w:tab w:val="right" w:pos="9360"/>
-      </w:tabs>
-      <w:spacing w:after="0" w:line="240" w:lineRule="auto"/>
-    </w:pPr>
-  </w:style>
-  <w:style w:type="character" w:customStyle="1" w:styleId="HeaderChar">
-    <w:name w:val="Header Char"/>
-    <w:basedOn w:val="DefaultParagraphFont"/>
-    <w:link w:val="Header"/>
-    <w:uiPriority w:val="99"/>
-    <w:rsid w:val="00781DB0"/>
-  </w:style>
-  <w:style w:type="paragraph" w:styleId="Footer">
-    <w:name w:val="footer"/>
-    <w:basedOn w:val="Normal"/>
-    <w:link w:val="FooterChar"/>
-    <w:uiPriority w:val="99"/>
-    <w:unhideWhenUsed/>
-    <w:rsid w:val="00781DB0"/>
-    <w:pPr>
-      <w:tabs>
-        <w:tab w:val="center" w:pos="4680"/>
-        <w:tab w:val="right" w:pos="9360"/>
-      </w:tabs>
-      <w:spacing w:after="0" w:line="240" w:lineRule="auto"/>
-    </w:pPr>
-  </w:style>
-  <w:style w:type="character" w:customStyle="1" w:styleId="FooterChar">
-    <w:name w:val="Footer Char"/>
-    <w:basedOn w:val="DefaultParagraphFont"/>
-    <w:link w:val="Footer"/>
-    <w:uiPriority w:val="99"/>
-    <w:rsid w:val="00781DB0"/>
-  </w:style>
-  <w:style w:type="character" w:customStyle="1" w:styleId="Heading3Char">
-    <w:name w:val="Heading 3 Char"/>
-    <w:basedOn w:val="DefaultParagraphFont"/>
-    <w:link w:val="Heading3"/>
-    <w:uiPriority w:val="9"/>
-    <w:rsid w:val="00226E94"/>
-    <w:rPr>
-      <w:rFonts w:asciiTheme="majorHAnsi" w:eastAsiaTheme="majorEastAsia" w:hAnsiTheme="majorHAnsi" w:cstheme="majorBidi"/>
-      <w:color w:val="1F3763" w:themeColor="accent1" w:themeShade="7F"/>
-      <w:sz w:val="24"/>
-      <w:szCs w:val="24"/>
-    </w:rPr>
-  </w:style>
-  <w:style w:type="paragraph" w:styleId="TOC3">
-    <w:name w:val="toc 3"/>
-    <w:basedOn w:val="Normal"/>
-    <w:next w:val="Normal"/>
-    <w:autoRedefine/>
-    <w:uiPriority w:val="39"/>
-    <w:unhideWhenUsed/>
-    <w:rsid w:val="00450788"/>
-    <w:pPr>
-      <w:spacing w:after="100"/>
-      <w:ind w:left="440"/>
-    </w:pPr>
-  </w:style>
-  <w:style w:type="character" w:styleId="SubtleEmphasis">
-    <w:name w:val="Subtle Emphasis"/>
-    <w:basedOn w:val="DefaultParagraphFont"/>
-    <w:uiPriority w:val="19"/>
-    <w:qFormat/>
-    <w:rsid w:val="00527B46"/>
-    <w:rPr>
-      <w:i/>
-      <w:iCs/>
-      <w:color w:val="404040" w:themeColor="text1" w:themeTint="BF"/>
-    </w:rPr>
-  </w:style>
-  <w:style w:type="paragraph" w:styleId="ListParagraph">
-    <w:name w:val="List Paragraph"/>
-    <w:basedOn w:val="Normal"/>
-    <w:uiPriority w:val="34"/>
-    <w:qFormat/>
-    <w:rsid w:val="00527B46"/>
-    <w:pPr>
-      <w:ind w:left="720"/>
-      <w:contextualSpacing/>
-    </w:pPr>
-  </w:style>
-  <w:style w:type="character" w:customStyle="1" w:styleId="UnresolvedMention1">
-    <w:name w:val="Unresolved Mention1"/>
-    <w:basedOn w:val="DefaultParagraphFont"/>
-    <w:uiPriority w:val="99"/>
-    <w:semiHidden/>
-    <w:unhideWhenUsed/>
-    <w:rsid w:val="00786301"/>
-    <w:rPr>
-      <w:color w:val="605E5C"/>
-      <w:shd w:val="clear" w:color="auto" w:fill="E1DFDD"/>
-    </w:rPr>
-  </w:style>
-  <w:style w:type="character" w:styleId="Strong">
-    <w:name w:val="Strong"/>
-    <w:basedOn w:val="DefaultParagraphFont"/>
-    <w:uiPriority w:val="22"/>
-    <w:qFormat/>
-    <w:rsid w:val="009D1E93"/>
-    <w:rPr>
-      <w:b/>
-      <w:bCs/>
-    </w:rPr>
-  </w:style>
-  <w:style w:type="paragraph" w:styleId="BalloonText">
-    <w:name w:val="Balloon Text"/>
-    <w:basedOn w:val="Normal"/>
-    <w:link w:val="BalloonTextChar"/>
-    <w:uiPriority w:val="99"/>
-    <w:semiHidden/>
-    <w:unhideWhenUsed/>
-    <w:rsid w:val="00DF085F"/>
-    <w:pPr>
-      <w:spacing w:after="0" w:line="240" w:lineRule="auto"/>
-    </w:pPr>
-    <w:rPr>
-      <w:rFonts w:ascii="Segoe UI" w:hAnsi="Segoe UI" w:cs="Segoe UI"/>
-      <w:sz w:val="18"/>
-      <w:szCs w:val="18"/>
-    </w:rPr>
-  </w:style>
-  <w:style w:type="character" w:customStyle="1" w:styleId="BalloonTextChar">
-    <w:name w:val="Balloon Text Char"/>
-    <w:basedOn w:val="DefaultParagraphFont"/>
-    <w:link w:val="BalloonText"/>
-    <w:uiPriority w:val="99"/>
-    <w:semiHidden/>
-    <w:rsid w:val="00DF085F"/>
-    <w:rPr>
-      <w:rFonts w:ascii="Segoe UI" w:hAnsi="Segoe UI" w:cs="Segoe UI"/>
-      <w:sz w:val="18"/>
-      <w:szCs w:val="18"/>
-    </w:rPr>
-  </w:style>
-  <w:style w:type="character" w:styleId="FollowedHyperlink">
-    <w:name w:val="FollowedHyperlink"/>
-    <w:basedOn w:val="DefaultParagraphFont"/>
-    <w:uiPriority w:val="99"/>
-    <w:semiHidden/>
-    <w:unhideWhenUsed/>
-    <w:rsid w:val="00074830"/>
-    <w:rPr>
-      <w:color w:val="954F72" w:themeColor="followedHyperlink"/>
-      <w:u w:val="single"/>
-    </w:rPr>
-  </w:style>
-</w:styles>
-</file>
-
-<file path=word/stylesWithEffects.xml><?xml version="1.0" encoding="utf-8"?>
-<w:styles xmlns:wpc="http://schemas.microsoft.com/office/word/2010/wordprocessingCanvas" xmlns:mc="http://schemas.openxmlformats.org/markup-compatibility/2006" xmlns:o="urn:schemas-microsoft-com:office:office" xmlns:r="http://schemas.openxmlformats.org/officeDocument/2006/relationships" xmlns:m="http://schemas.openxmlformats.org/officeDocument/2006/math" xmlns:v="urn:schemas-microsoft-com:vml" xmlns:wp14="http://schemas.microsoft.com/office/word/2010/wordprocessingDrawing" xmlns:wp="http://schemas.openxmlformats.org/drawingml/2006/wordprocessingDrawing" xmlns:w10="urn:schemas-microsoft-com:office:word" xmlns:w="http://schemas.openxmlformats.org/wordprocessingml/2006/main" xmlns:w14="http://schemas.microsoft.com/office/word/2010/wordml" xmlns:wpg="http://schemas.microsoft.com/office/word/2010/wordprocessingGroup" xmlns:wpi="http://schemas.microsoft.com/office/word/2010/wordprocessingInk" xmlns:wne="http://schemas.microsoft.com/office/word/2006/wordml" xmlns:wps="http://schemas.microsoft.com/office/word/2010/wordprocessingShape" mc:Ignorable="w14 wp14">
-  <w:docDefaults>
-    <w:rPrDefault>
-      <w:rPr>
-        <w:rFonts w:asciiTheme="minorHAnsi" w:eastAsiaTheme="minorHAnsi" w:hAnsiTheme="minorHAnsi" w:cstheme="minorBidi"/>
-        <w:sz w:val="22"/>
-        <w:szCs w:val="22"/>
-        <w:lang w:val="en-US" w:eastAsia="en-US" w:bidi="ar-SA"/>
-      </w:rPr>
-    </w:rPrDefault>
-    <w:pPrDefault>
-      <w:pPr>
-        <w:spacing w:after="160" w:line="259" w:lineRule="auto"/>
-      </w:pPr>
-    </w:pPrDefault>
-  </w:docDefaults>
-  <w:latentStyles w:defLockedState="0" w:defUIPriority="99" w:defSemiHidden="1" w:defUnhideWhenUsed="1" w:defQFormat="0" w:count="267">
-    <w:lsdException w:name="Normal" w:semiHidden="0" w:uiPriority="0" w:unhideWhenUsed="0" w:qFormat="1"/>
-    <w:lsdException w:name="heading 1" w:semiHidden="0" w:uiPriority="9" w:unhideWhenUsed="0" w:qFormat="1"/>
-    <w:lsdException w:name="heading 2" w:uiPriority="9" w:qFormat="1"/>
-    <w:lsdException w:name="heading 3" w:uiPriority="9" w:qFormat="1"/>
-    <w:lsdException w:name="heading 4" w:uiPriority="9" w:qFormat="1"/>
-    <w:lsdException w:name="heading 5" w:uiPriority="9" w:qFormat="1"/>
-    <w:lsdException w:name="heading 6" w:uiPriority="9" w:qFormat="1"/>
-    <w:lsdException w:name="heading 7" w:uiPriority="9" w:qFormat="1"/>
-    <w:lsdException w:name="heading 8" w:uiPriority="9" w:qFormat="1"/>
-    <w:lsdException w:name="heading 9" w:uiPriority="9" w:qFormat="1"/>
-    <w:lsdException w:name="toc 1" w:uiPriority="39"/>
-    <w:lsdException w:name="toc 2" w:uiPriority="39"/>
-    <w:lsdException w:name="toc 3" w:uiPriority="39"/>
-    <w:lsdException w:name="toc 4" w:uiPriority="39"/>
-    <w:lsdException w:name="toc 5" w:uiPriority="39"/>
-    <w:lsdException w:name="toc 6" w:uiPriority="39"/>
-    <w:lsdException w:name="toc 7" w:uiPriority="39"/>
-    <w:lsdException w:name="toc 8" w:uiPriority="39"/>
-    <w:lsdException w:name="toc 9" w:uiPriority="39"/>
-    <w:lsdException w:name="caption" w:uiPriority="35" w:qFormat="1"/>
-    <w:lsdException w:name="Title" w:semiHidden="0" w:uiPriority="10" w:unhideWhenUsed="0" w:qFormat="1"/>
-    <w:lsdException w:name="Default Paragraph Font" w:uiPriority="1"/>
-    <w:lsdException w:name="Subtitle" w:semiHidden="0" w:uiPriority="11" w:unhideWhenUsed="0" w:qFormat="1"/>
-    <w:lsdException w:name="Strong" w:semiHidden="0" w:uiPriority="22" w:unhideWhenUsed="0" w:qFormat="1"/>
-    <w:lsdException w:name="Emphasis" w:semiHidden="0" w:uiPriority="20" w:unhideWhenUsed="0" w:qFormat="1"/>
-    <w:lsdException w:name="Table Grid" w:semiHidden="0" w:uiPriority="39" w:unhideWhenUsed="0"/>
-    <w:lsdException w:name="Placeholder Text" w:unhideWhenUsed="0"/>
-    <w:lsdException w:name="No Spacing" w:semiHidden="0" w:uiPriority="1" w:unhideWhenUsed="0" w:qFormat="1"/>
-    <w:lsdException w:name="Light Shading" w:semiHidden="0" w:uiPriority="60" w:unhideWhenUsed="0"/>
-    <w:lsdException w:name="Light List" w:semiHidden="0" w:uiPriority="61" w:unhideWhenUsed="0"/>
-    <w:lsdException w:name="Light Grid" w:semiHidden="0" w:uiPriority="62" w:unhideWhenUsed="0"/>
-    <w:lsdException w:name="Medium Shading 1" w:semiHidden="0" w:uiPriority="63" w:unhideWhenUsed="0"/>
-    <w:lsdException w:name="Medium Shading 2" w:semiHidden="0" w:uiPriority="64" w:unhideWhenUsed="0"/>
-    <w:lsdException w:name="Medium List 1" w:semiHidden="0" w:uiPriority="65" w:unhideWhenUsed="0"/>
-    <w:lsdException w:name="Medium List 2" w:semiHidden="0" w:uiPriority="66" w:unhideWhenUsed="0"/>
-    <w:lsdException w:name="Medium Grid 1" w:semiHidden="0" w:uiPriority="67" w:unhideWhenUsed="0"/>
-    <w:lsdException w:name="Medium Grid 2" w:semiHidden="0" w:uiPriority="68" w:unhideWhenUsed="0"/>
-    <w:lsdException w:name="Medium Grid 3" w:semiHidden="0" w:uiPriority="69" w:unhideWhenUsed="0"/>
-    <w:lsdException w:name="Dark List" w:semiHidden="0" w:uiPriority="70" w:unhideWhenUsed="0"/>
-    <w:lsdException w:name="Colorful Shading" w:semiHidden="0" w:uiPriority="71" w:unhideWhenUsed="0"/>
-    <w:lsdException w:name="Colorful List" w:semiHidden="0" w:uiPriority="72" w:unhideWhenUsed="0"/>
-    <w:lsdException w:name="Colorful Grid" w:semiHidden="0" w:uiPriority="73" w:unhideWhenUsed="0"/>
-    <w:lsdException w:name="Light Shading Accent 1" w:semiHidden="0" w:uiPriority="60" w:unhideWhenUsed="0"/>
-    <w:lsdException w:name="Light List Accent 1" w:semiHidden="0" w:uiPriority="61" w:unhideWhenUsed="0"/>
-    <w:lsdException w:name="Light Grid Accent 1" w:semiHidden="0" w:uiPriority="62" w:unhideWhenUsed="0"/>
-    <w:lsdException w:name="Medium Shading 1 Accent 1" w:semiHidden="0" w:uiPriority="63" w:unhideWhenUsed="0"/>
-    <w:lsdException w:name="Medium Shading 2 Accent 1" w:semiHidden="0" w:uiPriority="64" w:unhideWhenUsed="0"/>
-    <w:lsdException w:name="Medium List 1 Accent 1" w:semiHidden="0" w:uiPriority="65" w:unhideWhenUsed="0"/>
-    <w:lsdException w:name="Revision" w:unhideWhenUsed="0"/>
-    <w:lsdException w:name="List Paragraph" w:semiHidden="0" w:uiPriority="34" w:unhideWhenUsed="0" w:qFormat="1"/>
-    <w:lsdException w:name="Quote" w:semiHidden="0" w:uiPriority="29" w:unhideWhenUsed="0" w:qFormat="1"/>
-    <w:lsdException w:name="Intense Quote" w:semiHidden="0" w:uiPriority="30" w:unhideWhenUsed="0" w:qFormat="1"/>
-    <w:lsdException w:name="Medium List 2 Accent 1" w:semiHidden="0" w:uiPriority="66" w:unhideWhenUsed="0"/>
-    <w:lsdException w:name="Medium Grid 1 Accent 1" w:semiHidden="0" w:uiPriority="67" w:unhideWhenUsed="0"/>
-    <w:lsdException w:name="Medium Grid 2 Accent 1" w:semiHidden="0" w:uiPriority="68" w:unhideWhenUsed="0"/>
-    <w:lsdException w:name="Medium Grid 3 Accent 1" w:semiHidden="0" w:uiPriority="69" w:unhideWhenUsed="0"/>
-    <w:lsdException w:name="Dark List Accent 1" w:semiHidden="0" w:uiPriority="70" w:unhideWhenUsed="0"/>
-    <w:lsdException w:name="Colorful Shading Accent 1" w:semiHidden="0" w:uiPriority="71" w:unhideWhenUsed="0"/>
-    <w:lsdException w:name="Colorful List Accent 1" w:semiHidden="0" w:uiPriority="72" w:unhideWhenUsed="0"/>
-    <w:lsdException w:name="Colorful Grid Accent 1" w:semiHidden="0" w:uiPriority="73" w:unhideWhenUsed="0"/>
-    <w:lsdException w:name="Light Shading Accent 2" w:semiHidden="0" w:uiPriority="60" w:unhideWhenUsed="0"/>
-    <w:lsdException w:name="Light List Accent 2" w:semiHidden="0" w:uiPriority="61" w:unhideWhenUsed="0"/>
-    <w:lsdException w:name="Light Grid Accent 2" w:semiHidden="0" w:uiPriority="62" w:unhideWhenUsed="0"/>
-    <w:lsdException w:name="Medium Shading 1 Accent 2" w:semiHidden="0" w:uiPriority="63" w:unhideWhenUsed="0"/>
-    <w:lsdException w:name="Medium Shading 2 Accent 2" w:semiHidden="0" w:uiPriority="64" w:unhideWhenUsed="0"/>
-    <w:lsdException w:name="Medium List 1 Accent 2" w:semiHidden="0" w:uiPriority="65" w:unhideWhenUsed="0"/>
-    <w:lsdException w:name="Medium List 2 Accent 2" w:semiHidden="0" w:uiPriority="66" w:unhideWhenUsed="0"/>
-    <w:lsdException w:name="Medium Grid 1 Accent 2" w:semiHidden="0" w:uiPriority="67" w:unhideWhenUsed="0"/>
-    <w:lsdException w:name="Medium Grid 2 Accent 2" w:semiHidden="0" w:uiPriority="68" w:unhideWhenUsed="0"/>
-    <w:lsdException w:name="Medium Grid 3 Accent 2" w:semiHidden="0" w:uiPriority="69" w:unhideWhenUsed="0"/>
-    <w:lsdException w:name="Dark List Accent 2" w:semiHidden="0" w:uiPriority="70" w:unhideWhenUsed="0"/>
-    <w:lsdException w:name="Colorful Shading Accent 2" w:semiHidden="0" w:uiPriority="71" w:unhideWhenUsed="0"/>
-    <w:lsdException w:name="Colorful List Accent 2" w:semiHidden="0" w:uiPriority="72" w:unhideWhenUsed="0"/>
-    <w:lsdException w:name="Colorful Grid Accent 2" w:semiHidden="0" w:uiPriority="73" w:unhideWhenUsed="0"/>
-    <w:lsdException w:name="Light Shading Accent 3" w:semiHidden="0" w:uiPriority="60" w:unhideWhenUsed="0"/>
-    <w:lsdException w:name="Light List Accent 3" w:semiHidden="0" w:uiPriority="61" w:unhideWhenUsed="0"/>
-    <w:lsdException w:name="Light Grid Accent 3" w:semiHidden="0" w:uiPriority="62" w:unhideWhenUsed="0"/>
-    <w:lsdException w:name="Medium Shading 1 Accent 3" w:semiHidden="0" w:uiPriority="63" w:unhideWhenUsed="0"/>
-    <w:lsdException w:name="Medium Shading 2 Accent 3" w:semiHidden="0" w:uiPriority="64" w:unhideWhenUsed="0"/>
-    <w:lsdException w:name="Medium List 1 Accent 3" w:semiHidden="0" w:uiPriority="65" w:unhideWhenUsed="0"/>
-    <w:lsdException w:name="Medium List 2 Accent 3" w:semiHidden="0" w:uiPriority="66" w:unhideWhenUsed="0"/>
-    <w:lsdException w:name="Medium Grid 1 Accent 3" w:semiHidden="0" w:uiPriority="67" w:unhideWhenUsed="0"/>
-    <w:lsdException w:name="Medium Grid 2 Accent 3" w:semiHidden="0" w:uiPriority="68" w:unhideWhenUsed="0"/>
-    <w:lsdException w:name="Medium Grid 3 Accent 3" w:semiHidden="0" w:uiPriority="69" w:unhideWhenUsed="0"/>
-    <w:lsdException w:name="Dark List Accent 3" w:semiHidden="0" w:uiPriority="70" w:unhideWhenUsed="0"/>
-    <w:lsdException w:name="Colorful Shading Accent 3" w:semiHidden="0" w:uiPriority="71" w:unhideWhenUsed="0"/>
-    <w:lsdException w:name="Colorful List Accent 3" w:semiHidden="0" w:uiPriority="72" w:unhideWhenUsed="0"/>
-    <w:lsdException w:name="Colorful Grid Accent 3" w:semiHidden="0" w:uiPriority="73" w:unhideWhenUsed="0"/>
-    <w:lsdException w:name="Light Shading Accent 4" w:semiHidden="0" w:uiPriority="60" w:unhideWhenUsed="0"/>
-    <w:lsdException w:name="Light List Accent 4" w:semiHidden="0" w:uiPriority="61" w:unhideWhenUsed="0"/>
-    <w:lsdException w:name="Light Grid Accent 4" w:semiHidden="0" w:uiPriority="62" w:unhideWhenUsed="0"/>
-    <w:lsdException w:name="Medium Shading 1 Accent 4" w:semiHidden="0" w:uiPriority="63" w:unhideWhenUsed="0"/>
-    <w:lsdException w:name="Medium Shading 2 Accent 4" w:semiHidden="0" w:uiPriority="64" w:unhideWhenUsed="0"/>
-    <w:lsdException w:name="Medium List 1 Accent 4" w:semiHidden="0" w:uiPriority="65" w:unhideWhenUsed="0"/>
-    <w:lsdException w:name="Medium List 2 Accent 4" w:semiHidden="0" w:uiPriority="66" w:unhideWhenUsed="0"/>
-    <w:lsdException w:name="Medium Grid 1 Accent 4" w:semiHidden="0" w:uiPriority="67" w:unhideWhenUsed="0"/>
-    <w:lsdException w:name="Medium Grid 2 Accent 4" w:semiHidden="0" w:uiPriority="68" w:unhideWhenUsed="0"/>
-    <w:lsdException w:name="Medium Grid 3 Accent 4" w:semiHidden="0" w:uiPriority="69" w:unhideWhenUsed="0"/>
-    <w:lsdException w:name="Dark List Accent 4" w:semiHidden="0" w:uiPriority="70" w:unhideWhenUsed="0"/>
-    <w:lsdException w:name="Colorful Shading Accent 4" w:semiHidden="0" w:uiPriority="71" w:unhideWhenUsed="0"/>
-    <w:lsdException w:name="Colorful List Accent 4" w:semiHidden="0" w:uiPriority="72" w:unhideWhenUsed="0"/>
-    <w:lsdException w:name="Colorful Grid Accent 4" w:semiHidden="0" w:uiPriority="73" w:unhideWhenUsed="0"/>
-    <w:lsdException w:name="Light Shading Accent 5" w:semiHidden="0" w:uiPriority="60" w:unhideWhenUsed="0"/>
-    <w:lsdException w:name="Light List Accent 5" w:semiHidden="0" w:uiPriority="61" w:unhideWhenUsed="0"/>
-    <w:lsdException w:name="Light Grid Accent 5" w:semiHidden="0" w:uiPriority="62" w:unhideWhenUsed="0"/>
-    <w:lsdException w:name="Medium Shading 1 Accent 5" w:semiHidden="0" w:uiPriority="63" w:unhideWhenUsed="0"/>
-    <w:lsdException w:name="Medium Shading 2 Accent 5" w:semiHidden="0" w:uiPriority="64" w:unhideWhenUsed="0"/>
-    <w:lsdException w:name="Medium List 1 Accent 5" w:semiHidden="0" w:uiPriority="65" w:unhideWhenUsed="0"/>
-    <w:lsdException w:name="Medium List 2 Accent 5" w:semiHidden="0" w:uiPriority="66" w:unhideWhenUsed="0"/>
-    <w:lsdException w:name="Medium Grid 1 Accent 5" w:semiHidden="0" w:uiPriority="67" w:unhideWhenUsed="0"/>
-    <w:lsdException w:name="Medium Grid 2 Accent 5" w:semiHidden="0" w:uiPriority="68" w:unhideWhenUsed="0"/>
-    <w:lsdException w:name="Medium Grid 3 Accent 5" w:semiHidden="0" w:uiPriority="69" w:unhideWhenUsed="0"/>
-    <w:lsdException w:name="Dark List Accent 5" w:semiHidden="0" w:uiPriority="70" w:unhideWhenUsed="0"/>
-    <w:lsdException w:name="Colorful Shading Accent 5" w:semiHidden="0" w:uiPriority="71" w:unhideWhenUsed="0"/>
-    <w:lsdException w:name="Colorful List Accent 5" w:semiHidden="0" w:uiPriority="72" w:unhideWhenUsed="0"/>
-    <w:lsdException w:name="Colorful Grid Accent 5" w:semiHidden="0" w:uiPriority="73" w:unhideWhenUsed="0"/>
-    <w:lsdException w:name="Light Shading Accent 6" w:semiHidden="0" w:uiPriority="60" w:unhideWhenUsed="0"/>
-    <w:lsdException w:name="Light List Accent 6" w:semiHidden="0" w:uiPriority="61" w:unhideWhenUsed="0"/>
-    <w:lsdException w:name="Light Grid Accent 6" w:semiHidden="0" w:uiPriority="62" w:unhideWhenUsed="0"/>
-    <w:lsdException w:name="Medium Shading 1 Accent 6" w:semiHidden="0" w:uiPriority="63" w:unhideWhenUsed="0"/>
-    <w:lsdException w:name="Medium Shading 2 Accent 6" w:semiHidden="0" w:uiPriority="64" w:unhideWhenUsed="0"/>
-    <w:lsdException w:name="Medium List 1 Accent 6" w:semiHidden="0" w:uiPriority="65" w:unhideWhenUsed="0"/>
-    <w:lsdException w:name="Medium List 2 Accent 6" w:semiHidden="0" w:uiPriority="66" w:unhideWhenUsed="0"/>
-    <w:lsdException w:name="Medium Grid 1 Accent 6" w:semiHidden="0" w:uiPriority="67" w:unhideWhenUsed="0"/>
-    <w:lsdException w:name="Medium Grid 2 Accent 6" w:semiHidden="0" w:uiPriority="68" w:unhideWhenUsed="0"/>
-    <w:lsdException w:name="Medium Grid 3 Accent 6" w:semiHidden="0" w:uiPriority="69" w:unhideWhenUsed="0"/>
-    <w:lsdException w:name="Dark List Accent 6" w:semiHidden="0" w:uiPriority="70" w:unhideWhenUsed="0"/>
-    <w:lsdException w:name="Colorful Shading Accent 6" w:semiHidden="0" w:uiPriority="71" w:unhideWhenUsed="0"/>
-    <w:lsdException w:name="Colorful List Accent 6" w:semiHidden="0" w:uiPriority="72" w:unhideWhenUsed="0"/>
-    <w:lsdException w:name="Colorful Grid Accent 6" w:semiHidden="0" w:uiPriority="73" w:unhideWhenUsed="0"/>
-    <w:lsdException w:name="Subtle Emphasis" w:semiHidden="0" w:uiPriority="19" w:unhideWhenUsed="0" w:qFormat="1"/>
-    <w:lsdException w:name="Intense Emphasis" w:semiHidden="0" w:uiPriority="21" w:unhideWhenUsed="0" w:qFormat="1"/>
-    <w:lsdException w:name="Subtle Reference" w:semiHidden="0" w:uiPriority="31" w:unhideWhenUsed="0" w:qFormat="1"/>
-    <w:lsdException w:name="Intense Reference" w:semiHidden="0" w:uiPriority="32" w:unhideWhenUsed="0" w:qFormat="1"/>
-    <w:lsdException w:name="Book Title" w:semiHidden="0" w:uiPriority="33" w:unhideWhenUsed="0" w:qFormat="1"/>
-    <w:lsdException w:name="Bibliography" w:uiPriority="37"/>
-    <w:lsdException w:name="TOC Heading" w:uiPriority="39" w:qFormat="1"/>
-  </w:latentStyles>
-  <w:style w:type="paragraph" w:default="1" w:styleId="Normal">
-    <w:name w:val="Normal"/>
-    <w:qFormat/>
-    <w:rsid w:val="00131822"/>
-  </w:style>
-  <w:style w:type="paragraph" w:styleId="Heading1">
-    <w:name w:val="heading 1"/>
-    <w:basedOn w:val="Normal"/>
-    <w:next w:val="Normal"/>
-    <w:link w:val="Heading1Char"/>
-    <w:uiPriority w:val="9"/>
-    <w:qFormat/>
-    <w:rsid w:val="00131822"/>
-    <w:pPr>
-      <w:keepNext/>
-      <w:keepLines/>
-      <w:spacing w:before="240" w:after="0"/>
-      <w:outlineLvl w:val="0"/>
-    </w:pPr>
-    <w:rPr>
-      <w:rFonts w:asciiTheme="majorHAnsi" w:eastAsiaTheme="majorEastAsia" w:hAnsiTheme="majorHAnsi" w:cstheme="majorBidi"/>
-      <w:color w:val="2F5496" w:themeColor="accent1" w:themeShade="BF"/>
-      <w:sz w:val="32"/>
-      <w:szCs w:val="32"/>
-    </w:rPr>
-  </w:style>
-  <w:style w:type="paragraph" w:styleId="Heading2">
-    <w:name w:val="heading 2"/>
-    <w:basedOn w:val="Normal"/>
-    <w:next w:val="Normal"/>
-    <w:link w:val="Heading2Char"/>
-    <w:uiPriority w:val="9"/>
-    <w:unhideWhenUsed/>
-    <w:qFormat/>
-    <w:rsid w:val="00781DB0"/>
-    <w:pPr>
-      <w:keepNext/>
-      <w:keepLines/>
-      <w:spacing w:before="40" w:after="0"/>
-      <w:outlineLvl w:val="1"/>
-    </w:pPr>
-    <w:rPr>
-      <w:rFonts w:asciiTheme="majorHAnsi" w:eastAsiaTheme="majorEastAsia" w:hAnsiTheme="majorHAnsi" w:cstheme="majorBidi"/>
-      <w:color w:val="2F5496" w:themeColor="accent1" w:themeShade="BF"/>
-      <w:sz w:val="26"/>
-      <w:szCs w:val="26"/>
-    </w:rPr>
-  </w:style>
-  <w:style w:type="paragraph" w:styleId="Heading3">
-    <w:name w:val="heading 3"/>
-    <w:basedOn w:val="Normal"/>
-    <w:next w:val="Normal"/>
-    <w:link w:val="Heading3Char"/>
-    <w:uiPriority w:val="9"/>
-    <w:unhideWhenUsed/>
-    <w:qFormat/>
-    <w:rsid w:val="00226E94"/>
-    <w:pPr>
-      <w:keepNext/>
-      <w:keepLines/>
-      <w:spacing w:before="40" w:after="0"/>
-      <w:outlineLvl w:val="2"/>
-    </w:pPr>
-    <w:rPr>
-      <w:rFonts w:asciiTheme="majorHAnsi" w:eastAsiaTheme="majorEastAsia" w:hAnsiTheme="majorHAnsi" w:cstheme="majorBidi"/>
-      <w:color w:val="1F3763" w:themeColor="accent1" w:themeShade="7F"/>
-      <w:sz w:val="24"/>
-      <w:szCs w:val="24"/>
-    </w:rPr>
-  </w:style>
-  <w:style w:type="character" w:default="1" w:styleId="DefaultParagraphFont">
-    <w:name w:val="Default Paragraph Font"/>
-    <w:uiPriority w:val="1"/>
-    <w:semiHidden/>
-    <w:unhideWhenUsed/>
-  </w:style>
-  <w:style w:type="table" w:default="1" w:styleId="TableNormal">
-    <w:name w:val="Normal Table"/>
-    <w:uiPriority w:val="99"/>
-    <w:semiHidden/>
-    <w:unhideWhenUsed/>
-    <w:tblPr>
-      <w:tblInd w:w="0" w:type="dxa"/>
-      <w:tblCellMar>
-        <w:top w:w="0" w:type="dxa"/>
-        <w:left w:w="108" w:type="dxa"/>
-        <w:bottom w:w="0" w:type="dxa"/>
-        <w:right w:w="108" w:type="dxa"/>
-      </w:tblCellMar>
-    </w:tblPr>
-  </w:style>
-  <w:style w:type="numbering" w:default="1" w:styleId="NoList">
-    <w:name w:val="No List"/>
-    <w:uiPriority w:val="99"/>
-    <w:semiHidden/>
-    <w:unhideWhenUsed/>
-  </w:style>
-  <w:style w:type="paragraph" w:styleId="NoSpacing">
-    <w:name w:val="No Spacing"/>
-    <w:link w:val="NoSpacingChar"/>
-    <w:uiPriority w:val="1"/>
-    <w:qFormat/>
-    <w:rsid w:val="00131822"/>
-    <w:pPr>
-      <w:spacing w:after="0" w:line="240" w:lineRule="auto"/>
-    </w:pPr>
-    <w:rPr>
-      <w:rFonts w:eastAsiaTheme="minorEastAsia"/>
-    </w:rPr>
-  </w:style>
-  <w:style w:type="character" w:customStyle="1" w:styleId="NoSpacingChar">
-    <w:name w:val="No Spacing Char"/>
-    <w:basedOn w:val="DefaultParagraphFont"/>
-    <w:link w:val="NoSpacing"/>
-    <w:uiPriority w:val="1"/>
-    <w:rsid w:val="00131822"/>
-    <w:rPr>
-      <w:rFonts w:eastAsiaTheme="minorEastAsia"/>
-    </w:rPr>
-  </w:style>
-  <w:style w:type="character" w:customStyle="1" w:styleId="Heading1Char">
-    <w:name w:val="Heading 1 Char"/>
-    <w:basedOn w:val="DefaultParagraphFont"/>
-    <w:link w:val="Heading1"/>
-    <w:uiPriority w:val="9"/>
-    <w:rsid w:val="00131822"/>
-    <w:rPr>
-      <w:rFonts w:asciiTheme="majorHAnsi" w:eastAsiaTheme="majorEastAsia" w:hAnsiTheme="majorHAnsi" w:cstheme="majorBidi"/>
-      <w:color w:val="2F5496" w:themeColor="accent1" w:themeShade="BF"/>
-      <w:sz w:val="32"/>
-      <w:szCs w:val="32"/>
-    </w:rPr>
-  </w:style>
-  <w:style w:type="paragraph" w:styleId="TOCHeading">
-    <w:name w:val="TOC Heading"/>
-    <w:basedOn w:val="Heading1"/>
-    <w:next w:val="Normal"/>
-    <w:uiPriority w:val="39"/>
-    <w:unhideWhenUsed/>
-    <w:qFormat/>
-    <w:rsid w:val="00781DB0"/>
-    <w:pPr>
-      <w:outlineLvl w:val="9"/>
-    </w:pPr>
-  </w:style>
-  <w:style w:type="table" w:styleId="TableGrid">
-    <w:name w:val="Table Grid"/>
-    <w:basedOn w:val="TableNormal"/>
-    <w:uiPriority w:val="39"/>
-    <w:rsid w:val="00781DB0"/>
-    <w:pPr>
-      <w:spacing w:after="0" w:line="240" w:lineRule="auto"/>
-    </w:pPr>
-    <w:tblPr>
-      <w:tblInd w:w="0" w:type="dxa"/>
-      <w:tblBorders>
-        <w:top w:val="single" w:sz="4" w:space="0" w:color="auto"/>
-        <w:left w:val="single" w:sz="4" w:space="0" w:color="auto"/>
-        <w:bottom w:val="single" w:sz="4" w:space="0" w:color="auto"/>
-        <w:right w:val="single" w:sz="4" w:space="0" w:color="auto"/>
-        <w:insideH w:val="single" w:sz="4" w:space="0" w:color="auto"/>
-        <w:insideV w:val="single" w:sz="4" w:space="0" w:color="auto"/>
-      </w:tblBorders>
-      <w:tblCellMar>
-        <w:top w:w="0" w:type="dxa"/>
-        <w:left w:w="108" w:type="dxa"/>
-        <w:bottom w:w="0" w:type="dxa"/>
-        <w:right w:w="108" w:type="dxa"/>
-      </w:tblCellMar>
-    </w:tblPr>
-  </w:style>
-  <w:style w:type="table" w:customStyle="1" w:styleId="ListTable3-Accent11">
-    <w:name w:val="List Table 3 - Accent 11"/>
-    <w:basedOn w:val="TableNormal"/>
-    <w:uiPriority w:val="48"/>
-    <w:rsid w:val="00781DB0"/>
-    <w:pPr>
-      <w:spacing w:after="0" w:line="240" w:lineRule="auto"/>
-    </w:pPr>
-    <w:tblPr>
-      <w:tblStyleRowBandSize w:val="1"/>
-      <w:tblStyleColBandSize w:val="1"/>
-      <w:tblInd w:w="0" w:type="dxa"/>
-      <w:tblBorders>
-        <w:top w:val="single" w:sz="4" w:space="0" w:color="4472C4" w:themeColor="accent1"/>
-        <w:left w:val="single" w:sz="4" w:space="0" w:color="4472C4" w:themeColor="accent1"/>
-        <w:bottom w:val="single" w:sz="4" w:space="0" w:color="4472C4" w:themeColor="accent1"/>
-        <w:right w:val="single" w:sz="4" w:space="0" w:color="4472C4" w:themeColor="accent1"/>
-      </w:tblBorders>
-      <w:tblCellMar>
-        <w:top w:w="0" w:type="dxa"/>
-        <w:left w:w="108" w:type="dxa"/>
-        <w:bottom w:w="0" w:type="dxa"/>
-        <w:right w:w="108" w:type="dxa"/>
-      </w:tblCellMar>
     </w:tblPr>
     <w:tblStylePr w:type="firstRow">
       <w:rPr>
@@ -14334,7 +13691,7 @@
   <a:extraClrSchemeLst/>
   <a:extLst>
     <a:ext uri="{05A4C25C-085E-4340-85A3-A5531E510DB2}">
-      <thm15:themeFamily xmlns:thm15="http://schemas.microsoft.com/office/thememl/2012/main" xmlns="" name="Office Theme" id="{62F939B6-93AF-4DB8-9C6B-D6C7DFDC589F}" vid="{4A3C46E8-61CC-4603-A589-7422A47A8E4A}"/>
+      <thm15:themeFamily xmlns:thm15="http://schemas.microsoft.com/office/thememl/2012/main" name="Office Theme" id="{62F939B6-93AF-4DB8-9C6B-D6C7DFDC589F}" vid="{4A3C46E8-61CC-4603-A589-7422A47A8E4A}"/>
     </a:ext>
   </a:extLst>
 </a:theme>
@@ -14364,7 +13721,7 @@
 </file>
 
 <file path=customXml/itemProps2.xml><?xml version="1.0" encoding="utf-8"?>
-<ds:datastoreItem xmlns:ds="http://schemas.openxmlformats.org/officeDocument/2006/customXml" ds:itemID="{23755B0B-9BB7-4491-9D0E-6755D955C10D}">
+<ds:datastoreItem xmlns:ds="http://schemas.openxmlformats.org/officeDocument/2006/customXml" ds:itemID="{99F091C2-4BEF-4F78-B461-41BE200E0F55}">
   <ds:schemaRefs>
     <ds:schemaRef ds:uri="http://schemas.openxmlformats.org/officeDocument/2006/bibliography"/>
   </ds:schemaRefs>

</xml_diff>